<commit_message>
ad remma sections 2 & 3
</commit_message>
<xml_diff>
--- a/Epistasis_Detection_Tools/Epistasis_Tool_Comparisons.docx
+++ b/Epistasis_Detection_Tools/Epistasis_Tool_Comparisons.docx
@@ -27,10 +27,26 @@
     </w:p>
     <w:p>
       <w:r>
-        <w:t>Currently the tools are: Plink’s Epistasis</w:t>
-      </w:r>
-      <w:r>
-        <w:t>, Plink’s Boost (Discretized Phenotype)</w:t>
+        <w:t xml:space="preserve">Currently the tools are: </w:t>
+      </w:r>
+      <w:proofErr w:type="spellStart"/>
+      <w:r>
+        <w:t>Plink’s</w:t>
+      </w:r>
+      <w:proofErr w:type="spellEnd"/>
+      <w:r>
+        <w:t xml:space="preserve"> Epistasis</w:t>
+      </w:r>
+      <w:r>
+        <w:t xml:space="preserve">, </w:t>
+      </w:r>
+      <w:proofErr w:type="spellStart"/>
+      <w:r>
+        <w:t>Plink’s</w:t>
+      </w:r>
+      <w:proofErr w:type="spellEnd"/>
+      <w:r>
+        <w:t xml:space="preserve"> Boost (Discretized Phenotype)</w:t>
       </w:r>
       <w:r>
         <w:t>, Matrix Epistasis, MIDESP</w:t>
@@ -39,7 +55,15 @@
         <w:t>, MDR (Discretized Phenotype), QMDR</w:t>
       </w:r>
       <w:r>
-        <w:t xml:space="preserve">, EpiSNP. </w:t>
+        <w:t xml:space="preserve">, </w:t>
+      </w:r>
+      <w:proofErr w:type="spellStart"/>
+      <w:r>
+        <w:t>EpiSNP</w:t>
+      </w:r>
+      <w:proofErr w:type="spellEnd"/>
+      <w:r>
+        <w:t xml:space="preserve">. </w:t>
       </w:r>
     </w:p>
     <w:p>
@@ -824,7 +848,15 @@
     <w:p/>
     <w:p>
       <w:r>
-        <w:t>Total number of Epigen Datasets: 46; 20 multiplicative datasets, 8 recessive datasets, 8 dominant datasets, 4 XOR datasets</w:t>
+        <w:t xml:space="preserve">Total number of </w:t>
+      </w:r>
+      <w:proofErr w:type="spellStart"/>
+      <w:r>
+        <w:t>Epigen</w:t>
+      </w:r>
+      <w:proofErr w:type="spellEnd"/>
+      <w:r>
+        <w:t xml:space="preserve"> Datasets: 46; 20 multiplicative datasets, 8 recessive datasets, 8 dominant datasets, 4 XOR datasets</w:t>
       </w:r>
       <w:r>
         <w:t>, and 6 control datasets</w:t>
@@ -933,7 +965,21 @@
         <w:rPr>
           <w:rFonts w:cstheme="minorHAnsi"/>
         </w:rPr>
-        <w:t>unclear, generally the meaning of multiplicative epistasis within the community is different from the definition used within EpiGEN.</w:t>
+        <w:t xml:space="preserve">unclear, generally the meaning of multiplicative epistasis within the community is different from the definition used within </w:t>
+      </w:r>
+      <w:proofErr w:type="spellStart"/>
+      <w:r>
+        <w:rPr>
+          <w:rFonts w:cstheme="minorHAnsi"/>
+        </w:rPr>
+        <w:t>EpiGEN</w:t>
+      </w:r>
+      <w:proofErr w:type="spellEnd"/>
+      <w:r>
+        <w:rPr>
+          <w:rFonts w:cstheme="minorHAnsi"/>
+        </w:rPr>
+        <w:t>.</w:t>
       </w:r>
     </w:p>
     <w:p>
@@ -1016,7 +1062,25 @@
           <w:color w:val="212121"/>
           <w:shd w:val="clear" w:color="auto" w:fill="FFFFFF"/>
         </w:rPr>
-        <w:t xml:space="preserve"> several examples are provided in the Nature Education Scitable page on Epistasis (</w:t>
+        <w:t xml:space="preserve"> several examples are provided in the Nature Education </w:t>
+      </w:r>
+      <w:proofErr w:type="spellStart"/>
+      <w:r>
+        <w:rPr>
+          <w:rFonts w:cstheme="minorHAnsi"/>
+          <w:color w:val="212121"/>
+          <w:shd w:val="clear" w:color="auto" w:fill="FFFFFF"/>
+        </w:rPr>
+        <w:t>Scitable</w:t>
+      </w:r>
+      <w:proofErr w:type="spellEnd"/>
+      <w:r>
+        <w:rPr>
+          <w:rFonts w:cstheme="minorHAnsi"/>
+          <w:color w:val="212121"/>
+          <w:shd w:val="clear" w:color="auto" w:fill="FFFFFF"/>
+        </w:rPr>
+        <w:t xml:space="preserve"> page on Epistasis (</w:t>
       </w:r>
       <w:r>
         <w:rPr>
@@ -1480,8 +1544,13 @@
           <w:numId w:val="2"/>
         </w:numPr>
       </w:pPr>
-      <w:r>
-        <w:t>EpiSNP: 4 (3.6%)</w:t>
+      <w:proofErr w:type="spellStart"/>
+      <w:r>
+        <w:t>EpiSNP</w:t>
+      </w:r>
+      <w:proofErr w:type="spellEnd"/>
+      <w:r>
+        <w:t>: 4 (3.6%)</w:t>
       </w:r>
     </w:p>
     <w:p>
@@ -1712,12 +1781,153 @@
         <w:t xml:space="preserve"> 0</w:t>
       </w:r>
     </w:p>
+    <w:p>
+      <w:pPr>
+        <w:numPr>
+          <w:ilvl w:val="0"/>
+          <w:numId w:val="2"/>
+        </w:numPr>
+        <w:tabs>
+          <w:tab w:val="left" w:pos="360"/>
+          <w:tab w:val="left" w:pos="720"/>
+        </w:tabs>
+        <w:autoSpaceDE w:val="0"/>
+        <w:autoSpaceDN w:val="0"/>
+        <w:adjustRightInd w:val="0"/>
+        <w:rPr>
+          <w:rFonts w:ascii="Helvetica" w:hAnsi="Helvetica" w:cs="Helvetica"/>
+          <w:color w:val="000000"/>
+          <w:kern w:val="0"/>
+        </w:rPr>
+      </w:pPr>
+      <w:r>
+        <w:rPr>
+          <w:rFonts w:ascii="Helvetica" w:hAnsi="Helvetica" w:cs="Helvetica"/>
+          <w:color w:val="000000"/>
+          <w:kern w:val="0"/>
+        </w:rPr>
+        <w:t>REMMA: 30 (26.8%)</w:t>
+      </w:r>
+    </w:p>
+    <w:p>
+      <w:pPr>
+        <w:numPr>
+          <w:ilvl w:val="1"/>
+          <w:numId w:val="2"/>
+        </w:numPr>
+        <w:tabs>
+          <w:tab w:val="left" w:pos="1080"/>
+          <w:tab w:val="left" w:pos="1440"/>
+        </w:tabs>
+        <w:autoSpaceDE w:val="0"/>
+        <w:autoSpaceDN w:val="0"/>
+        <w:adjustRightInd w:val="0"/>
+        <w:rPr>
+          <w:rFonts w:ascii="Helvetica" w:hAnsi="Helvetica" w:cs="Helvetica"/>
+          <w:color w:val="000000"/>
+          <w:kern w:val="0"/>
+        </w:rPr>
+      </w:pPr>
+      <w:r>
+        <w:rPr>
+          <w:rFonts w:ascii="Helvetica" w:hAnsi="Helvetica" w:cs="Helvetica"/>
+          <w:color w:val="000000"/>
+          <w:kern w:val="0"/>
+        </w:rPr>
+        <w:t>Multiplicative: 11 (19.6%)</w:t>
+      </w:r>
+    </w:p>
+    <w:p>
+      <w:pPr>
+        <w:numPr>
+          <w:ilvl w:val="1"/>
+          <w:numId w:val="2"/>
+        </w:numPr>
+        <w:tabs>
+          <w:tab w:val="left" w:pos="1080"/>
+          <w:tab w:val="left" w:pos="1440"/>
+        </w:tabs>
+        <w:autoSpaceDE w:val="0"/>
+        <w:autoSpaceDN w:val="0"/>
+        <w:adjustRightInd w:val="0"/>
+        <w:rPr>
+          <w:rFonts w:ascii="Helvetica" w:hAnsi="Helvetica" w:cs="Helvetica"/>
+          <w:color w:val="000000"/>
+          <w:kern w:val="0"/>
+        </w:rPr>
+      </w:pPr>
+      <w:r>
+        <w:rPr>
+          <w:rFonts w:ascii="Helvetica" w:hAnsi="Helvetica" w:cs="Helvetica"/>
+          <w:color w:val="000000"/>
+          <w:kern w:val="0"/>
+        </w:rPr>
+        <w:t>Dominant: 12 (100%)</w:t>
+      </w:r>
+    </w:p>
+    <w:p>
+      <w:pPr>
+        <w:numPr>
+          <w:ilvl w:val="1"/>
+          <w:numId w:val="2"/>
+        </w:numPr>
+        <w:tabs>
+          <w:tab w:val="left" w:pos="1080"/>
+          <w:tab w:val="left" w:pos="1440"/>
+        </w:tabs>
+        <w:autoSpaceDE w:val="0"/>
+        <w:autoSpaceDN w:val="0"/>
+        <w:adjustRightInd w:val="0"/>
+        <w:rPr>
+          <w:rFonts w:ascii="Helvetica" w:hAnsi="Helvetica" w:cs="Helvetica"/>
+          <w:color w:val="000000"/>
+          <w:kern w:val="0"/>
+        </w:rPr>
+      </w:pPr>
+      <w:r>
+        <w:rPr>
+          <w:rFonts w:ascii="Helvetica" w:hAnsi="Helvetica" w:cs="Helvetica"/>
+          <w:color w:val="000000"/>
+          <w:kern w:val="0"/>
+        </w:rPr>
+        <w:t>Recessive: 7 (58.3%)</w:t>
+      </w:r>
+    </w:p>
+    <w:p>
+      <w:pPr>
+        <w:numPr>
+          <w:ilvl w:val="1"/>
+          <w:numId w:val="2"/>
+        </w:numPr>
+        <w:tabs>
+          <w:tab w:val="left" w:pos="1080"/>
+          <w:tab w:val="left" w:pos="1440"/>
+        </w:tabs>
+        <w:autoSpaceDE w:val="0"/>
+        <w:autoSpaceDN w:val="0"/>
+        <w:adjustRightInd w:val="0"/>
+        <w:rPr>
+          <w:rFonts w:ascii="Helvetica" w:hAnsi="Helvetica" w:cs="Helvetica"/>
+          <w:color w:val="000000"/>
+          <w:kern w:val="0"/>
+        </w:rPr>
+      </w:pPr>
+      <w:r>
+        <w:rPr>
+          <w:rFonts w:ascii="Helvetica" w:hAnsi="Helvetica" w:cs="Helvetica"/>
+          <w:color w:val="000000"/>
+          <w:kern w:val="0"/>
+        </w:rPr>
+        <w:lastRenderedPageBreak/>
+        <w:t>XOR: 0</w:t>
+      </w:r>
+    </w:p>
+    <w:p/>
     <w:p>
       <w:r>
         <w:rPr>
           <w:noProof/>
         </w:rPr>
-        <w:lastRenderedPageBreak/>
         <w:drawing>
           <wp:inline distT="0" distB="0" distL="0" distR="0" wp14:anchorId="3EBEFAC4" wp14:editId="41B8E4A6">
             <wp:extent cx="5943600" cy="3083560"/>
@@ -1912,7 +2122,15 @@
         <w:t xml:space="preserve"> Note that in computing the average we only account for datasets wherein at least one pair was correctly detected. </w:t>
       </w:r>
       <w:r>
-        <w:t xml:space="preserve">Also note that these are penalized average positions, that is when a given dataset had &gt; 1 interacting pairs and not all pairs were detected, the undetected pairs were considered to be at the “end” of the sorted list. </w:t>
+        <w:t xml:space="preserve">Also note that these are penalized average positions, that is when a given dataset had &gt; 1 interacting </w:t>
+      </w:r>
+      <w:proofErr w:type="gramStart"/>
+      <w:r>
+        <w:t>pairs</w:t>
+      </w:r>
+      <w:proofErr w:type="gramEnd"/>
+      <w:r>
+        <w:t xml:space="preserve"> and not all pairs were detected, the undetected pairs were considered to be at the “end” of the sorted list. </w:t>
       </w:r>
     </w:p>
     <w:p>
@@ -2210,8 +2428,13 @@
           <w:numId w:val="2"/>
         </w:numPr>
       </w:pPr>
-      <w:r>
-        <w:t xml:space="preserve">EpiSNP: </w:t>
+      <w:proofErr w:type="spellStart"/>
+      <w:r>
+        <w:t>EpiSNP</w:t>
+      </w:r>
+      <w:proofErr w:type="spellEnd"/>
+      <w:r>
+        <w:t xml:space="preserve">: </w:t>
       </w:r>
     </w:p>
     <w:p>
@@ -2421,10 +2644,158 @@
         <w:t>0</w:t>
       </w:r>
     </w:p>
+    <w:p>
+      <w:pPr>
+        <w:numPr>
+          <w:ilvl w:val="0"/>
+          <w:numId w:val="2"/>
+        </w:numPr>
+        <w:tabs>
+          <w:tab w:val="left" w:pos="360"/>
+          <w:tab w:val="left" w:pos="720"/>
+        </w:tabs>
+        <w:autoSpaceDE w:val="0"/>
+        <w:autoSpaceDN w:val="0"/>
+        <w:adjustRightInd w:val="0"/>
+        <w:rPr>
+          <w:rFonts w:ascii="Helvetica" w:hAnsi="Helvetica" w:cs="Helvetica"/>
+          <w:color w:val="000000"/>
+          <w:kern w:val="0"/>
+        </w:rPr>
+      </w:pPr>
+      <w:r>
+        <w:rPr>
+          <w:rFonts w:ascii="Helvetica" w:hAnsi="Helvetica" w:cs="Helvetica"/>
+          <w:color w:val="000000"/>
+          <w:kern w:val="0"/>
+        </w:rPr>
+        <w:lastRenderedPageBreak/>
+        <w:t xml:space="preserve">REMMA: </w:t>
+      </w:r>
+    </w:p>
+    <w:p>
+      <w:pPr>
+        <w:numPr>
+          <w:ilvl w:val="1"/>
+          <w:numId w:val="2"/>
+        </w:numPr>
+        <w:tabs>
+          <w:tab w:val="left" w:pos="1080"/>
+          <w:tab w:val="left" w:pos="1440"/>
+        </w:tabs>
+        <w:autoSpaceDE w:val="0"/>
+        <w:autoSpaceDN w:val="0"/>
+        <w:adjustRightInd w:val="0"/>
+        <w:rPr>
+          <w:rFonts w:ascii="Helvetica" w:hAnsi="Helvetica" w:cs="Helvetica"/>
+          <w:color w:val="000000"/>
+          <w:kern w:val="0"/>
+        </w:rPr>
+      </w:pPr>
+      <w:r>
+        <w:rPr>
+          <w:rFonts w:ascii="Helvetica" w:hAnsi="Helvetica" w:cs="Helvetica"/>
+          <w:color w:val="000000"/>
+          <w:kern w:val="0"/>
+        </w:rPr>
+        <w:t>Multiplicative: 483.75</w:t>
+      </w:r>
+    </w:p>
+    <w:p>
+      <w:pPr>
+        <w:numPr>
+          <w:ilvl w:val="1"/>
+          <w:numId w:val="2"/>
+        </w:numPr>
+        <w:tabs>
+          <w:tab w:val="left" w:pos="1080"/>
+          <w:tab w:val="left" w:pos="1440"/>
+        </w:tabs>
+        <w:autoSpaceDE w:val="0"/>
+        <w:autoSpaceDN w:val="0"/>
+        <w:adjustRightInd w:val="0"/>
+        <w:rPr>
+          <w:rFonts w:ascii="Helvetica" w:hAnsi="Helvetica" w:cs="Helvetica"/>
+          <w:color w:val="000000"/>
+          <w:kern w:val="0"/>
+        </w:rPr>
+      </w:pPr>
+      <w:r>
+        <w:rPr>
+          <w:rFonts w:ascii="Helvetica" w:hAnsi="Helvetica" w:cs="Helvetica"/>
+          <w:color w:val="000000"/>
+          <w:kern w:val="0"/>
+        </w:rPr>
+        <w:t>Dominant: 1.375</w:t>
+      </w:r>
+    </w:p>
+    <w:p>
+      <w:pPr>
+        <w:numPr>
+          <w:ilvl w:val="1"/>
+          <w:numId w:val="2"/>
+        </w:numPr>
+        <w:tabs>
+          <w:tab w:val="left" w:pos="1080"/>
+          <w:tab w:val="left" w:pos="1440"/>
+        </w:tabs>
+        <w:autoSpaceDE w:val="0"/>
+        <w:autoSpaceDN w:val="0"/>
+        <w:adjustRightInd w:val="0"/>
+        <w:rPr>
+          <w:rFonts w:ascii="Helvetica" w:hAnsi="Helvetica" w:cs="Helvetica"/>
+          <w:color w:val="000000"/>
+          <w:kern w:val="0"/>
+        </w:rPr>
+      </w:pPr>
+      <w:r>
+        <w:rPr>
+          <w:rFonts w:ascii="Helvetica" w:hAnsi="Helvetica" w:cs="Helvetica"/>
+          <w:color w:val="000000"/>
+          <w:kern w:val="0"/>
+        </w:rPr>
+        <w:t>Recessive: 544.75</w:t>
+      </w:r>
+    </w:p>
+    <w:p>
+      <w:pPr>
+        <w:numPr>
+          <w:ilvl w:val="1"/>
+          <w:numId w:val="2"/>
+        </w:numPr>
+        <w:tabs>
+          <w:tab w:val="left" w:pos="1080"/>
+          <w:tab w:val="left" w:pos="1440"/>
+        </w:tabs>
+        <w:autoSpaceDE w:val="0"/>
+        <w:autoSpaceDN w:val="0"/>
+        <w:adjustRightInd w:val="0"/>
+        <w:rPr>
+          <w:rFonts w:ascii="Helvetica" w:hAnsi="Helvetica" w:cs="Helvetica"/>
+          <w:color w:val="000000"/>
+          <w:kern w:val="0"/>
+        </w:rPr>
+      </w:pPr>
+      <w:r>
+        <w:rPr>
+          <w:rFonts w:ascii="Helvetica" w:hAnsi="Helvetica" w:cs="Helvetica"/>
+          <w:color w:val="000000"/>
+          <w:kern w:val="0"/>
+        </w:rPr>
+        <w:t>XOR: NA</w:t>
+      </w:r>
+    </w:p>
     <w:p/>
     <w:p>
-      <w:r>
-        <w:t>Lets also examine what the average true positive positions looks like without the penalty mentioned above.</w:t>
+      <w:proofErr w:type="spellStart"/>
+      <w:proofErr w:type="gramStart"/>
+      <w:r>
+        <w:t>Lets</w:t>
+      </w:r>
+      <w:proofErr w:type="spellEnd"/>
+      <w:proofErr w:type="gramEnd"/>
+      <w:r>
+        <w:t xml:space="preserve"> also examine what the average true positive positions looks like without the penalty mentioned above.</w:t>
       </w:r>
       <w:r>
         <w:t xml:space="preserve"> Once again, we only include datasets wherein at least a single pair was detected.</w:t>
@@ -2806,8 +3177,13 @@
           <w:numId w:val="2"/>
         </w:numPr>
       </w:pPr>
-      <w:r>
-        <w:t xml:space="preserve">EpiSNP: </w:t>
+      <w:proofErr w:type="spellStart"/>
+      <w:r>
+        <w:t>EpiSNP</w:t>
+      </w:r>
+      <w:proofErr w:type="spellEnd"/>
+      <w:r>
+        <w:t xml:space="preserve">: </w:t>
       </w:r>
     </w:p>
     <w:p>
@@ -2981,6 +3357,7 @@
         </w:numPr>
       </w:pPr>
       <w:r>
+        <w:lastRenderedPageBreak/>
         <w:t xml:space="preserve">QMDR: </w:t>
       </w:r>
     </w:p>
@@ -3057,6 +3434,147 @@
       </w:r>
     </w:p>
     <w:p>
+      <w:pPr>
+        <w:numPr>
+          <w:ilvl w:val="0"/>
+          <w:numId w:val="2"/>
+        </w:numPr>
+        <w:tabs>
+          <w:tab w:val="left" w:pos="360"/>
+          <w:tab w:val="left" w:pos="720"/>
+        </w:tabs>
+        <w:autoSpaceDE w:val="0"/>
+        <w:autoSpaceDN w:val="0"/>
+        <w:adjustRightInd w:val="0"/>
+        <w:rPr>
+          <w:rFonts w:ascii="Helvetica" w:hAnsi="Helvetica" w:cs="Helvetica"/>
+          <w:color w:val="000000"/>
+          <w:kern w:val="0"/>
+        </w:rPr>
+      </w:pPr>
+      <w:r>
+        <w:rPr>
+          <w:rFonts w:ascii="Helvetica" w:hAnsi="Helvetica" w:cs="Helvetica"/>
+          <w:color w:val="000000"/>
+          <w:kern w:val="0"/>
+        </w:rPr>
+        <w:t xml:space="preserve">REMMA: </w:t>
+      </w:r>
+    </w:p>
+    <w:p>
+      <w:pPr>
+        <w:numPr>
+          <w:ilvl w:val="1"/>
+          <w:numId w:val="2"/>
+        </w:numPr>
+        <w:tabs>
+          <w:tab w:val="left" w:pos="1080"/>
+          <w:tab w:val="left" w:pos="1440"/>
+        </w:tabs>
+        <w:autoSpaceDE w:val="0"/>
+        <w:autoSpaceDN w:val="0"/>
+        <w:adjustRightInd w:val="0"/>
+        <w:rPr>
+          <w:rFonts w:ascii="Helvetica" w:hAnsi="Helvetica" w:cs="Helvetica"/>
+          <w:color w:val="000000"/>
+          <w:kern w:val="0"/>
+        </w:rPr>
+      </w:pPr>
+      <w:r>
+        <w:rPr>
+          <w:rFonts w:ascii="Helvetica" w:hAnsi="Helvetica" w:cs="Helvetica"/>
+          <w:color w:val="000000"/>
+          <w:kern w:val="0"/>
+        </w:rPr>
+        <w:t>Multiplicative: 98.723; 18 - 2, 80, 18, 400, 106, 10, 11, 259.5, 2</w:t>
+      </w:r>
+    </w:p>
+    <w:p>
+      <w:pPr>
+        <w:numPr>
+          <w:ilvl w:val="1"/>
+          <w:numId w:val="2"/>
+        </w:numPr>
+        <w:tabs>
+          <w:tab w:val="left" w:pos="1080"/>
+          <w:tab w:val="left" w:pos="1440"/>
+        </w:tabs>
+        <w:autoSpaceDE w:val="0"/>
+        <w:autoSpaceDN w:val="0"/>
+        <w:adjustRightInd w:val="0"/>
+        <w:rPr>
+          <w:rFonts w:ascii="Helvetica" w:hAnsi="Helvetica" w:cs="Helvetica"/>
+          <w:color w:val="000000"/>
+          <w:kern w:val="0"/>
+        </w:rPr>
+      </w:pPr>
+      <w:r>
+        <w:rPr>
+          <w:rFonts w:ascii="Helvetica" w:hAnsi="Helvetica" w:cs="Helvetica"/>
+          <w:color w:val="000000"/>
+          <w:kern w:val="0"/>
+        </w:rPr>
+        <w:t>Dominant: 1.375; 1.25 - 1, 1, 1.5, 2.5, 1, 1, 1.5, 1.5</w:t>
+      </w:r>
+    </w:p>
+    <w:p>
+      <w:pPr>
+        <w:numPr>
+          <w:ilvl w:val="1"/>
+          <w:numId w:val="2"/>
+        </w:numPr>
+        <w:tabs>
+          <w:tab w:val="left" w:pos="1080"/>
+          <w:tab w:val="left" w:pos="1440"/>
+        </w:tabs>
+        <w:autoSpaceDE w:val="0"/>
+        <w:autoSpaceDN w:val="0"/>
+        <w:adjustRightInd w:val="0"/>
+        <w:rPr>
+          <w:rFonts w:ascii="Helvetica" w:hAnsi="Helvetica" w:cs="Helvetica"/>
+          <w:color w:val="000000"/>
+          <w:kern w:val="0"/>
+        </w:rPr>
+      </w:pPr>
+      <w:r>
+        <w:rPr>
+          <w:rFonts w:ascii="Helvetica" w:hAnsi="Helvetica" w:cs="Helvetica"/>
+          <w:color w:val="000000"/>
+          <w:kern w:val="0"/>
+        </w:rPr>
+        <w:t>Recessive: 145; 111.5 - 24, 48, 175, 186, 7, 430</w:t>
+      </w:r>
+    </w:p>
+    <w:p>
+      <w:pPr>
+        <w:numPr>
+          <w:ilvl w:val="1"/>
+          <w:numId w:val="2"/>
+        </w:numPr>
+        <w:tabs>
+          <w:tab w:val="left" w:pos="1080"/>
+          <w:tab w:val="left" w:pos="1440"/>
+        </w:tabs>
+        <w:autoSpaceDE w:val="0"/>
+        <w:autoSpaceDN w:val="0"/>
+        <w:adjustRightInd w:val="0"/>
+        <w:rPr>
+          <w:rFonts w:ascii="Helvetica" w:hAnsi="Helvetica" w:cs="Helvetica"/>
+          <w:color w:val="000000"/>
+          <w:kern w:val="0"/>
+        </w:rPr>
+      </w:pPr>
+      <w:r>
+        <w:rPr>
+          <w:rFonts w:ascii="Helvetica" w:hAnsi="Helvetica" w:cs="Helvetica"/>
+          <w:color w:val="000000"/>
+          <w:kern w:val="0"/>
+        </w:rPr>
+        <w:t>XOR: NA</w:t>
+      </w:r>
+    </w:p>
+    <w:p/>
+    <w:p>
       <w:r>
         <w:t xml:space="preserve">As we can see true positives that are detected, are </w:t>
       </w:r>
@@ -3066,7 +3584,6 @@
     </w:p>
     <w:p>
       <w:r>
-        <w:lastRenderedPageBreak/>
         <w:t xml:space="preserve">Below are violin charts of unpenalized true positive positions for each tool and each epistasis interaction type. </w:t>
       </w:r>
     </w:p>
@@ -3119,6 +3636,7 @@
         <w:rPr>
           <w:noProof/>
         </w:rPr>
+        <w:lastRenderedPageBreak/>
         <w:drawing>
           <wp:inline distT="0" distB="0" distL="0" distR="0" wp14:anchorId="625ACEA5" wp14:editId="50B67219">
             <wp:extent cx="5841270" cy="3149206"/>
@@ -3162,7 +3680,6 @@
         <w:rPr>
           <w:noProof/>
         </w:rPr>
-        <w:lastRenderedPageBreak/>
         <w:drawing>
           <wp:inline distT="0" distB="0" distL="0" distR="0" wp14:anchorId="64D6D1A3" wp14:editId="20353481">
             <wp:extent cx="5841270" cy="3149206"/>
@@ -3207,6 +3724,7 @@
         <w:rPr>
           <w:noProof/>
         </w:rPr>
+        <w:lastRenderedPageBreak/>
         <w:drawing>
           <wp:inline distT="0" distB="0" distL="0" distR="0" wp14:anchorId="5A89EEC3" wp14:editId="78998B39">
             <wp:extent cx="5473016" cy="3149206"/>
@@ -3346,13 +3864,274 @@
         <w:t>: 2, 0, 1, 3</w:t>
       </w:r>
       <w:r>
+        <w:t xml:space="preserve"> =&gt;</w:t>
+      </w:r>
+      <w:r>
+        <w:t xml:space="preserve"> 4/6</w:t>
+      </w:r>
+    </w:p>
+    <w:p>
+      <w:pPr>
+        <w:pStyle w:val="ListParagraph"/>
+        <w:numPr>
+          <w:ilvl w:val="1"/>
+          <w:numId w:val="5"/>
+        </w:numPr>
+      </w:pPr>
+      <w:r>
+        <w:t>Interaction Alpha 2</w:t>
+      </w:r>
+      <w:r>
+        <w:t>: 3, 3, 33.5, 1, 11.5, 61.75, 0</w:t>
+      </w:r>
+      <w:r>
+        <w:t xml:space="preserve"> =&gt;</w:t>
+      </w:r>
+      <w:r>
+        <w:t>6</w:t>
+      </w:r>
+      <w:r>
+        <w:t>/</w:t>
+      </w:r>
+      <w:r>
+        <w:t>22</w:t>
+      </w:r>
+    </w:p>
+    <w:p>
+      <w:pPr>
+        <w:pStyle w:val="ListParagraph"/>
+        <w:numPr>
+          <w:ilvl w:val="1"/>
+          <w:numId w:val="5"/>
+        </w:numPr>
+      </w:pPr>
+      <w:r>
+        <w:t>Interaction Alpha 3</w:t>
+      </w:r>
+      <w:r>
+        <w:t>: 1, 31, 1, 3, 254.25, 70.375</w:t>
+      </w:r>
+      <w:r>
+        <w:t xml:space="preserve"> =&gt;</w:t>
+      </w:r>
+      <w:r>
+        <w:t>11</w:t>
+      </w:r>
+      <w:r>
+        <w:t>/</w:t>
+      </w:r>
+      <w:r>
+        <w:t>22</w:t>
+      </w:r>
+    </w:p>
+    <w:p>
+      <w:pPr>
+        <w:pStyle w:val="ListParagraph"/>
+        <w:numPr>
+          <w:ilvl w:val="1"/>
+          <w:numId w:val="5"/>
+        </w:numPr>
+      </w:pPr>
+      <w:r>
+        <w:t>Pure</w:t>
+      </w:r>
+      <w:r>
+        <w:t>: 1,</w:t>
+      </w:r>
+      <w:r>
         <w:t xml:space="preserve"> </w:t>
       </w:r>
       <w:r>
-        <w:t>=&gt;</w:t>
-      </w:r>
-      <w:r>
-        <w:t xml:space="preserve"> 4/6</w:t>
+        <w:t>1,</w:t>
+      </w:r>
+      <w:r>
+        <w:t xml:space="preserve"> </w:t>
+      </w:r>
+      <w:r>
+        <w:t>1,</w:t>
+      </w:r>
+      <w:r>
+        <w:t xml:space="preserve"> </w:t>
+      </w:r>
+      <w:r>
+        <w:t>1,</w:t>
+      </w:r>
+      <w:r>
+        <w:t xml:space="preserve"> </w:t>
+      </w:r>
+      <w:r>
+        <w:t>11.5,</w:t>
+      </w:r>
+      <w:r>
+        <w:t xml:space="preserve"> </w:t>
+      </w:r>
+      <w:r>
+        <w:t>3,</w:t>
+      </w:r>
+      <w:r>
+        <w:t xml:space="preserve"> </w:t>
+      </w:r>
+      <w:r>
+        <w:t>3,</w:t>
+      </w:r>
+      <w:r>
+        <w:t xml:space="preserve"> </w:t>
+      </w:r>
+      <w:r>
+        <w:t>70.5,</w:t>
+      </w:r>
+      <w:r>
+        <w:t xml:space="preserve"> </w:t>
+      </w:r>
+      <w:r>
+        <w:t>254.25,</w:t>
+      </w:r>
+      <w:r>
+        <w:t xml:space="preserve"> </w:t>
+      </w:r>
+      <w:r>
+        <w:t>61.75</w:t>
+      </w:r>
+      <w:r>
+        <w:t xml:space="preserve"> =&gt;</w:t>
+      </w:r>
+      <w:r>
+        <w:t xml:space="preserve"> 17/28</w:t>
+      </w:r>
+    </w:p>
+    <w:p>
+      <w:pPr>
+        <w:pStyle w:val="ListParagraph"/>
+        <w:numPr>
+          <w:ilvl w:val="1"/>
+          <w:numId w:val="5"/>
+        </w:numPr>
+      </w:pPr>
+      <w:r>
+        <w:t>Impure</w:t>
+      </w:r>
+      <w:r>
+        <w:t>: 3,</w:t>
+      </w:r>
+      <w:r>
+        <w:t xml:space="preserve"> </w:t>
+      </w:r>
+      <w:r>
+        <w:t>1,</w:t>
+      </w:r>
+      <w:r>
+        <w:t xml:space="preserve"> </w:t>
+      </w:r>
+      <w:r>
+        <w:t>2,</w:t>
+      </w:r>
+      <w:r>
+        <w:t xml:space="preserve"> </w:t>
+      </w:r>
+      <w:r>
+        <w:t>0,</w:t>
+      </w:r>
+      <w:r>
+        <w:t xml:space="preserve"> </w:t>
+      </w:r>
+      <w:r>
+        <w:t>33.5,</w:t>
+      </w:r>
+      <w:r>
+        <w:t xml:space="preserve"> </w:t>
+      </w:r>
+      <w:r>
+        <w:t>31,</w:t>
+      </w:r>
+      <w:r>
+        <w:t xml:space="preserve"> </w:t>
+      </w:r>
+      <w:r>
+        <w:t>0,</w:t>
+      </w:r>
+      <w:r>
+        <w:t xml:space="preserve"> </w:t>
+      </w:r>
+      <w:r>
+        <w:t>0,</w:t>
+      </w:r>
+      <w:r>
+        <w:t xml:space="preserve"> </w:t>
+      </w:r>
+      <w:r>
+        <w:t>70.375,</w:t>
+      </w:r>
+      <w:r>
+        <w:t xml:space="preserve"> </w:t>
+      </w:r>
+      <w:r>
+        <w:t>0</w:t>
+      </w:r>
+      <w:r>
+        <w:t xml:space="preserve"> =&gt;</w:t>
+      </w:r>
+      <w:r>
+        <w:t xml:space="preserve"> 6/28</w:t>
+      </w:r>
+    </w:p>
+    <w:p>
+      <w:pPr>
+        <w:pStyle w:val="ListParagraph"/>
+        <w:numPr>
+          <w:ilvl w:val="0"/>
+          <w:numId w:val="5"/>
+        </w:numPr>
+      </w:pPr>
+      <w:r>
+        <w:t>Matrix Epistasis</w:t>
+      </w:r>
+    </w:p>
+    <w:p>
+      <w:pPr>
+        <w:pStyle w:val="ListParagraph"/>
+        <w:numPr>
+          <w:ilvl w:val="1"/>
+          <w:numId w:val="5"/>
+        </w:numPr>
+      </w:pPr>
+      <w:r>
+        <w:t>Interaction Alpha 1.25</w:t>
+      </w:r>
+      <w:r>
+        <w:t xml:space="preserve">: </w:t>
+      </w:r>
+      <w:r>
+        <w:t>0, 0, 0, 0</w:t>
+      </w:r>
+      <w:r>
+        <w:t xml:space="preserve"> =&gt;</w:t>
+      </w:r>
+      <w:r>
+        <w:t xml:space="preserve"> 0/6</w:t>
+      </w:r>
+    </w:p>
+    <w:p>
+      <w:pPr>
+        <w:pStyle w:val="ListParagraph"/>
+        <w:numPr>
+          <w:ilvl w:val="1"/>
+          <w:numId w:val="5"/>
+        </w:numPr>
+      </w:pPr>
+      <w:r>
+        <w:t>Interaction Alpha 1.5</w:t>
+      </w:r>
+      <w:r>
+        <w:t xml:space="preserve">: </w:t>
+      </w:r>
+      <w:r>
+        <w:t>0, 0, 0, 6.5</w:t>
+      </w:r>
+      <w:r>
+        <w:t xml:space="preserve"> =&gt;</w:t>
+      </w:r>
+      <w:r>
+        <w:t xml:space="preserve"> 1/6</w:t>
       </w:r>
     </w:p>
     <w:p>
@@ -3367,19 +4146,16 @@
         <w:t>Interaction Alpha 2</w:t>
       </w:r>
       <w:r>
-        <w:t>: 3, 3, 33.5, 1, 11.5, 61.75, 0</w:t>
-      </w:r>
-      <w:r>
-        <w:t xml:space="preserve"> =&gt;</w:t>
-      </w:r>
-      <w:r>
-        <w:t>6</w:t>
-      </w:r>
-      <w:r>
-        <w:t>/</w:t>
-      </w:r>
-      <w:r>
-        <w:t>22</w:t>
+        <w:t xml:space="preserve">: </w:t>
+      </w:r>
+      <w:r>
+        <w:t>0, 278, 1, 51.5, 881, 0</w:t>
+      </w:r>
+      <w:r>
+        <w:t xml:space="preserve"> =&gt;</w:t>
+      </w:r>
+      <w:r>
+        <w:t xml:space="preserve"> 4/22</w:t>
       </w:r>
     </w:p>
     <w:p>
@@ -3394,19 +4170,16 @@
         <w:t>Interaction Alpha 3</w:t>
       </w:r>
       <w:r>
-        <w:t>: 1, 31, 1, 3, 254.25, 70.375</w:t>
-      </w:r>
-      <w:r>
-        <w:t xml:space="preserve"> =&gt;</w:t>
-      </w:r>
-      <w:r>
-        <w:t>11</w:t>
-      </w:r>
-      <w:r>
-        <w:t>/</w:t>
-      </w:r>
-      <w:r>
-        <w:t>22</w:t>
+        <w:t xml:space="preserve">: </w:t>
+      </w:r>
+      <w:r>
+        <w:t>1, 0, 1, 254.5, 636.75, 0</w:t>
+      </w:r>
+      <w:r>
+        <w:t xml:space="preserve"> =&gt;</w:t>
+      </w:r>
+      <w:r>
+        <w:t xml:space="preserve"> 5/22</w:t>
       </w:r>
     </w:p>
     <w:p>
@@ -3421,67 +4194,328 @@
         <w:t>Pure</w:t>
       </w:r>
       <w:r>
-        <w:t>: 1,</w:t>
+        <w:t>:</w:t>
       </w:r>
       <w:r>
         <w:t xml:space="preserve"> </w:t>
       </w:r>
       <w:r>
+        <w:t>1, 1, 0, 0, 51.5, 254.5, 6.5, 0, 636.75, 881</w:t>
+      </w:r>
+      <w:r>
+        <w:t xml:space="preserve"> =&gt;</w:t>
+      </w:r>
+      <w:r>
+        <w:t xml:space="preserve"> 8/28</w:t>
+      </w:r>
+    </w:p>
+    <w:p>
+      <w:pPr>
+        <w:pStyle w:val="ListParagraph"/>
+        <w:numPr>
+          <w:ilvl w:val="1"/>
+          <w:numId w:val="5"/>
+        </w:numPr>
+      </w:pPr>
+      <w:r>
+        <w:t>Impure</w:t>
+      </w:r>
+      <w:r>
+        <w:t>:</w:t>
+      </w:r>
+      <w:r>
+        <w:t xml:space="preserve"> </w:t>
+      </w:r>
+      <w:r>
+        <w:t>0, 1, 0, 0, 278, 0, 0, 0, 0, 0</w:t>
+      </w:r>
+      <w:r>
+        <w:t xml:space="preserve"> =&gt;</w:t>
+      </w:r>
+      <w:r>
+        <w:t>2/28</w:t>
+      </w:r>
+    </w:p>
+    <w:p>
+      <w:pPr>
+        <w:pStyle w:val="ListParagraph"/>
+        <w:numPr>
+          <w:ilvl w:val="0"/>
+          <w:numId w:val="5"/>
+        </w:numPr>
+      </w:pPr>
+      <w:r>
+        <w:t>Plink Epistasis</w:t>
+      </w:r>
+    </w:p>
+    <w:p>
+      <w:pPr>
+        <w:pStyle w:val="ListParagraph"/>
+        <w:numPr>
+          <w:ilvl w:val="1"/>
+          <w:numId w:val="5"/>
+        </w:numPr>
+      </w:pPr>
+      <w:r>
+        <w:t>Interaction Alpha 1.25</w:t>
+      </w:r>
+      <w:r>
+        <w:t>:</w:t>
+      </w:r>
+      <w:r>
+        <w:t xml:space="preserve"> 0,</w:t>
+      </w:r>
+      <w:r>
+        <w:t xml:space="preserve"> </w:t>
+      </w:r>
+      <w:r>
+        <w:t>0,</w:t>
+      </w:r>
+      <w:r>
+        <w:t xml:space="preserve"> </w:t>
+      </w:r>
+      <w:r>
+        <w:t>0,</w:t>
+      </w:r>
+      <w:r>
+        <w:t xml:space="preserve"> </w:t>
+      </w:r>
+      <w:r>
+        <w:t>0</w:t>
+      </w:r>
+      <w:r>
+        <w:t xml:space="preserve"> =&gt;</w:t>
+      </w:r>
+      <w:r>
+        <w:t xml:space="preserve"> 0/6</w:t>
+      </w:r>
+    </w:p>
+    <w:p>
+      <w:pPr>
+        <w:pStyle w:val="ListParagraph"/>
+        <w:numPr>
+          <w:ilvl w:val="1"/>
+          <w:numId w:val="5"/>
+        </w:numPr>
+      </w:pPr>
+      <w:r>
+        <w:t>Interaction Alpha 1.5</w:t>
+      </w:r>
+      <w:r>
+        <w:t>:</w:t>
+      </w:r>
+      <w:r>
+        <w:t xml:space="preserve"> 0,</w:t>
+      </w:r>
+      <w:r>
+        <w:t xml:space="preserve"> </w:t>
+      </w:r>
+      <w:r>
+        <w:t>0,</w:t>
+      </w:r>
+      <w:r>
+        <w:t xml:space="preserve"> </w:t>
+      </w:r>
+      <w:r>
+        <w:t>0,</w:t>
+      </w:r>
+      <w:r>
+        <w:t xml:space="preserve"> </w:t>
+      </w:r>
+      <w:r>
+        <w:t>6.5</w:t>
+      </w:r>
+      <w:r>
+        <w:t xml:space="preserve"> =&gt;</w:t>
+      </w:r>
+      <w:r>
+        <w:t xml:space="preserve"> 1/6</w:t>
+      </w:r>
+    </w:p>
+    <w:p>
+      <w:pPr>
+        <w:pStyle w:val="ListParagraph"/>
+        <w:numPr>
+          <w:ilvl w:val="1"/>
+          <w:numId w:val="5"/>
+        </w:numPr>
+      </w:pPr>
+      <w:r>
+        <w:t>Interaction Alpha 2</w:t>
+      </w:r>
+      <w:r>
+        <w:t>:</w:t>
+      </w:r>
+      <w:r>
+        <w:t xml:space="preserve"> 0,</w:t>
+      </w:r>
+      <w:r>
+        <w:t xml:space="preserve"> </w:t>
+      </w:r>
+      <w:r>
+        <w:t>279,</w:t>
+      </w:r>
+      <w:r>
+        <w:t xml:space="preserve"> </w:t>
+      </w:r>
+      <w:r>
         <w:t>1,</w:t>
       </w:r>
       <w:r>
         <w:t xml:space="preserve"> </w:t>
       </w:r>
       <w:r>
+        <w:t>53,</w:t>
+      </w:r>
+      <w:r>
+        <w:t xml:space="preserve"> </w:t>
+      </w:r>
+      <w:r>
+        <w:t>895,</w:t>
+      </w:r>
+      <w:r>
+        <w:t xml:space="preserve"> </w:t>
+      </w:r>
+      <w:r>
+        <w:t>0</w:t>
+      </w:r>
+      <w:r>
+        <w:t xml:space="preserve"> =&gt;</w:t>
+      </w:r>
+      <w:r>
+        <w:t xml:space="preserve"> 4/22</w:t>
+      </w:r>
+    </w:p>
+    <w:p>
+      <w:pPr>
+        <w:pStyle w:val="ListParagraph"/>
+        <w:numPr>
+          <w:ilvl w:val="1"/>
+          <w:numId w:val="5"/>
+        </w:numPr>
+      </w:pPr>
+      <w:r>
+        <w:t>Interaction Alpha 3</w:t>
+      </w:r>
+      <w:r>
+        <w:t>:</w:t>
+      </w:r>
+      <w:r>
+        <w:t xml:space="preserve"> 1,</w:t>
+      </w:r>
+      <w:r>
+        <w:t xml:space="preserve"> </w:t>
+      </w:r>
+      <w:r>
+        <w:t>0,</w:t>
+      </w:r>
+      <w:r>
+        <w:t xml:space="preserve"> </w:t>
+      </w:r>
+      <w:r>
         <w:t>1,</w:t>
       </w:r>
       <w:r>
         <w:t xml:space="preserve"> </w:t>
       </w:r>
       <w:r>
+        <w:t>260,</w:t>
+      </w:r>
+      <w:r>
+        <w:t xml:space="preserve"> </w:t>
+      </w:r>
+      <w:r>
+        <w:t>639.75,</w:t>
+      </w:r>
+      <w:r>
+        <w:t xml:space="preserve"> </w:t>
+      </w:r>
+      <w:r>
+        <w:t>0</w:t>
+      </w:r>
+      <w:r>
+        <w:t xml:space="preserve"> =&gt;</w:t>
+      </w:r>
+      <w:r>
+        <w:t xml:space="preserve"> 5/22</w:t>
+      </w:r>
+    </w:p>
+    <w:p>
+      <w:pPr>
+        <w:pStyle w:val="ListParagraph"/>
+        <w:numPr>
+          <w:ilvl w:val="1"/>
+          <w:numId w:val="5"/>
+        </w:numPr>
+      </w:pPr>
+      <w:r>
+        <w:t>Pure</w:t>
+      </w:r>
+      <w:r>
+        <w:t>:</w:t>
+      </w:r>
+      <w:r>
+        <w:t xml:space="preserve"> 1,</w:t>
+      </w:r>
+      <w:r>
+        <w:t xml:space="preserve"> </w:t>
+      </w:r>
+      <w:r>
         <w:t>1,</w:t>
       </w:r>
       <w:r>
         <w:t xml:space="preserve"> </w:t>
       </w:r>
       <w:r>
-        <w:t>11.5,</w:t>
+        <w:t>0,</w:t>
       </w:r>
       <w:r>
         <w:t xml:space="preserve"> </w:t>
       </w:r>
       <w:r>
-        <w:t>3,</w:t>
+        <w:t>0,</w:t>
       </w:r>
       <w:r>
         <w:t xml:space="preserve"> </w:t>
       </w:r>
       <w:r>
-        <w:t>3,</w:t>
+        <w:t>53,</w:t>
       </w:r>
       <w:r>
         <w:t xml:space="preserve"> </w:t>
       </w:r>
       <w:r>
-        <w:t>70.5,</w:t>
+        <w:t>260,</w:t>
       </w:r>
       <w:r>
         <w:t xml:space="preserve"> </w:t>
       </w:r>
       <w:r>
-        <w:t>254.25,</w:t>
+        <w:t>6.5,</w:t>
       </w:r>
       <w:r>
         <w:t xml:space="preserve"> </w:t>
       </w:r>
       <w:r>
-        <w:t>61.75</w:t>
-      </w:r>
-      <w:r>
-        <w:t xml:space="preserve"> =&gt;</w:t>
-      </w:r>
-      <w:r>
-        <w:t xml:space="preserve"> 17/28</w:t>
+        <w:t>0,</w:t>
+      </w:r>
+      <w:r>
+        <w:t xml:space="preserve"> </w:t>
+      </w:r>
+      <w:r>
+        <w:t>639.75,</w:t>
+      </w:r>
+      <w:r>
+        <w:t xml:space="preserve"> </w:t>
+      </w:r>
+      <w:r>
+        <w:t>895</w:t>
+      </w:r>
+      <w:r>
+        <w:t xml:space="preserve"> =&gt;</w:t>
+      </w:r>
+      <w:r>
+        <w:t xml:space="preserve"> 8/28</w:t>
       </w:r>
     </w:p>
     <w:p>
@@ -3496,7 +4530,10 @@
         <w:t>Impure</w:t>
       </w:r>
       <w:r>
-        <w:t>: 3,</w:t>
+        <w:t>:</w:t>
+      </w:r>
+      <w:r>
+        <w:t xml:space="preserve"> 0,</w:t>
       </w:r>
       <w:r>
         <w:t xml:space="preserve"> </w:t>
@@ -3508,7 +4545,7 @@
         <w:t xml:space="preserve"> </w:t>
       </w:r>
       <w:r>
-        <w:t>2,</w:t>
+        <w:t>0,</w:t>
       </w:r>
       <w:r>
         <w:t xml:space="preserve"> </w:t>
@@ -3520,13 +4557,13 @@
         <w:t xml:space="preserve"> </w:t>
       </w:r>
       <w:r>
-        <w:t>33.5,</w:t>
+        <w:t>279,</w:t>
       </w:r>
       <w:r>
         <w:t xml:space="preserve"> </w:t>
       </w:r>
       <w:r>
-        <w:t>31,</w:t>
+        <w:t>0,</w:t>
       </w:r>
       <w:r>
         <w:t xml:space="preserve"> </w:t>
@@ -3544,19 +4581,25 @@
         <w:t xml:space="preserve"> </w:t>
       </w:r>
       <w:r>
-        <w:t>70.375,</w:t>
+        <w:t>0,</w:t>
       </w:r>
       <w:r>
         <w:t xml:space="preserve"> </w:t>
       </w:r>
       <w:r>
+        <w:t>0,</w:t>
+      </w:r>
+      <w:r>
+        <w:t xml:space="preserve"> </w:t>
+      </w:r>
+      <w:r>
         <w:t>0</w:t>
       </w:r>
       <w:r>
         <w:t xml:space="preserve"> =&gt;</w:t>
       </w:r>
       <w:r>
-        <w:t xml:space="preserve"> 6/28</w:t>
+        <w:t xml:space="preserve"> 2/28</w:t>
       </w:r>
     </w:p>
     <w:p>
@@ -3567,536 +4610,13 @@
           <w:numId w:val="5"/>
         </w:numPr>
       </w:pPr>
-      <w:r>
-        <w:t>Matrix Epistasis</w:t>
-      </w:r>
-    </w:p>
-    <w:p>
-      <w:pPr>
-        <w:pStyle w:val="ListParagraph"/>
-        <w:numPr>
-          <w:ilvl w:val="1"/>
-          <w:numId w:val="5"/>
-        </w:numPr>
-      </w:pPr>
-      <w:r>
-        <w:t>Interaction Alpha 1.25</w:t>
-      </w:r>
-      <w:r>
-        <w:t xml:space="preserve">: </w:t>
-      </w:r>
-      <w:r>
-        <w:t>0, 0, 0, 0</w:t>
-      </w:r>
-      <w:r>
-        <w:t xml:space="preserve"> =&gt;</w:t>
-      </w:r>
-      <w:r>
-        <w:t xml:space="preserve"> 0/6</w:t>
-      </w:r>
-    </w:p>
-    <w:p>
-      <w:pPr>
-        <w:pStyle w:val="ListParagraph"/>
-        <w:numPr>
-          <w:ilvl w:val="1"/>
-          <w:numId w:val="5"/>
-        </w:numPr>
-      </w:pPr>
-      <w:r>
-        <w:t>Interaction Alpha 1.5</w:t>
-      </w:r>
-      <w:r>
-        <w:t xml:space="preserve">: </w:t>
-      </w:r>
-      <w:r>
-        <w:t>0, 0, 0, 6.5</w:t>
-      </w:r>
-      <w:r>
-        <w:t xml:space="preserve"> =&gt;</w:t>
-      </w:r>
-      <w:r>
-        <w:t xml:space="preserve"> 1/6</w:t>
-      </w:r>
-    </w:p>
-    <w:p>
-      <w:pPr>
-        <w:pStyle w:val="ListParagraph"/>
-        <w:numPr>
-          <w:ilvl w:val="1"/>
-          <w:numId w:val="5"/>
-        </w:numPr>
-      </w:pPr>
-      <w:r>
-        <w:t>Interaction Alpha 2</w:t>
-      </w:r>
-      <w:r>
-        <w:t xml:space="preserve">: </w:t>
-      </w:r>
-      <w:r>
-        <w:t>0, 278, 1, 51.5, 881, 0</w:t>
-      </w:r>
-      <w:r>
-        <w:t xml:space="preserve"> =&gt;</w:t>
-      </w:r>
-      <w:r>
-        <w:t xml:space="preserve"> 4/22</w:t>
-      </w:r>
-    </w:p>
-    <w:p>
-      <w:pPr>
-        <w:pStyle w:val="ListParagraph"/>
-        <w:numPr>
-          <w:ilvl w:val="1"/>
-          <w:numId w:val="5"/>
-        </w:numPr>
-      </w:pPr>
-      <w:r>
-        <w:t>Interaction Alpha 3</w:t>
-      </w:r>
-      <w:r>
-        <w:t xml:space="preserve">: </w:t>
-      </w:r>
-      <w:r>
-        <w:t>1, 0, 1, 254.5, 636.75, 0</w:t>
-      </w:r>
-      <w:r>
-        <w:t xml:space="preserve"> =&gt;</w:t>
-      </w:r>
-      <w:r>
-        <w:t xml:space="preserve"> 5/22</w:t>
-      </w:r>
-    </w:p>
-    <w:p>
-      <w:pPr>
-        <w:pStyle w:val="ListParagraph"/>
-        <w:numPr>
-          <w:ilvl w:val="1"/>
-          <w:numId w:val="5"/>
-        </w:numPr>
-      </w:pPr>
-      <w:r>
-        <w:t>Pure</w:t>
-      </w:r>
-      <w:r>
-        <w:t>:</w:t>
-      </w:r>
-      <w:r>
-        <w:t xml:space="preserve"> </w:t>
-      </w:r>
-      <w:r>
-        <w:t>1, 1, 0, 0, 51.5, 254.5, 6.5, 0, 636.75, 881</w:t>
-      </w:r>
-      <w:r>
-        <w:t xml:space="preserve"> =&gt;</w:t>
-      </w:r>
-      <w:r>
-        <w:t xml:space="preserve"> 8/28</w:t>
-      </w:r>
-    </w:p>
-    <w:p>
-      <w:pPr>
-        <w:pStyle w:val="ListParagraph"/>
-        <w:numPr>
-          <w:ilvl w:val="1"/>
-          <w:numId w:val="5"/>
-        </w:numPr>
-      </w:pPr>
-      <w:r>
-        <w:t>Impure</w:t>
-      </w:r>
-      <w:r>
-        <w:t>:</w:t>
-      </w:r>
-      <w:r>
-        <w:t xml:space="preserve"> </w:t>
-      </w:r>
-      <w:r>
-        <w:t>0, 1, 0, 0, 278, 0, 0, 0, 0, 0</w:t>
-      </w:r>
-      <w:r>
-        <w:t xml:space="preserve"> =&gt;</w:t>
-      </w:r>
-      <w:r>
-        <w:t>2/28</w:t>
-      </w:r>
-    </w:p>
-    <w:p>
-      <w:pPr>
-        <w:pStyle w:val="ListParagraph"/>
-        <w:numPr>
-          <w:ilvl w:val="0"/>
-          <w:numId w:val="5"/>
-        </w:numPr>
-      </w:pPr>
-      <w:r>
-        <w:t>Plink Epistasis</w:t>
-      </w:r>
-    </w:p>
-    <w:p>
-      <w:pPr>
-        <w:pStyle w:val="ListParagraph"/>
-        <w:numPr>
-          <w:ilvl w:val="1"/>
-          <w:numId w:val="5"/>
-        </w:numPr>
-      </w:pPr>
-      <w:r>
-        <w:t>Interaction Alpha 1.25</w:t>
-      </w:r>
-      <w:r>
-        <w:t>:</w:t>
-      </w:r>
-      <w:r>
-        <w:t xml:space="preserve"> 0,</w:t>
-      </w:r>
-      <w:r>
-        <w:t xml:space="preserve"> </w:t>
-      </w:r>
-      <w:r>
-        <w:t>0,</w:t>
-      </w:r>
-      <w:r>
-        <w:t xml:space="preserve"> </w:t>
-      </w:r>
-      <w:r>
-        <w:t>0,</w:t>
-      </w:r>
-      <w:r>
-        <w:t xml:space="preserve"> </w:t>
-      </w:r>
-      <w:r>
-        <w:t>0</w:t>
-      </w:r>
-      <w:r>
-        <w:t xml:space="preserve"> =&gt;</w:t>
-      </w:r>
-      <w:r>
-        <w:t xml:space="preserve"> 0/6</w:t>
-      </w:r>
-    </w:p>
-    <w:p>
-      <w:pPr>
-        <w:pStyle w:val="ListParagraph"/>
-        <w:numPr>
-          <w:ilvl w:val="1"/>
-          <w:numId w:val="5"/>
-        </w:numPr>
-      </w:pPr>
-      <w:r>
-        <w:t>Interaction Alpha 1.5</w:t>
-      </w:r>
-      <w:r>
-        <w:t>:</w:t>
-      </w:r>
-      <w:r>
-        <w:t xml:space="preserve"> 0,</w:t>
-      </w:r>
-      <w:r>
-        <w:t xml:space="preserve"> </w:t>
-      </w:r>
-      <w:r>
-        <w:t>0,</w:t>
-      </w:r>
-      <w:r>
-        <w:t xml:space="preserve"> </w:t>
-      </w:r>
-      <w:r>
-        <w:t>0,</w:t>
-      </w:r>
-      <w:r>
-        <w:t xml:space="preserve"> </w:t>
-      </w:r>
-      <w:r>
-        <w:t>6.5</w:t>
-      </w:r>
-      <w:r>
-        <w:t xml:space="preserve"> =&gt;</w:t>
-      </w:r>
-      <w:r>
-        <w:t xml:space="preserve"> 1/6</w:t>
-      </w:r>
-    </w:p>
-    <w:p>
-      <w:pPr>
-        <w:pStyle w:val="ListParagraph"/>
-        <w:numPr>
-          <w:ilvl w:val="1"/>
-          <w:numId w:val="5"/>
-        </w:numPr>
-      </w:pPr>
-      <w:r>
-        <w:t>Interaction Alpha 2</w:t>
-      </w:r>
-      <w:r>
-        <w:t>:</w:t>
-      </w:r>
-      <w:r>
-        <w:t xml:space="preserve"> 0,</w:t>
-      </w:r>
-      <w:r>
-        <w:t xml:space="preserve"> </w:t>
-      </w:r>
-      <w:r>
-        <w:t>279,</w:t>
-      </w:r>
-      <w:r>
-        <w:t xml:space="preserve"> </w:t>
-      </w:r>
-      <w:r>
-        <w:t>1,</w:t>
-      </w:r>
-      <w:r>
-        <w:t xml:space="preserve"> </w:t>
-      </w:r>
-      <w:r>
-        <w:t>53,</w:t>
-      </w:r>
-      <w:r>
-        <w:t xml:space="preserve"> </w:t>
-      </w:r>
-      <w:r>
-        <w:t>895,</w:t>
-      </w:r>
-      <w:r>
-        <w:t xml:space="preserve"> </w:t>
-      </w:r>
-      <w:r>
-        <w:t>0</w:t>
-      </w:r>
-      <w:r>
-        <w:t xml:space="preserve"> =&gt;</w:t>
-      </w:r>
-      <w:r>
-        <w:t xml:space="preserve"> 4/22</w:t>
-      </w:r>
-    </w:p>
-    <w:p>
-      <w:pPr>
-        <w:pStyle w:val="ListParagraph"/>
-        <w:numPr>
-          <w:ilvl w:val="1"/>
-          <w:numId w:val="5"/>
-        </w:numPr>
-      </w:pPr>
-      <w:r>
-        <w:t>Interaction Alpha 3</w:t>
-      </w:r>
-      <w:r>
-        <w:t>:</w:t>
-      </w:r>
-      <w:r>
-        <w:t xml:space="preserve"> 1,</w:t>
-      </w:r>
-      <w:r>
-        <w:t xml:space="preserve"> </w:t>
-      </w:r>
-      <w:r>
-        <w:t>0,</w:t>
-      </w:r>
-      <w:r>
-        <w:t xml:space="preserve"> </w:t>
-      </w:r>
-      <w:r>
-        <w:t>1,</w:t>
-      </w:r>
-      <w:r>
-        <w:t xml:space="preserve"> </w:t>
-      </w:r>
-      <w:r>
-        <w:t>260,</w:t>
-      </w:r>
-      <w:r>
-        <w:t xml:space="preserve"> </w:t>
-      </w:r>
-      <w:r>
-        <w:t>639.75,</w:t>
-      </w:r>
-      <w:r>
-        <w:t xml:space="preserve"> </w:t>
-      </w:r>
-      <w:r>
-        <w:t>0</w:t>
-      </w:r>
-      <w:r>
-        <w:t xml:space="preserve"> =&gt;</w:t>
-      </w:r>
-      <w:r>
-        <w:t xml:space="preserve"> 5/22</w:t>
-      </w:r>
-    </w:p>
-    <w:p>
-      <w:pPr>
-        <w:pStyle w:val="ListParagraph"/>
-        <w:numPr>
-          <w:ilvl w:val="1"/>
-          <w:numId w:val="5"/>
-        </w:numPr>
-      </w:pPr>
-      <w:r>
-        <w:t>Pure</w:t>
-      </w:r>
-      <w:r>
-        <w:t>:</w:t>
-      </w:r>
-      <w:r>
-        <w:t xml:space="preserve"> 1,</w:t>
-      </w:r>
-      <w:r>
-        <w:t xml:space="preserve"> </w:t>
-      </w:r>
-      <w:r>
-        <w:t>1,</w:t>
-      </w:r>
-      <w:r>
-        <w:t xml:space="preserve"> </w:t>
-      </w:r>
-      <w:r>
-        <w:t>0,</w:t>
-      </w:r>
-      <w:r>
-        <w:t xml:space="preserve"> </w:t>
-      </w:r>
-      <w:r>
-        <w:t>0,</w:t>
-      </w:r>
-      <w:r>
-        <w:t xml:space="preserve"> </w:t>
-      </w:r>
-      <w:r>
-        <w:t>53,</w:t>
-      </w:r>
-      <w:r>
-        <w:t xml:space="preserve"> </w:t>
-      </w:r>
-      <w:r>
-        <w:t>260,</w:t>
-      </w:r>
-      <w:r>
-        <w:t xml:space="preserve"> </w:t>
-      </w:r>
-      <w:r>
-        <w:t>6.5,</w:t>
-      </w:r>
-      <w:r>
-        <w:t xml:space="preserve"> </w:t>
-      </w:r>
-      <w:r>
-        <w:t>0,</w:t>
-      </w:r>
-      <w:r>
-        <w:t xml:space="preserve"> </w:t>
-      </w:r>
-      <w:r>
-        <w:t>639.75,</w:t>
-      </w:r>
-      <w:r>
-        <w:t xml:space="preserve"> </w:t>
-      </w:r>
-      <w:r>
-        <w:t>895</w:t>
-      </w:r>
-      <w:r>
-        <w:t xml:space="preserve"> =&gt;</w:t>
-      </w:r>
-      <w:r>
-        <w:t xml:space="preserve"> 8/28</w:t>
-      </w:r>
-    </w:p>
-    <w:p>
-      <w:pPr>
-        <w:pStyle w:val="ListParagraph"/>
-        <w:numPr>
-          <w:ilvl w:val="1"/>
-          <w:numId w:val="5"/>
-        </w:numPr>
-      </w:pPr>
-      <w:r>
-        <w:t>Impure</w:t>
-      </w:r>
-      <w:r>
-        <w:t>:</w:t>
-      </w:r>
-      <w:r>
-        <w:t xml:space="preserve"> 0,</w:t>
-      </w:r>
-      <w:r>
-        <w:t xml:space="preserve"> </w:t>
-      </w:r>
-      <w:r>
-        <w:t>1,</w:t>
-      </w:r>
-      <w:r>
-        <w:t xml:space="preserve"> </w:t>
-      </w:r>
-      <w:r>
-        <w:t>0,</w:t>
-      </w:r>
-      <w:r>
-        <w:t xml:space="preserve"> </w:t>
-      </w:r>
-      <w:r>
-        <w:t>0,</w:t>
-      </w:r>
-      <w:r>
-        <w:t xml:space="preserve"> </w:t>
-      </w:r>
-      <w:r>
-        <w:t>279,</w:t>
-      </w:r>
-      <w:r>
-        <w:t xml:space="preserve"> </w:t>
-      </w:r>
-      <w:r>
-        <w:t>0,</w:t>
-      </w:r>
-      <w:r>
-        <w:t xml:space="preserve"> </w:t>
-      </w:r>
-      <w:r>
-        <w:t>0,</w:t>
-      </w:r>
-      <w:r>
-        <w:t xml:space="preserve"> </w:t>
-      </w:r>
-      <w:r>
-        <w:t>0,</w:t>
-      </w:r>
-      <w:r>
-        <w:t xml:space="preserve"> </w:t>
-      </w:r>
-      <w:r>
-        <w:t>0,</w:t>
-      </w:r>
-      <w:r>
-        <w:t xml:space="preserve"> </w:t>
-      </w:r>
-      <w:r>
-        <w:t>0,</w:t>
-      </w:r>
-      <w:r>
-        <w:t xml:space="preserve"> </w:t>
-      </w:r>
-      <w:r>
-        <w:t>0</w:t>
-      </w:r>
-      <w:r>
-        <w:t xml:space="preserve"> =&gt;</w:t>
-      </w:r>
-      <w:r>
-        <w:t xml:space="preserve"> 2/28</w:t>
-      </w:r>
-    </w:p>
-    <w:p>
-      <w:pPr>
-        <w:pStyle w:val="ListParagraph"/>
-        <w:numPr>
-          <w:ilvl w:val="0"/>
-          <w:numId w:val="5"/>
-        </w:numPr>
-      </w:pPr>
-      <w:r>
-        <w:t>EpiSNP Epistasis</w:t>
+      <w:proofErr w:type="spellStart"/>
+      <w:r>
+        <w:t>EpiSNP</w:t>
+      </w:r>
+      <w:proofErr w:type="spellEnd"/>
+      <w:r>
+        <w:t xml:space="preserve"> Epistasis</w:t>
       </w:r>
     </w:p>
     <w:p>
@@ -4984,8 +5504,13 @@
           <w:numId w:val="5"/>
         </w:numPr>
       </w:pPr>
-      <w:r>
-        <w:t>EpiSNP Epistasis</w:t>
+      <w:proofErr w:type="spellStart"/>
+      <w:r>
+        <w:t>EpiSNP</w:t>
+      </w:r>
+      <w:proofErr w:type="spellEnd"/>
+      <w:r>
+        <w:t xml:space="preserve"> Epistasis</w:t>
       </w:r>
     </w:p>
     <w:p>
@@ -5704,8 +6229,13 @@
           <w:numId w:val="5"/>
         </w:numPr>
       </w:pPr>
-      <w:r>
-        <w:t>EpiSNP Epistasis</w:t>
+      <w:proofErr w:type="spellStart"/>
+      <w:r>
+        <w:t>EpiSNP</w:t>
+      </w:r>
+      <w:proofErr w:type="spellEnd"/>
+      <w:r>
+        <w:t xml:space="preserve"> Epistasis</w:t>
       </w:r>
     </w:p>
     <w:p>
@@ -6415,8 +6945,13 @@
           <w:numId w:val="5"/>
         </w:numPr>
       </w:pPr>
-      <w:r>
-        <w:t>EpiSNP Epistasis</w:t>
+      <w:proofErr w:type="spellStart"/>
+      <w:r>
+        <w:t>EpiSNP</w:t>
+      </w:r>
+      <w:proofErr w:type="spellEnd"/>
+      <w:r>
+        <w:t xml:space="preserve"> Epistasis</w:t>
       </w:r>
     </w:p>
     <w:p>
@@ -7016,7 +7551,15 @@
     </w:p>
     <w:p>
       <w:r>
-        <w:t xml:space="preserve">Seeing as each tool has its own strengths and weaknesses it is natural to ask whether the tools can be somehow combined in order to attain better overall performance than from any single tool. </w:t>
+        <w:t xml:space="preserve">Seeing as each tool has its own strengths and weaknesses it is natural to ask whether the tools can be somehow combined </w:t>
+      </w:r>
+      <w:proofErr w:type="gramStart"/>
+      <w:r>
+        <w:t>in order to</w:t>
+      </w:r>
+      <w:proofErr w:type="gramEnd"/>
+      <w:r>
+        <w:t xml:space="preserve"> attain better overall performance than from any single tool. </w:t>
       </w:r>
     </w:p>
     <w:p/>
@@ -7027,7 +7570,15 @@
     </w:p>
     <w:p>
       <w:r>
-        <w:t xml:space="preserve">MDR seems to be most versatile, while EpiSNP is least effective, with remaining tools performing somewhere in between. </w:t>
+        <w:t xml:space="preserve">MDR seems to be most versatile, while </w:t>
+      </w:r>
+      <w:proofErr w:type="spellStart"/>
+      <w:r>
+        <w:t>EpiSNP</w:t>
+      </w:r>
+      <w:proofErr w:type="spellEnd"/>
+      <w:r>
+        <w:t xml:space="preserve"> is least effective, with remaining tools performing somewhere in between. </w:t>
       </w:r>
     </w:p>
     <w:p>
@@ -7097,7 +7648,7 @@
 </file>
 
 <file path=word/commentsExtensible.xml><?xml version="1.0" encoding="utf-8"?>
-<w16cex:commentsExtensible xmlns:wpc="http://schemas.microsoft.com/office/word/2010/wordprocessingCanvas" xmlns:cx="http://schemas.microsoft.com/office/drawing/2014/chartex" xmlns:cx1="http://schemas.microsoft.com/office/drawing/2015/9/8/chartex" xmlns:cx2="http://schemas.microsoft.com/office/drawing/2015/10/21/chartex" xmlns:cx3="http://schemas.microsoft.com/office/drawing/2016/5/9/chartex" xmlns:cx4="http://schemas.microsoft.com/office/drawing/2016/5/10/chartex" xmlns:cx5="http://schemas.microsoft.com/office/drawing/2016/5/11/chartex" xmlns:cx6="http://schemas.microsoft.com/office/drawing/2016/5/12/chartex" xmlns:cx7="http://schemas.microsoft.com/office/drawing/2016/5/13/chartex" xmlns:cx8="http://schemas.microsoft.com/office/drawing/2016/5/14/chartex" xmlns:mc="http://schemas.openxmlformats.org/markup-compatibility/2006" xmlns:aink="http://schemas.microsoft.com/office/drawing/2016/ink" xmlns:am3d="http://schemas.microsoft.com/office/drawing/2017/model3d" xmlns:o="urn:schemas-microsoft-com:office:office" xmlns:oel="http://schemas.microsoft.com/office/2019/extlst" xmlns:r="http://schemas.openxmlformats.org/officeDocument/2006/relationships" xmlns:m="http://schemas.openxmlformats.org/officeDocument/2006/math" xmlns:v="urn:schemas-microsoft-com:vml" xmlns:wp14="http://schemas.microsoft.com/office/word/2010/wordprocessingDrawing" xmlns:wp="http://schemas.openxmlformats.org/drawingml/2006/wordprocessingDrawing" xmlns:w10="urn:schemas-microsoft-com:office:word" xmlns:w="http://schemas.openxmlformats.org/wordprocessingml/2006/main" xmlns:w14="http://schemas.microsoft.com/office/word/2010/wordml" xmlns:w15="http://schemas.microsoft.com/office/word/2012/wordml" xmlns:w16cex="http://schemas.microsoft.com/office/word/2018/wordml/cex" xmlns:w16cid="http://schemas.microsoft.com/office/word/2016/wordml/cid" xmlns:w16="http://schemas.microsoft.com/office/word/2018/wordml" xmlns:w16sdtdh="http://schemas.microsoft.com/office/word/2020/wordml/sdtdatahash" xmlns:w16se="http://schemas.microsoft.com/office/word/2015/wordml/symex" xmlns:wpg="http://schemas.microsoft.com/office/word/2010/wordprocessingGroup" xmlns:wpi="http://schemas.microsoft.com/office/word/2010/wordprocessingInk" xmlns:wne="http://schemas.microsoft.com/office/word/2006/wordml" xmlns:wps="http://schemas.microsoft.com/office/word/2010/wordprocessingShape" mc:Ignorable="w14 w15 w16se w16cid w16 w16cex w16sdtdh wp14">
+<w16cex:commentsExtensible xmlns:wpc="http://schemas.microsoft.com/office/word/2010/wordprocessingCanvas" xmlns:cx="http://schemas.microsoft.com/office/drawing/2014/chartex" xmlns:cx1="http://schemas.microsoft.com/office/drawing/2015/9/8/chartex" xmlns:cx2="http://schemas.microsoft.com/office/drawing/2015/10/21/chartex" xmlns:cx3="http://schemas.microsoft.com/office/drawing/2016/5/9/chartex" xmlns:cx4="http://schemas.microsoft.com/office/drawing/2016/5/10/chartex" xmlns:cx5="http://schemas.microsoft.com/office/drawing/2016/5/11/chartex" xmlns:cx6="http://schemas.microsoft.com/office/drawing/2016/5/12/chartex" xmlns:cx7="http://schemas.microsoft.com/office/drawing/2016/5/13/chartex" xmlns:cx8="http://schemas.microsoft.com/office/drawing/2016/5/14/chartex" xmlns:cr="http://schemas.microsoft.com/office/comments/2020/reactions" xmlns:mc="http://schemas.openxmlformats.org/markup-compatibility/2006" xmlns:aink="http://schemas.microsoft.com/office/drawing/2016/ink" xmlns:am3d="http://schemas.microsoft.com/office/drawing/2017/model3d" xmlns:o="urn:schemas-microsoft-com:office:office" xmlns:oel="http://schemas.microsoft.com/office/2019/extlst" xmlns:r="http://schemas.openxmlformats.org/officeDocument/2006/relationships" xmlns:m="http://schemas.openxmlformats.org/officeDocument/2006/math" xmlns:v="urn:schemas-microsoft-com:vml" xmlns:wp14="http://schemas.microsoft.com/office/word/2010/wordprocessingDrawing" xmlns:wp="http://schemas.openxmlformats.org/drawingml/2006/wordprocessingDrawing" xmlns:w10="urn:schemas-microsoft-com:office:word" xmlns:w="http://schemas.openxmlformats.org/wordprocessingml/2006/main" xmlns:w14="http://schemas.microsoft.com/office/word/2010/wordml" xmlns:w15="http://schemas.microsoft.com/office/word/2012/wordml" xmlns:w16cex="http://schemas.microsoft.com/office/word/2018/wordml/cex" xmlns:w16cid="http://schemas.microsoft.com/office/word/2016/wordml/cid" xmlns:w16="http://schemas.microsoft.com/office/word/2018/wordml" xmlns:w16sdtdh="http://schemas.microsoft.com/office/word/2020/wordml/sdtdatahash" xmlns:w16se="http://schemas.microsoft.com/office/word/2015/wordml/symex" xmlns:wpg="http://schemas.microsoft.com/office/word/2010/wordprocessingGroup" xmlns:wpi="http://schemas.microsoft.com/office/word/2010/wordprocessingInk" xmlns:wne="http://schemas.microsoft.com/office/word/2006/wordml" xmlns:wps="http://schemas.microsoft.com/office/word/2010/wordprocessingShape" mc:Ignorable="w14 w15 w16se w16cid w16 w16cex w16sdtdh cr wp14">
   <w16cex:commentExtensible w16cex:durableId="2869F248" w16cex:dateUtc="2023-07-25T14:03:00Z"/>
   <w16cex:commentExtensible w16cex:durableId="287108F9" w16cex:dateUtc="2023-07-30T23:06:00Z"/>
 </w16cex:commentsExtensible>
@@ -7216,6 +7767,64 @@
 <file path=word/numbering.xml><?xml version="1.0" encoding="utf-8"?>
 <w:numbering xmlns:wpc="http://schemas.microsoft.com/office/word/2010/wordprocessingCanvas" xmlns:cx="http://schemas.microsoft.com/office/drawing/2014/chartex" xmlns:cx1="http://schemas.microsoft.com/office/drawing/2015/9/8/chartex" xmlns:cx2="http://schemas.microsoft.com/office/drawing/2015/10/21/chartex" xmlns:cx3="http://schemas.microsoft.com/office/drawing/2016/5/9/chartex" xmlns:cx4="http://schemas.microsoft.com/office/drawing/2016/5/10/chartex" xmlns:cx5="http://schemas.microsoft.com/office/drawing/2016/5/11/chartex" xmlns:cx6="http://schemas.microsoft.com/office/drawing/2016/5/12/chartex" xmlns:cx7="http://schemas.microsoft.com/office/drawing/2016/5/13/chartex" xmlns:cx8="http://schemas.microsoft.com/office/drawing/2016/5/14/chartex" xmlns:mc="http://schemas.openxmlformats.org/markup-compatibility/2006" xmlns:aink="http://schemas.microsoft.com/office/drawing/2016/ink" xmlns:am3d="http://schemas.microsoft.com/office/drawing/2017/model3d" xmlns:o="urn:schemas-microsoft-com:office:office" xmlns:oel="http://schemas.microsoft.com/office/2019/extlst" xmlns:r="http://schemas.openxmlformats.org/officeDocument/2006/relationships" xmlns:m="http://schemas.openxmlformats.org/officeDocument/2006/math" xmlns:v="urn:schemas-microsoft-com:vml" xmlns:wp14="http://schemas.microsoft.com/office/word/2010/wordprocessingDrawing" xmlns:wp="http://schemas.openxmlformats.org/drawingml/2006/wordprocessingDrawing" xmlns:w10="urn:schemas-microsoft-com:office:word" xmlns:w="http://schemas.openxmlformats.org/wordprocessingml/2006/main" xmlns:w14="http://schemas.microsoft.com/office/word/2010/wordml" xmlns:w15="http://schemas.microsoft.com/office/word/2012/wordml" xmlns:w16cex="http://schemas.microsoft.com/office/word/2018/wordml/cex" xmlns:w16cid="http://schemas.microsoft.com/office/word/2016/wordml/cid" xmlns:w16="http://schemas.microsoft.com/office/word/2018/wordml" xmlns:w16sdtdh="http://schemas.microsoft.com/office/word/2020/wordml/sdtdatahash" xmlns:w16se="http://schemas.microsoft.com/office/word/2015/wordml/symex" xmlns:wpg="http://schemas.microsoft.com/office/word/2010/wordprocessingGroup" xmlns:wpi="http://schemas.microsoft.com/office/word/2010/wordprocessingInk" xmlns:wne="http://schemas.microsoft.com/office/word/2006/wordml" xmlns:wps="http://schemas.microsoft.com/office/word/2010/wordprocessingShape" mc:Ignorable="w14 w15 w16se w16cid w16 w16cex w16sdtdh wp14">
   <w:abstractNum w:abstractNumId="0" w15:restartNumberingAfterBreak="0">
+    <w:nsid w:val="00000001"/>
+    <w:multiLevelType w:val="hybridMultilevel"/>
+    <w:tmpl w:val="FFFFFFFF"/>
+    <w:lvl w:ilvl="0" w:tplc="00000001">
+      <w:start w:val="1"/>
+      <w:numFmt w:val="bullet"/>
+      <w:lvlText w:val="•"/>
+      <w:lvlJc w:val="left"/>
+      <w:pPr>
+        <w:ind w:left="720" w:hanging="360"/>
+      </w:pPr>
+    </w:lvl>
+    <w:lvl w:ilvl="1" w:tplc="00000002">
+      <w:start w:val="1"/>
+      <w:numFmt w:val="bullet"/>
+      <w:lvlText w:val="•"/>
+      <w:lvlJc w:val="left"/>
+      <w:pPr>
+        <w:ind w:left="1440" w:hanging="360"/>
+      </w:pPr>
+    </w:lvl>
+    <w:lvl w:ilvl="2" w:tplc="FFFFFFFF">
+      <w:numFmt w:val="decimal"/>
+      <w:lvlText w:val=""/>
+      <w:lvlJc w:val="left"/>
+    </w:lvl>
+    <w:lvl w:ilvl="3" w:tplc="FFFFFFFF">
+      <w:numFmt w:val="decimal"/>
+      <w:lvlText w:val=""/>
+      <w:lvlJc w:val="left"/>
+    </w:lvl>
+    <w:lvl w:ilvl="4" w:tplc="FFFFFFFF">
+      <w:numFmt w:val="decimal"/>
+      <w:lvlText w:val=""/>
+      <w:lvlJc w:val="left"/>
+    </w:lvl>
+    <w:lvl w:ilvl="5" w:tplc="FFFFFFFF">
+      <w:numFmt w:val="decimal"/>
+      <w:lvlText w:val=""/>
+      <w:lvlJc w:val="left"/>
+    </w:lvl>
+    <w:lvl w:ilvl="6" w:tplc="FFFFFFFF">
+      <w:numFmt w:val="decimal"/>
+      <w:lvlText w:val=""/>
+      <w:lvlJc w:val="left"/>
+    </w:lvl>
+    <w:lvl w:ilvl="7" w:tplc="FFFFFFFF">
+      <w:numFmt w:val="decimal"/>
+      <w:lvlText w:val=""/>
+      <w:lvlJc w:val="left"/>
+    </w:lvl>
+    <w:lvl w:ilvl="8" w:tplc="FFFFFFFF">
+      <w:numFmt w:val="decimal"/>
+      <w:lvlText w:val=""/>
+      <w:lvlJc w:val="left"/>
+    </w:lvl>
+  </w:abstractNum>
+  <w:abstractNum w:abstractNumId="1" w15:restartNumberingAfterBreak="0">
     <w:nsid w:val="0A7A156E"/>
     <w:multiLevelType w:val="hybridMultilevel"/>
     <w:tmpl w:val="81C0141A"/>
@@ -7328,7 +7937,7 @@
       </w:rPr>
     </w:lvl>
   </w:abstractNum>
-  <w:abstractNum w:abstractNumId="1" w15:restartNumberingAfterBreak="0">
+  <w:abstractNum w:abstractNumId="2" w15:restartNumberingAfterBreak="0">
     <w:nsid w:val="1A9A2B07"/>
     <w:multiLevelType w:val="hybridMultilevel"/>
     <w:tmpl w:val="B70A78E0"/>
@@ -7441,7 +8050,7 @@
       </w:rPr>
     </w:lvl>
   </w:abstractNum>
-  <w:abstractNum w:abstractNumId="2" w15:restartNumberingAfterBreak="0">
+  <w:abstractNum w:abstractNumId="3" w15:restartNumberingAfterBreak="0">
     <w:nsid w:val="21824272"/>
     <w:multiLevelType w:val="hybridMultilevel"/>
     <w:tmpl w:val="896450BE"/>
@@ -7554,7 +8163,7 @@
       </w:rPr>
     </w:lvl>
   </w:abstractNum>
-  <w:abstractNum w:abstractNumId="3" w15:restartNumberingAfterBreak="0">
+  <w:abstractNum w:abstractNumId="4" w15:restartNumberingAfterBreak="0">
     <w:nsid w:val="22276240"/>
     <w:multiLevelType w:val="hybridMultilevel"/>
     <w:tmpl w:val="E2300D72"/>
@@ -7667,7 +8276,7 @@
       </w:rPr>
     </w:lvl>
   </w:abstractNum>
-  <w:abstractNum w:abstractNumId="4" w15:restartNumberingAfterBreak="0">
+  <w:abstractNum w:abstractNumId="5" w15:restartNumberingAfterBreak="0">
     <w:nsid w:val="510902AA"/>
     <w:multiLevelType w:val="hybridMultilevel"/>
     <w:tmpl w:val="31FC1DA2"/>
@@ -7780,7 +8389,7 @@
       </w:rPr>
     </w:lvl>
   </w:abstractNum>
-  <w:abstractNum w:abstractNumId="5" w15:restartNumberingAfterBreak="0">
+  <w:abstractNum w:abstractNumId="6" w15:restartNumberingAfterBreak="0">
     <w:nsid w:val="5B7A213D"/>
     <w:multiLevelType w:val="hybridMultilevel"/>
     <w:tmpl w:val="A8320C88"/>
@@ -7893,7 +8502,7 @@
       </w:rPr>
     </w:lvl>
   </w:abstractNum>
-  <w:abstractNum w:abstractNumId="6" w15:restartNumberingAfterBreak="0">
+  <w:abstractNum w:abstractNumId="7" w15:restartNumberingAfterBreak="0">
     <w:nsid w:val="6FB66071"/>
     <w:multiLevelType w:val="hybridMultilevel"/>
     <w:tmpl w:val="DE90B77A"/>
@@ -7982,7 +8591,7 @@
       </w:pPr>
     </w:lvl>
   </w:abstractNum>
-  <w:abstractNum w:abstractNumId="7" w15:restartNumberingAfterBreak="0">
+  <w:abstractNum w:abstractNumId="8" w15:restartNumberingAfterBreak="0">
     <w:nsid w:val="6FF71D50"/>
     <w:multiLevelType w:val="hybridMultilevel"/>
     <w:tmpl w:val="67161F56"/>
@@ -8095,7 +8704,7 @@
       </w:rPr>
     </w:lvl>
   </w:abstractNum>
-  <w:abstractNum w:abstractNumId="8" w15:restartNumberingAfterBreak="0">
+  <w:abstractNum w:abstractNumId="9" w15:restartNumberingAfterBreak="0">
     <w:nsid w:val="721F5B5A"/>
     <w:multiLevelType w:val="hybridMultilevel"/>
     <w:tmpl w:val="9832456A"/>
@@ -8208,7 +8817,7 @@
       </w:rPr>
     </w:lvl>
   </w:abstractNum>
-  <w:abstractNum w:abstractNumId="9" w15:restartNumberingAfterBreak="0">
+  <w:abstractNum w:abstractNumId="10" w15:restartNumberingAfterBreak="0">
     <w:nsid w:val="7D4D4408"/>
     <w:multiLevelType w:val="hybridMultilevel"/>
     <w:tmpl w:val="C4D6CA2C"/>
@@ -8298,34 +8907,37 @@
     </w:lvl>
   </w:abstractNum>
   <w:num w:numId="1" w16cid:durableId="2088647450">
+    <w:abstractNumId w:val="4"/>
+  </w:num>
+  <w:num w:numId="2" w16cid:durableId="602612410">
+    <w:abstractNumId w:val="8"/>
+  </w:num>
+  <w:num w:numId="3" w16cid:durableId="971252870">
+    <w:abstractNumId w:val="10"/>
+  </w:num>
+  <w:num w:numId="4" w16cid:durableId="1471440782">
+    <w:abstractNumId w:val="7"/>
+  </w:num>
+  <w:num w:numId="5" w16cid:durableId="2130321361">
+    <w:abstractNumId w:val="5"/>
+  </w:num>
+  <w:num w:numId="6" w16cid:durableId="787434377">
+    <w:abstractNumId w:val="1"/>
+  </w:num>
+  <w:num w:numId="7" w16cid:durableId="645087446">
     <w:abstractNumId w:val="3"/>
   </w:num>
-  <w:num w:numId="2" w16cid:durableId="602612410">
-    <w:abstractNumId w:val="7"/>
+  <w:num w:numId="8" w16cid:durableId="1727872794">
+    <w:abstractNumId w:val="2"/>
   </w:num>
-  <w:num w:numId="3" w16cid:durableId="971252870">
+  <w:num w:numId="9" w16cid:durableId="260840669">
     <w:abstractNumId w:val="9"/>
   </w:num>
-  <w:num w:numId="4" w16cid:durableId="1471440782">
+  <w:num w:numId="10" w16cid:durableId="2045864965">
     <w:abstractNumId w:val="6"/>
   </w:num>
-  <w:num w:numId="5" w16cid:durableId="2130321361">
-    <w:abstractNumId w:val="4"/>
-  </w:num>
-  <w:num w:numId="6" w16cid:durableId="787434377">
+  <w:num w:numId="11" w16cid:durableId="316686533">
     <w:abstractNumId w:val="0"/>
-  </w:num>
-  <w:num w:numId="7" w16cid:durableId="645087446">
-    <w:abstractNumId w:val="2"/>
-  </w:num>
-  <w:num w:numId="8" w16cid:durableId="1727872794">
-    <w:abstractNumId w:val="1"/>
-  </w:num>
-  <w:num w:numId="9" w16cid:durableId="260840669">
-    <w:abstractNumId w:val="8"/>
-  </w:num>
-  <w:num w:numId="10" w16cid:durableId="2045864965">
-    <w:abstractNumId w:val="5"/>
   </w:num>
 </w:numbering>
 </file>

</xml_diff>

<commit_message>
add REMMA sections 3-7
</commit_message>
<xml_diff>
--- a/Epistasis_Detection_Tools/Epistasis_Tool_Comparisons.docx
+++ b/Epistasis_Detection_Tools/Epistasis_Tool_Comparisons.docx
@@ -1758,6 +1758,7 @@
           <w:ilvl w:val="1"/>
           <w:numId w:val="2"/>
         </w:numPr>
+        <w:spacing w:after="0"/>
       </w:pPr>
       <w:r>
         <w:t>Recessive:</w:t>
@@ -1773,6 +1774,7 @@
           <w:ilvl w:val="1"/>
           <w:numId w:val="2"/>
         </w:numPr>
+        <w:spacing w:after="0"/>
       </w:pPr>
       <w:r>
         <w:t>XOR:</w:t>
@@ -1794,15 +1796,16 @@
         <w:autoSpaceDE w:val="0"/>
         <w:autoSpaceDN w:val="0"/>
         <w:adjustRightInd w:val="0"/>
+        <w:spacing w:after="0" w:line="276" w:lineRule="auto"/>
         <w:rPr>
-          <w:rFonts w:ascii="Helvetica" w:hAnsi="Helvetica" w:cs="Helvetica"/>
+          <w:rFonts w:cstheme="minorHAnsi"/>
           <w:color w:val="000000"/>
           <w:kern w:val="0"/>
         </w:rPr>
       </w:pPr>
       <w:r>
         <w:rPr>
-          <w:rFonts w:ascii="Helvetica" w:hAnsi="Helvetica" w:cs="Helvetica"/>
+          <w:rFonts w:cstheme="minorHAnsi"/>
           <w:color w:val="000000"/>
           <w:kern w:val="0"/>
         </w:rPr>
@@ -1822,15 +1825,16 @@
         <w:autoSpaceDE w:val="0"/>
         <w:autoSpaceDN w:val="0"/>
         <w:adjustRightInd w:val="0"/>
+        <w:spacing w:after="0" w:line="276" w:lineRule="auto"/>
         <w:rPr>
-          <w:rFonts w:ascii="Helvetica" w:hAnsi="Helvetica" w:cs="Helvetica"/>
+          <w:rFonts w:cstheme="minorHAnsi"/>
           <w:color w:val="000000"/>
           <w:kern w:val="0"/>
         </w:rPr>
       </w:pPr>
       <w:r>
         <w:rPr>
-          <w:rFonts w:ascii="Helvetica" w:hAnsi="Helvetica" w:cs="Helvetica"/>
+          <w:rFonts w:cstheme="minorHAnsi"/>
           <w:color w:val="000000"/>
           <w:kern w:val="0"/>
         </w:rPr>
@@ -1850,15 +1854,16 @@
         <w:autoSpaceDE w:val="0"/>
         <w:autoSpaceDN w:val="0"/>
         <w:adjustRightInd w:val="0"/>
+        <w:spacing w:after="0" w:line="276" w:lineRule="auto"/>
         <w:rPr>
-          <w:rFonts w:ascii="Helvetica" w:hAnsi="Helvetica" w:cs="Helvetica"/>
+          <w:rFonts w:cstheme="minorHAnsi"/>
           <w:color w:val="000000"/>
           <w:kern w:val="0"/>
         </w:rPr>
       </w:pPr>
       <w:r>
         <w:rPr>
-          <w:rFonts w:ascii="Helvetica" w:hAnsi="Helvetica" w:cs="Helvetica"/>
+          <w:rFonts w:cstheme="minorHAnsi"/>
           <w:color w:val="000000"/>
           <w:kern w:val="0"/>
         </w:rPr>
@@ -1878,15 +1883,16 @@
         <w:autoSpaceDE w:val="0"/>
         <w:autoSpaceDN w:val="0"/>
         <w:adjustRightInd w:val="0"/>
+        <w:spacing w:after="0" w:line="276" w:lineRule="auto"/>
         <w:rPr>
-          <w:rFonts w:ascii="Helvetica" w:hAnsi="Helvetica" w:cs="Helvetica"/>
+          <w:rFonts w:cstheme="minorHAnsi"/>
           <w:color w:val="000000"/>
           <w:kern w:val="0"/>
         </w:rPr>
       </w:pPr>
       <w:r>
         <w:rPr>
-          <w:rFonts w:ascii="Helvetica" w:hAnsi="Helvetica" w:cs="Helvetica"/>
+          <w:rFonts w:cstheme="minorHAnsi"/>
           <w:color w:val="000000"/>
           <w:kern w:val="0"/>
         </w:rPr>
@@ -1906,19 +1912,19 @@
         <w:autoSpaceDE w:val="0"/>
         <w:autoSpaceDN w:val="0"/>
         <w:adjustRightInd w:val="0"/>
+        <w:spacing w:after="0" w:line="276" w:lineRule="auto"/>
         <w:rPr>
-          <w:rFonts w:ascii="Helvetica" w:hAnsi="Helvetica" w:cs="Helvetica"/>
+          <w:rFonts w:cstheme="minorHAnsi"/>
           <w:color w:val="000000"/>
           <w:kern w:val="0"/>
         </w:rPr>
       </w:pPr>
       <w:r>
         <w:rPr>
-          <w:rFonts w:ascii="Helvetica" w:hAnsi="Helvetica" w:cs="Helvetica"/>
+          <w:rFonts w:cstheme="minorHAnsi"/>
           <w:color w:val="000000"/>
           <w:kern w:val="0"/>
         </w:rPr>
-        <w:lastRenderedPageBreak/>
         <w:t>XOR: 0</w:t>
       </w:r>
     </w:p>
@@ -1928,6 +1934,7 @@
         <w:rPr>
           <w:noProof/>
         </w:rPr>
+        <w:lastRenderedPageBreak/>
         <w:drawing>
           <wp:inline distT="0" distB="0" distL="0" distR="0" wp14:anchorId="3EBEFAC4" wp14:editId="41B8E4A6">
             <wp:extent cx="5943600" cy="3083560"/>
@@ -2636,11 +2643,21 @@
           <w:ilvl w:val="1"/>
           <w:numId w:val="2"/>
         </w:numPr>
-      </w:pPr>
-      <w:r>
+        <w:spacing w:after="0"/>
+        <w:rPr>
+          <w:rFonts w:cstheme="minorHAnsi"/>
+        </w:rPr>
+      </w:pPr>
+      <w:r>
+        <w:rPr>
+          <w:rFonts w:cstheme="minorHAnsi"/>
+        </w:rPr>
         <w:t xml:space="preserve">XOR: </w:t>
       </w:r>
       <w:r>
+        <w:rPr>
+          <w:rFonts w:cstheme="minorHAnsi"/>
+        </w:rPr>
         <w:t>0</w:t>
       </w:r>
     </w:p>
@@ -2657,15 +2674,16 @@
         <w:autoSpaceDE w:val="0"/>
         <w:autoSpaceDN w:val="0"/>
         <w:adjustRightInd w:val="0"/>
+        <w:spacing w:after="0"/>
         <w:rPr>
-          <w:rFonts w:ascii="Helvetica" w:hAnsi="Helvetica" w:cs="Helvetica"/>
+          <w:rFonts w:cstheme="minorHAnsi"/>
           <w:color w:val="000000"/>
           <w:kern w:val="0"/>
         </w:rPr>
       </w:pPr>
       <w:r>
         <w:rPr>
-          <w:rFonts w:ascii="Helvetica" w:hAnsi="Helvetica" w:cs="Helvetica"/>
+          <w:rFonts w:cstheme="minorHAnsi"/>
           <w:color w:val="000000"/>
           <w:kern w:val="0"/>
         </w:rPr>
@@ -2686,15 +2704,16 @@
         <w:autoSpaceDE w:val="0"/>
         <w:autoSpaceDN w:val="0"/>
         <w:adjustRightInd w:val="0"/>
+        <w:spacing w:after="0"/>
         <w:rPr>
-          <w:rFonts w:ascii="Helvetica" w:hAnsi="Helvetica" w:cs="Helvetica"/>
+          <w:rFonts w:cstheme="minorHAnsi"/>
           <w:color w:val="000000"/>
           <w:kern w:val="0"/>
         </w:rPr>
       </w:pPr>
       <w:r>
         <w:rPr>
-          <w:rFonts w:ascii="Helvetica" w:hAnsi="Helvetica" w:cs="Helvetica"/>
+          <w:rFonts w:cstheme="minorHAnsi"/>
           <w:color w:val="000000"/>
           <w:kern w:val="0"/>
         </w:rPr>
@@ -2714,15 +2733,16 @@
         <w:autoSpaceDE w:val="0"/>
         <w:autoSpaceDN w:val="0"/>
         <w:adjustRightInd w:val="0"/>
+        <w:spacing w:after="0"/>
         <w:rPr>
-          <w:rFonts w:ascii="Helvetica" w:hAnsi="Helvetica" w:cs="Helvetica"/>
+          <w:rFonts w:cstheme="minorHAnsi"/>
           <w:color w:val="000000"/>
           <w:kern w:val="0"/>
         </w:rPr>
       </w:pPr>
       <w:r>
         <w:rPr>
-          <w:rFonts w:ascii="Helvetica" w:hAnsi="Helvetica" w:cs="Helvetica"/>
+          <w:rFonts w:cstheme="minorHAnsi"/>
           <w:color w:val="000000"/>
           <w:kern w:val="0"/>
         </w:rPr>
@@ -2742,15 +2762,16 @@
         <w:autoSpaceDE w:val="0"/>
         <w:autoSpaceDN w:val="0"/>
         <w:adjustRightInd w:val="0"/>
+        <w:spacing w:after="0"/>
         <w:rPr>
-          <w:rFonts w:ascii="Helvetica" w:hAnsi="Helvetica" w:cs="Helvetica"/>
+          <w:rFonts w:cstheme="minorHAnsi"/>
           <w:color w:val="000000"/>
           <w:kern w:val="0"/>
         </w:rPr>
       </w:pPr>
       <w:r>
         <w:rPr>
-          <w:rFonts w:ascii="Helvetica" w:hAnsi="Helvetica" w:cs="Helvetica"/>
+          <w:rFonts w:cstheme="minorHAnsi"/>
           <w:color w:val="000000"/>
           <w:kern w:val="0"/>
         </w:rPr>
@@ -2770,15 +2791,16 @@
         <w:autoSpaceDE w:val="0"/>
         <w:autoSpaceDN w:val="0"/>
         <w:adjustRightInd w:val="0"/>
+        <w:spacing w:after="0"/>
         <w:rPr>
-          <w:rFonts w:ascii="Helvetica" w:hAnsi="Helvetica" w:cs="Helvetica"/>
+          <w:rFonts w:cstheme="minorHAnsi"/>
           <w:color w:val="000000"/>
           <w:kern w:val="0"/>
         </w:rPr>
       </w:pPr>
       <w:r>
         <w:rPr>
-          <w:rFonts w:ascii="Helvetica" w:hAnsi="Helvetica" w:cs="Helvetica"/>
+          <w:rFonts w:cstheme="minorHAnsi"/>
           <w:color w:val="000000"/>
           <w:kern w:val="0"/>
         </w:rPr>
@@ -3357,40 +3379,40 @@
         </w:numPr>
       </w:pPr>
       <w:r>
+        <w:t xml:space="preserve">QMDR: </w:t>
+      </w:r>
+    </w:p>
+    <w:p>
+      <w:pPr>
+        <w:pStyle w:val="ListParagraph"/>
+        <w:numPr>
+          <w:ilvl w:val="1"/>
+          <w:numId w:val="2"/>
+        </w:numPr>
+      </w:pPr>
+      <w:r>
+        <w:t xml:space="preserve">Multiplicative: </w:t>
+      </w:r>
+      <w:r>
+        <w:t>37.62</w:t>
+      </w:r>
+      <w:r>
+        <w:t>; 3</w:t>
+      </w:r>
+      <w:r>
+        <w:t xml:space="preserve"> - 2, 1, 3, 3, 147, 5, 138, 2</w:t>
+      </w:r>
+    </w:p>
+    <w:p>
+      <w:pPr>
+        <w:pStyle w:val="ListParagraph"/>
+        <w:numPr>
+          <w:ilvl w:val="1"/>
+          <w:numId w:val="2"/>
+        </w:numPr>
+      </w:pPr>
+      <w:r>
         <w:lastRenderedPageBreak/>
-        <w:t xml:space="preserve">QMDR: </w:t>
-      </w:r>
-    </w:p>
-    <w:p>
-      <w:pPr>
-        <w:pStyle w:val="ListParagraph"/>
-        <w:numPr>
-          <w:ilvl w:val="1"/>
-          <w:numId w:val="2"/>
-        </w:numPr>
-      </w:pPr>
-      <w:r>
-        <w:t xml:space="preserve">Multiplicative: </w:t>
-      </w:r>
-      <w:r>
-        <w:t>37.62</w:t>
-      </w:r>
-      <w:r>
-        <w:t>; 3</w:t>
-      </w:r>
-      <w:r>
-        <w:t xml:space="preserve"> - 2, 1, 3, 3, 147, 5, 138, 2</w:t>
-      </w:r>
-    </w:p>
-    <w:p>
-      <w:pPr>
-        <w:pStyle w:val="ListParagraph"/>
-        <w:numPr>
-          <w:ilvl w:val="1"/>
-          <w:numId w:val="2"/>
-        </w:numPr>
-      </w:pPr>
-      <w:r>
         <w:t xml:space="preserve">Dominant: </w:t>
       </w:r>
       <w:r>
@@ -3425,11 +3447,21 @@
           <w:ilvl w:val="1"/>
           <w:numId w:val="2"/>
         </w:numPr>
-      </w:pPr>
-      <w:r>
+        <w:spacing w:after="0"/>
+        <w:rPr>
+          <w:rFonts w:cstheme="minorHAnsi"/>
+        </w:rPr>
+      </w:pPr>
+      <w:r>
+        <w:rPr>
+          <w:rFonts w:cstheme="minorHAnsi"/>
+        </w:rPr>
         <w:t xml:space="preserve">XOR: </w:t>
       </w:r>
       <w:r>
+        <w:rPr>
+          <w:rFonts w:cstheme="minorHAnsi"/>
+        </w:rPr>
         <w:t>NA</w:t>
       </w:r>
     </w:p>
@@ -3446,15 +3478,16 @@
         <w:autoSpaceDE w:val="0"/>
         <w:autoSpaceDN w:val="0"/>
         <w:adjustRightInd w:val="0"/>
+        <w:spacing w:after="0"/>
         <w:rPr>
-          <w:rFonts w:ascii="Helvetica" w:hAnsi="Helvetica" w:cs="Helvetica"/>
+          <w:rFonts w:cstheme="minorHAnsi"/>
           <w:color w:val="000000"/>
           <w:kern w:val="0"/>
         </w:rPr>
       </w:pPr>
       <w:r>
         <w:rPr>
-          <w:rFonts w:ascii="Helvetica" w:hAnsi="Helvetica" w:cs="Helvetica"/>
+          <w:rFonts w:cstheme="minorHAnsi"/>
           <w:color w:val="000000"/>
           <w:kern w:val="0"/>
         </w:rPr>
@@ -3474,15 +3507,16 @@
         <w:autoSpaceDE w:val="0"/>
         <w:autoSpaceDN w:val="0"/>
         <w:adjustRightInd w:val="0"/>
+        <w:spacing w:after="0"/>
         <w:rPr>
-          <w:rFonts w:ascii="Helvetica" w:hAnsi="Helvetica" w:cs="Helvetica"/>
+          <w:rFonts w:cstheme="minorHAnsi"/>
           <w:color w:val="000000"/>
           <w:kern w:val="0"/>
         </w:rPr>
       </w:pPr>
       <w:r>
         <w:rPr>
-          <w:rFonts w:ascii="Helvetica" w:hAnsi="Helvetica" w:cs="Helvetica"/>
+          <w:rFonts w:cstheme="minorHAnsi"/>
           <w:color w:val="000000"/>
           <w:kern w:val="0"/>
         </w:rPr>
@@ -3502,15 +3536,16 @@
         <w:autoSpaceDE w:val="0"/>
         <w:autoSpaceDN w:val="0"/>
         <w:adjustRightInd w:val="0"/>
+        <w:spacing w:after="0"/>
         <w:rPr>
-          <w:rFonts w:ascii="Helvetica" w:hAnsi="Helvetica" w:cs="Helvetica"/>
+          <w:rFonts w:cstheme="minorHAnsi"/>
           <w:color w:val="000000"/>
           <w:kern w:val="0"/>
         </w:rPr>
       </w:pPr>
       <w:r>
         <w:rPr>
-          <w:rFonts w:ascii="Helvetica" w:hAnsi="Helvetica" w:cs="Helvetica"/>
+          <w:rFonts w:cstheme="minorHAnsi"/>
           <w:color w:val="000000"/>
           <w:kern w:val="0"/>
         </w:rPr>
@@ -3530,15 +3565,16 @@
         <w:autoSpaceDE w:val="0"/>
         <w:autoSpaceDN w:val="0"/>
         <w:adjustRightInd w:val="0"/>
+        <w:spacing w:after="0"/>
         <w:rPr>
-          <w:rFonts w:ascii="Helvetica" w:hAnsi="Helvetica" w:cs="Helvetica"/>
+          <w:rFonts w:cstheme="minorHAnsi"/>
           <w:color w:val="000000"/>
           <w:kern w:val="0"/>
         </w:rPr>
       </w:pPr>
       <w:r>
         <w:rPr>
-          <w:rFonts w:ascii="Helvetica" w:hAnsi="Helvetica" w:cs="Helvetica"/>
+          <w:rFonts w:cstheme="minorHAnsi"/>
           <w:color w:val="000000"/>
           <w:kern w:val="0"/>
         </w:rPr>
@@ -3558,6 +3594,7 @@
         <w:autoSpaceDE w:val="0"/>
         <w:autoSpaceDN w:val="0"/>
         <w:adjustRightInd w:val="0"/>
+        <w:spacing w:after="0"/>
         <w:rPr>
           <w:rFonts w:ascii="Helvetica" w:hAnsi="Helvetica" w:cs="Helvetica"/>
           <w:color w:val="000000"/>
@@ -3566,7 +3603,7 @@
       </w:pPr>
       <w:r>
         <w:rPr>
-          <w:rFonts w:ascii="Helvetica" w:hAnsi="Helvetica" w:cs="Helvetica"/>
+          <w:rFonts w:cstheme="minorHAnsi"/>
           <w:color w:val="000000"/>
           <w:kern w:val="0"/>
         </w:rPr>
@@ -5160,6 +5197,171 @@
         <w:t xml:space="preserve"> 1/28</w:t>
       </w:r>
     </w:p>
+    <w:p>
+      <w:pPr>
+        <w:pStyle w:val="ListParagraph"/>
+        <w:numPr>
+          <w:ilvl w:val="0"/>
+          <w:numId w:val="5"/>
+        </w:numPr>
+      </w:pPr>
+      <w:r>
+        <w:t>REMMA</w:t>
+      </w:r>
+    </w:p>
+    <w:p>
+      <w:pPr>
+        <w:pStyle w:val="ListParagraph"/>
+        <w:numPr>
+          <w:ilvl w:val="1"/>
+          <w:numId w:val="5"/>
+        </w:numPr>
+      </w:pPr>
+      <w:r>
+        <w:t xml:space="preserve">Interaction Alpha 1.25: </w:t>
+      </w:r>
+      <w:r>
+        <w:t>0, 0, 0, 0</w:t>
+      </w:r>
+      <w:r>
+        <w:t xml:space="preserve">=&gt; </w:t>
+      </w:r>
+      <w:r>
+        <w:t>0</w:t>
+      </w:r>
+      <w:r>
+        <w:t>/6</w:t>
+      </w:r>
+    </w:p>
+    <w:p>
+      <w:pPr>
+        <w:pStyle w:val="ListParagraph"/>
+        <w:numPr>
+          <w:ilvl w:val="1"/>
+          <w:numId w:val="5"/>
+        </w:numPr>
+      </w:pPr>
+      <w:r>
+        <w:t xml:space="preserve">Interaction Alpha 1.5: </w:t>
+      </w:r>
+      <w:r>
+        <w:t>0, 0, 106, 0</w:t>
+      </w:r>
+      <w:r>
+        <w:t xml:space="preserve">=&gt; </w:t>
+      </w:r>
+      <w:r>
+        <w:t>1</w:t>
+      </w:r>
+      <w:r>
+        <w:t>/6</w:t>
+      </w:r>
+    </w:p>
+    <w:p>
+      <w:pPr>
+        <w:pStyle w:val="ListParagraph"/>
+        <w:numPr>
+          <w:ilvl w:val="1"/>
+          <w:numId w:val="5"/>
+        </w:numPr>
+      </w:pPr>
+      <w:r>
+        <w:t xml:space="preserve">Interaction Alpha 2: </w:t>
+      </w:r>
+      <w:r>
+        <w:t>0, 0, 645.5, 1558, 10, 259.5</w:t>
+      </w:r>
+      <w:r>
+        <w:t xml:space="preserve"> </w:t>
+      </w:r>
+      <w:r>
+        <w:t xml:space="preserve">=&gt; </w:t>
+      </w:r>
+      <w:r>
+        <w:t>5</w:t>
+      </w:r>
+      <w:r>
+        <w:t>/22</w:t>
+      </w:r>
+    </w:p>
+    <w:p>
+      <w:pPr>
+        <w:pStyle w:val="ListParagraph"/>
+        <w:numPr>
+          <w:ilvl w:val="1"/>
+          <w:numId w:val="5"/>
+        </w:numPr>
+      </w:pPr>
+      <w:r>
+        <w:t xml:space="preserve">Interaction Alpha 3: 2, </w:t>
+      </w:r>
+      <w:r>
+        <w:t>0, 2, 0, 1231.75, 11, 530</w:t>
+      </w:r>
+      <w:r>
+        <w:t xml:space="preserve"> </w:t>
+      </w:r>
+      <w:r>
+        <w:t>=&gt; /22</w:t>
+      </w:r>
+    </w:p>
+    <w:p>
+      <w:pPr>
+        <w:pStyle w:val="ListParagraph"/>
+        <w:numPr>
+          <w:ilvl w:val="1"/>
+          <w:numId w:val="5"/>
+        </w:numPr>
+      </w:pPr>
+      <w:r>
+        <w:t xml:space="preserve">Pure: </w:t>
+      </w:r>
+      <w:r>
+        <w:t>1558, 1231.75, 0, 106, 10, 11, 0, 0, 259.5, 530</w:t>
+      </w:r>
+      <w:r>
+        <w:t xml:space="preserve"> </w:t>
+      </w:r>
+      <w:r>
+        <w:t xml:space="preserve">=&gt; </w:t>
+      </w:r>
+      <w:r>
+        <w:t>9</w:t>
+      </w:r>
+      <w:r>
+        <w:t>/28</w:t>
+      </w:r>
+    </w:p>
+    <w:p>
+      <w:pPr>
+        <w:pStyle w:val="ListParagraph"/>
+        <w:numPr>
+          <w:ilvl w:val="1"/>
+          <w:numId w:val="5"/>
+        </w:numPr>
+      </w:pPr>
+      <w:r>
+        <w:t>Impure</w:t>
+      </w:r>
+      <w:r>
+        <w:t xml:space="preserve">: </w:t>
+      </w:r>
+      <w:r>
+        <w:t>0, 0, 0, 0, 0, 2, 0, 0, 645.5, 0</w:t>
+      </w:r>
+      <w:r>
+        <w:t xml:space="preserve"> </w:t>
+      </w:r>
+      <w:r>
+        <w:t xml:space="preserve">=&gt; </w:t>
+      </w:r>
+      <w:r>
+        <w:t>2</w:t>
+      </w:r>
+      <w:r>
+        <w:t>/28</w:t>
+      </w:r>
+    </w:p>
     <w:p/>
     <w:p>
       <w:r>
@@ -5873,7 +6075,105 @@
         <w:t xml:space="preserve"> 2/6</w:t>
       </w:r>
     </w:p>
-    <w:p/>
+    <w:p>
+      <w:pPr>
+        <w:pStyle w:val="ListParagraph"/>
+        <w:numPr>
+          <w:ilvl w:val="0"/>
+          <w:numId w:val="5"/>
+        </w:numPr>
+      </w:pPr>
+      <w:r>
+        <w:t xml:space="preserve">REMMA </w:t>
+      </w:r>
+    </w:p>
+    <w:p>
+      <w:pPr>
+        <w:pStyle w:val="ListParagraph"/>
+        <w:numPr>
+          <w:ilvl w:val="1"/>
+          <w:numId w:val="5"/>
+        </w:numPr>
+      </w:pPr>
+      <w:r>
+        <w:t xml:space="preserve">Interaction Alpha 8: </w:t>
+      </w:r>
+      <w:r>
+        <w:t>1, 2.5, 1, 1.5</w:t>
+      </w:r>
+      <w:r>
+        <w:t xml:space="preserve"> </w:t>
+      </w:r>
+      <w:r>
+        <w:t>=&gt; 6/6</w:t>
+      </w:r>
+    </w:p>
+    <w:p>
+      <w:pPr>
+        <w:pStyle w:val="ListParagraph"/>
+        <w:numPr>
+          <w:ilvl w:val="1"/>
+          <w:numId w:val="5"/>
+        </w:numPr>
+      </w:pPr>
+      <w:r>
+        <w:t xml:space="preserve">Interaction Alpha 16: </w:t>
+      </w:r>
+      <w:r>
+        <w:t>1, 1.5, 1, 1.5</w:t>
+      </w:r>
+      <w:r>
+        <w:t xml:space="preserve"> </w:t>
+      </w:r>
+      <w:r>
+        <w:t>=&gt; 6/6</w:t>
+      </w:r>
+    </w:p>
+    <w:p>
+      <w:pPr>
+        <w:pStyle w:val="ListParagraph"/>
+        <w:numPr>
+          <w:ilvl w:val="1"/>
+          <w:numId w:val="5"/>
+        </w:numPr>
+      </w:pPr>
+      <w:r>
+        <w:t>Pure: 1</w:t>
+      </w:r>
+      <w:r>
+        <w:t xml:space="preserve"> </w:t>
+      </w:r>
+      <w:r>
+        <w:t>1, 1, 1.5, 1.5</w:t>
+      </w:r>
+      <w:r>
+        <w:t xml:space="preserve"> </w:t>
+      </w:r>
+      <w:r>
+        <w:t>=&gt; 6/6</w:t>
+      </w:r>
+    </w:p>
+    <w:p>
+      <w:pPr>
+        <w:pStyle w:val="ListParagraph"/>
+        <w:numPr>
+          <w:ilvl w:val="1"/>
+          <w:numId w:val="5"/>
+        </w:numPr>
+      </w:pPr>
+      <w:r>
+        <w:t>Impure</w:t>
+      </w:r>
+      <w:r>
+        <w:t xml:space="preserve">: </w:t>
+      </w:r>
+      <w:r>
+        <w:t>1, 1, 1.5, 2.5</w:t>
+      </w:r>
+      <w:r>
+        <w:t xml:space="preserve"> =&gt; 6/6</w:t>
+      </w:r>
+    </w:p>
     <w:p>
       <w:pPr>
         <w:rPr>
@@ -5884,6 +6184,7 @@
         </w:rPr>
       </w:pPr>
       <w:r>
+        <w:lastRenderedPageBreak/>
         <w:t xml:space="preserve">In most tools detections are mildly more successful for higher alpha and pure status given dominant interactions. </w:t>
       </w:r>
     </w:p>
@@ -5892,30 +6193,884 @@
         <w:pStyle w:val="Heading1"/>
       </w:pPr>
       <w:bookmarkStart w:id="7" w:name="_Toc141625623"/>
+      <w:r>
+        <w:t xml:space="preserve">SECTION </w:t>
+      </w:r>
+      <w:r>
+        <w:t>6</w:t>
+      </w:r>
+      <w:r>
+        <w:t xml:space="preserve"> </w:t>
+      </w:r>
+      <w:r>
+        <w:t>RECESSIVE</w:t>
+      </w:r>
+      <w:r>
+        <w:t xml:space="preserve"> PURITY, INTERACTION ALPHA IMPACT</w:t>
+      </w:r>
+      <w:bookmarkEnd w:id="7"/>
+    </w:p>
+    <w:p>
+      <w:r>
+        <w:t xml:space="preserve">All average true positive positions in this section are penalized. Only </w:t>
+      </w:r>
+      <w:r>
+        <w:t>recessive</w:t>
+      </w:r>
+      <w:r>
+        <w:t xml:space="preserve"> datasets are considered. Zero indicates no true positives were detected. </w:t>
+      </w:r>
+    </w:p>
+    <w:p>
+      <w:pPr>
+        <w:pStyle w:val="ListParagraph"/>
+        <w:numPr>
+          <w:ilvl w:val="0"/>
+          <w:numId w:val="5"/>
+        </w:numPr>
+      </w:pPr>
+      <w:r>
+        <w:t>MIDESP</w:t>
+      </w:r>
+    </w:p>
+    <w:p>
+      <w:pPr>
+        <w:pStyle w:val="ListParagraph"/>
+        <w:numPr>
+          <w:ilvl w:val="1"/>
+          <w:numId w:val="5"/>
+        </w:numPr>
+      </w:pPr>
+      <w:r>
+        <w:t>Interaction Alpha 8:</w:t>
+      </w:r>
+      <w:r>
+        <w:t xml:space="preserve"> 0,0,0,0,</w:t>
+      </w:r>
+      <w:r>
+        <w:t xml:space="preserve"> =&gt;</w:t>
+      </w:r>
+      <w:r>
+        <w:t xml:space="preserve"> 0/6</w:t>
+      </w:r>
+    </w:p>
+    <w:p>
+      <w:pPr>
+        <w:pStyle w:val="ListParagraph"/>
+        <w:numPr>
+          <w:ilvl w:val="1"/>
+          <w:numId w:val="5"/>
+        </w:numPr>
+      </w:pPr>
+      <w:r>
+        <w:t>Interaction Alpha 16:</w:t>
+      </w:r>
+      <w:r>
+        <w:t xml:space="preserve"> </w:t>
+      </w:r>
+      <w:r>
+        <w:t>0,0,0,0</w:t>
+      </w:r>
+      <w:r>
+        <w:t xml:space="preserve"> =&gt;</w:t>
+      </w:r>
+      <w:r>
+        <w:t>0/6</w:t>
+      </w:r>
+    </w:p>
+    <w:p>
+      <w:pPr>
+        <w:pStyle w:val="ListParagraph"/>
+        <w:numPr>
+          <w:ilvl w:val="1"/>
+          <w:numId w:val="5"/>
+        </w:numPr>
+      </w:pPr>
+      <w:r>
+        <w:t xml:space="preserve">Pure: </w:t>
+      </w:r>
+      <w:r>
+        <w:t>0,0,0</w:t>
+      </w:r>
+      <w:r>
+        <w:t>, 0</w:t>
+      </w:r>
+      <w:r>
+        <w:t xml:space="preserve"> =&gt;</w:t>
+      </w:r>
+      <w:r>
+        <w:t>0/6</w:t>
+      </w:r>
+    </w:p>
+    <w:p>
+      <w:pPr>
+        <w:pStyle w:val="ListParagraph"/>
+        <w:numPr>
+          <w:ilvl w:val="1"/>
+          <w:numId w:val="5"/>
+        </w:numPr>
+      </w:pPr>
+      <w:r>
+        <w:t xml:space="preserve">Impure: </w:t>
+      </w:r>
+      <w:r>
+        <w:t>0,0,0</w:t>
+      </w:r>
+      <w:r>
+        <w:t>,0</w:t>
+      </w:r>
+      <w:r>
+        <w:t xml:space="preserve"> =&gt;</w:t>
+      </w:r>
+      <w:r>
+        <w:t>0/6</w:t>
+      </w:r>
+    </w:p>
+    <w:p>
+      <w:pPr>
+        <w:pStyle w:val="ListParagraph"/>
+        <w:numPr>
+          <w:ilvl w:val="0"/>
+          <w:numId w:val="5"/>
+        </w:numPr>
+      </w:pPr>
+      <w:r>
+        <w:t>Matrix Epistasis</w:t>
+      </w:r>
+    </w:p>
+    <w:p>
+      <w:pPr>
+        <w:pStyle w:val="ListParagraph"/>
+        <w:numPr>
+          <w:ilvl w:val="1"/>
+          <w:numId w:val="5"/>
+        </w:numPr>
+      </w:pPr>
+      <w:r>
+        <w:t>Interaction Alpha 8:</w:t>
+      </w:r>
+      <w:r>
+        <w:t xml:space="preserve"> </w:t>
+      </w:r>
+      <w:r>
+        <w:t>0, 696, 192, 319.5</w:t>
+      </w:r>
+      <w:r>
+        <w:t xml:space="preserve"> =&gt;</w:t>
+      </w:r>
+      <w:r>
+        <w:t xml:space="preserve"> 3/6</w:t>
+      </w:r>
+    </w:p>
+    <w:p>
+      <w:pPr>
+        <w:pStyle w:val="ListParagraph"/>
+        <w:numPr>
+          <w:ilvl w:val="1"/>
+          <w:numId w:val="5"/>
+        </w:numPr>
+      </w:pPr>
+      <w:r>
+        <w:t>Interaction Alpha 16:</w:t>
+      </w:r>
+      <w:r>
+        <w:t xml:space="preserve"> </w:t>
+      </w:r>
+      <w:r>
+        <w:t>0, 682.5, 149, 276.5</w:t>
+      </w:r>
+      <w:r>
+        <w:t xml:space="preserve"> =&gt;</w:t>
+      </w:r>
+      <w:r>
+        <w:t xml:space="preserve"> 3/6</w:t>
+      </w:r>
+    </w:p>
+    <w:p>
+      <w:pPr>
+        <w:pStyle w:val="ListParagraph"/>
+        <w:numPr>
+          <w:ilvl w:val="1"/>
+          <w:numId w:val="5"/>
+        </w:numPr>
+      </w:pPr>
+      <w:r>
+        <w:t xml:space="preserve">Pure: </w:t>
+      </w:r>
+      <w:r>
+        <w:t>192, 149, 319.5, 276.5</w:t>
+      </w:r>
+      <w:r>
+        <w:t xml:space="preserve"> =&gt;</w:t>
+      </w:r>
+      <w:r>
+        <w:t xml:space="preserve"> 4/6</w:t>
+      </w:r>
+    </w:p>
+    <w:p>
+      <w:pPr>
+        <w:pStyle w:val="ListParagraph"/>
+        <w:numPr>
+          <w:ilvl w:val="1"/>
+          <w:numId w:val="5"/>
+        </w:numPr>
+      </w:pPr>
+      <w:r>
+        <w:t>Impure</w:t>
+      </w:r>
+      <w:r>
+        <w:t xml:space="preserve">: </w:t>
+      </w:r>
+      <w:r>
+        <w:t>0, 0, 696, 682.5</w:t>
+      </w:r>
+      <w:r>
+        <w:t xml:space="preserve"> =&gt;</w:t>
+      </w:r>
+      <w:r>
+        <w:t xml:space="preserve"> 2/6</w:t>
+      </w:r>
+    </w:p>
+    <w:p>
+      <w:pPr>
+        <w:pStyle w:val="ListParagraph"/>
+        <w:numPr>
+          <w:ilvl w:val="0"/>
+          <w:numId w:val="5"/>
+        </w:numPr>
+      </w:pPr>
+      <w:r>
+        <w:t>Plink Epistasis</w:t>
+      </w:r>
+    </w:p>
+    <w:p>
+      <w:pPr>
+        <w:pStyle w:val="ListParagraph"/>
+        <w:numPr>
+          <w:ilvl w:val="1"/>
+          <w:numId w:val="5"/>
+        </w:numPr>
+      </w:pPr>
+      <w:r>
+        <w:t>Interaction Alpha 8:</w:t>
+      </w:r>
+      <w:r>
+        <w:t xml:space="preserve"> </w:t>
+      </w:r>
+      <w:r>
+        <w:t>0, 714, 191, 324</w:t>
+      </w:r>
+      <w:r>
+        <w:t xml:space="preserve"> =&gt; 3/6</w:t>
+      </w:r>
+    </w:p>
+    <w:p>
+      <w:pPr>
+        <w:pStyle w:val="ListParagraph"/>
+        <w:numPr>
+          <w:ilvl w:val="1"/>
+          <w:numId w:val="5"/>
+        </w:numPr>
+      </w:pPr>
+      <w:r>
+        <w:t>Interaction Alpha 16:</w:t>
+      </w:r>
+      <w:r>
+        <w:t xml:space="preserve"> </w:t>
+      </w:r>
+      <w:r>
+        <w:t>0, 696, 149, 286</w:t>
+      </w:r>
+      <w:r>
+        <w:t xml:space="preserve"> =&gt; 3/6</w:t>
+      </w:r>
+    </w:p>
+    <w:p>
+      <w:pPr>
+        <w:pStyle w:val="ListParagraph"/>
+        <w:numPr>
+          <w:ilvl w:val="1"/>
+          <w:numId w:val="5"/>
+        </w:numPr>
+      </w:pPr>
+      <w:r>
+        <w:t xml:space="preserve">Pure: </w:t>
+      </w:r>
+      <w:r>
+        <w:t>191, 149, 324, 286</w:t>
+      </w:r>
+      <w:r>
+        <w:t xml:space="preserve"> =&gt; 4/6</w:t>
+      </w:r>
+    </w:p>
+    <w:p>
+      <w:pPr>
+        <w:pStyle w:val="ListParagraph"/>
+        <w:numPr>
+          <w:ilvl w:val="1"/>
+          <w:numId w:val="5"/>
+        </w:numPr>
+      </w:pPr>
+      <w:r>
+        <w:t xml:space="preserve">Impure: </w:t>
+      </w:r>
+      <w:r>
+        <w:t>0, 0, 714, 696</w:t>
+      </w:r>
+      <w:r>
+        <w:t xml:space="preserve"> =&gt; 2/6</w:t>
+      </w:r>
+    </w:p>
+    <w:p>
+      <w:pPr>
+        <w:pStyle w:val="ListParagraph"/>
+        <w:numPr>
+          <w:ilvl w:val="0"/>
+          <w:numId w:val="5"/>
+        </w:numPr>
+      </w:pPr>
+      <w:proofErr w:type="spellStart"/>
+      <w:r>
+        <w:t>EpiSNP</w:t>
+      </w:r>
+      <w:proofErr w:type="spellEnd"/>
+      <w:r>
+        <w:t xml:space="preserve"> Epistasis</w:t>
+      </w:r>
+    </w:p>
+    <w:p>
+      <w:pPr>
+        <w:pStyle w:val="ListParagraph"/>
+        <w:numPr>
+          <w:ilvl w:val="1"/>
+          <w:numId w:val="5"/>
+        </w:numPr>
+      </w:pPr>
+      <w:r>
+        <w:t xml:space="preserve">Interaction Alpha 8: </w:t>
+      </w:r>
+      <w:r>
+        <w:t>22, 0, 25, 37</w:t>
+      </w:r>
+      <w:r>
+        <w:t xml:space="preserve"> =&gt;</w:t>
+      </w:r>
+      <w:r>
+        <w:t xml:space="preserve"> 3/6</w:t>
+      </w:r>
+    </w:p>
+    <w:p>
+      <w:pPr>
+        <w:pStyle w:val="ListParagraph"/>
+        <w:numPr>
+          <w:ilvl w:val="1"/>
+          <w:numId w:val="5"/>
+        </w:numPr>
+      </w:pPr>
+      <w:r>
+        <w:t xml:space="preserve">Interaction Alpha 16: </w:t>
+      </w:r>
+      <w:r>
+        <w:t>0, 0, 0, 22.5</w:t>
+      </w:r>
+      <w:r>
+        <w:t xml:space="preserve"> =&gt;</w:t>
+      </w:r>
+      <w:r>
+        <w:t xml:space="preserve"> 1/6</w:t>
+      </w:r>
+    </w:p>
+    <w:p>
+      <w:pPr>
+        <w:pStyle w:val="ListParagraph"/>
+        <w:numPr>
+          <w:ilvl w:val="1"/>
+          <w:numId w:val="5"/>
+        </w:numPr>
+      </w:pPr>
+      <w:r>
+        <w:t xml:space="preserve">Pure: </w:t>
+      </w:r>
+      <w:r>
+        <w:t>25, 0, 37, 22.5</w:t>
+      </w:r>
+      <w:r>
+        <w:t xml:space="preserve"> =&gt;</w:t>
+      </w:r>
+      <w:r>
+        <w:t xml:space="preserve"> 3/6</w:t>
+      </w:r>
+    </w:p>
+    <w:p>
+      <w:pPr>
+        <w:pStyle w:val="ListParagraph"/>
+        <w:numPr>
+          <w:ilvl w:val="1"/>
+          <w:numId w:val="5"/>
+        </w:numPr>
+      </w:pPr>
+      <w:r>
+        <w:t xml:space="preserve">Impure: </w:t>
+      </w:r>
+      <w:r>
+        <w:t>22, 0, 0, 0</w:t>
+      </w:r>
+      <w:r>
+        <w:t xml:space="preserve"> =&gt;</w:t>
+      </w:r>
+      <w:r>
+        <w:t xml:space="preserve"> 1/6</w:t>
+      </w:r>
+    </w:p>
+    <w:p>
+      <w:pPr>
+        <w:pStyle w:val="ListParagraph"/>
+        <w:numPr>
+          <w:ilvl w:val="0"/>
+          <w:numId w:val="5"/>
+        </w:numPr>
+      </w:pPr>
+      <w:r>
+        <w:t>BOOST Epistasis</w:t>
+      </w:r>
+    </w:p>
+    <w:p>
+      <w:pPr>
+        <w:pStyle w:val="ListParagraph"/>
+        <w:numPr>
+          <w:ilvl w:val="1"/>
+          <w:numId w:val="5"/>
+        </w:numPr>
+      </w:pPr>
+      <w:r>
+        <w:t xml:space="preserve">Interaction Alpha 8: </w:t>
+      </w:r>
+      <w:r>
+        <w:t>0,0,0,0</w:t>
+      </w:r>
+      <w:r>
+        <w:t xml:space="preserve"> =&gt;</w:t>
+      </w:r>
+      <w:r>
+        <w:t>0/6</w:t>
+      </w:r>
+    </w:p>
+    <w:p>
+      <w:pPr>
+        <w:pStyle w:val="ListParagraph"/>
+        <w:numPr>
+          <w:ilvl w:val="1"/>
+          <w:numId w:val="5"/>
+        </w:numPr>
+      </w:pPr>
+      <w:r>
+        <w:t xml:space="preserve">Interaction Alpha 16: </w:t>
+      </w:r>
+      <w:r>
+        <w:t>0,0,0,0</w:t>
+      </w:r>
+      <w:r>
+        <w:t xml:space="preserve"> =&gt;</w:t>
+      </w:r>
+      <w:r>
+        <w:t>0/6</w:t>
+      </w:r>
+    </w:p>
+    <w:p>
+      <w:pPr>
+        <w:pStyle w:val="ListParagraph"/>
+        <w:numPr>
+          <w:ilvl w:val="1"/>
+          <w:numId w:val="5"/>
+        </w:numPr>
+      </w:pPr>
+      <w:r>
+        <w:t xml:space="preserve">Pure: </w:t>
+      </w:r>
+      <w:r>
+        <w:t>0,0,0,0</w:t>
+      </w:r>
+      <w:r>
+        <w:t xml:space="preserve"> =&gt;</w:t>
+      </w:r>
+      <w:r>
+        <w:t>0/6</w:t>
+      </w:r>
+    </w:p>
+    <w:p>
+      <w:pPr>
+        <w:pStyle w:val="ListParagraph"/>
+        <w:numPr>
+          <w:ilvl w:val="1"/>
+          <w:numId w:val="5"/>
+        </w:numPr>
+      </w:pPr>
+      <w:r>
+        <w:t xml:space="preserve">Impure: </w:t>
+      </w:r>
+      <w:r>
+        <w:t>0,0,0,0</w:t>
+      </w:r>
+      <w:r>
+        <w:t xml:space="preserve"> =&gt;</w:t>
+      </w:r>
+      <w:r>
+        <w:t>0/6</w:t>
+      </w:r>
+    </w:p>
+    <w:p>
+      <w:pPr>
+        <w:pStyle w:val="ListParagraph"/>
+        <w:numPr>
+          <w:ilvl w:val="0"/>
+          <w:numId w:val="5"/>
+        </w:numPr>
+      </w:pPr>
+      <w:r>
+        <w:t>MDR Epistasis</w:t>
+      </w:r>
+    </w:p>
+    <w:p>
+      <w:pPr>
+        <w:pStyle w:val="ListParagraph"/>
+        <w:numPr>
+          <w:ilvl w:val="1"/>
+          <w:numId w:val="5"/>
+        </w:numPr>
+      </w:pPr>
+      <w:r>
+        <w:t xml:space="preserve">Interaction Alpha 8: </w:t>
+      </w:r>
+      <w:r>
+        <w:t>0, 0, 70, 0</w:t>
+      </w:r>
+      <w:r>
+        <w:t xml:space="preserve"> =&gt;</w:t>
+      </w:r>
+      <w:r>
+        <w:t xml:space="preserve"> 1/6</w:t>
+      </w:r>
+    </w:p>
+    <w:p>
+      <w:pPr>
+        <w:pStyle w:val="ListParagraph"/>
+        <w:numPr>
+          <w:ilvl w:val="1"/>
+          <w:numId w:val="5"/>
+        </w:numPr>
+      </w:pPr>
+      <w:r>
+        <w:t xml:space="preserve">Interaction Alpha 16: </w:t>
+      </w:r>
+      <w:r>
+        <w:t>0, 251, 131, 445.5</w:t>
+      </w:r>
+      <w:r>
+        <w:t xml:space="preserve"> =&gt;</w:t>
+      </w:r>
+      <w:r>
+        <w:t xml:space="preserve"> 3/6</w:t>
+      </w:r>
+    </w:p>
+    <w:p>
+      <w:pPr>
+        <w:pStyle w:val="ListParagraph"/>
+        <w:numPr>
+          <w:ilvl w:val="1"/>
+          <w:numId w:val="5"/>
+        </w:numPr>
+      </w:pPr>
+      <w:r>
+        <w:t xml:space="preserve">Pure: </w:t>
+      </w:r>
+      <w:r>
+        <w:t>70, 131, 0, 445.5</w:t>
+      </w:r>
+      <w:r>
+        <w:t xml:space="preserve"> =&gt;</w:t>
+      </w:r>
+      <w:r>
+        <w:t xml:space="preserve"> 3/6</w:t>
+      </w:r>
+    </w:p>
+    <w:p>
+      <w:pPr>
+        <w:pStyle w:val="ListParagraph"/>
+        <w:numPr>
+          <w:ilvl w:val="1"/>
+          <w:numId w:val="5"/>
+        </w:numPr>
+      </w:pPr>
+      <w:r>
+        <w:t xml:space="preserve">Impure: </w:t>
+      </w:r>
+      <w:r>
+        <w:t>0, 0, 0, 251</w:t>
+      </w:r>
+      <w:r>
+        <w:t xml:space="preserve"> =&gt;</w:t>
+      </w:r>
+      <w:r>
+        <w:t xml:space="preserve"> 1/6</w:t>
+      </w:r>
+    </w:p>
+    <w:p>
+      <w:pPr>
+        <w:pStyle w:val="ListParagraph"/>
+        <w:numPr>
+          <w:ilvl w:val="0"/>
+          <w:numId w:val="5"/>
+        </w:numPr>
+      </w:pPr>
+      <w:r>
+        <w:t>QMDR Epistasis</w:t>
+      </w:r>
+    </w:p>
+    <w:p>
+      <w:pPr>
+        <w:pStyle w:val="ListParagraph"/>
+        <w:numPr>
+          <w:ilvl w:val="1"/>
+          <w:numId w:val="5"/>
+        </w:numPr>
+      </w:pPr>
+      <w:r>
+        <w:t xml:space="preserve">Interaction Alpha 8: </w:t>
+      </w:r>
+      <w:r>
+        <w:t>0,0,0,0</w:t>
+      </w:r>
+      <w:r>
+        <w:t xml:space="preserve"> =&gt;</w:t>
+      </w:r>
+      <w:r>
+        <w:t>0/6</w:t>
+      </w:r>
+    </w:p>
+    <w:p>
+      <w:pPr>
+        <w:pStyle w:val="ListParagraph"/>
+        <w:numPr>
+          <w:ilvl w:val="1"/>
+          <w:numId w:val="5"/>
+        </w:numPr>
+      </w:pPr>
+      <w:r>
+        <w:t xml:space="preserve">Interaction Alpha 16: </w:t>
+      </w:r>
+      <w:r>
+        <w:t>0,0,0,0</w:t>
+      </w:r>
+      <w:r>
+        <w:t xml:space="preserve"> =&gt;</w:t>
+      </w:r>
+      <w:r>
+        <w:t>0/6</w:t>
+      </w:r>
+    </w:p>
+    <w:p>
+      <w:pPr>
+        <w:pStyle w:val="ListParagraph"/>
+        <w:numPr>
+          <w:ilvl w:val="1"/>
+          <w:numId w:val="5"/>
+        </w:numPr>
+      </w:pPr>
+      <w:r>
+        <w:t xml:space="preserve">Pure: </w:t>
+      </w:r>
+      <w:r>
+        <w:t>0,0,0,0</w:t>
+      </w:r>
+      <w:r>
+        <w:t xml:space="preserve"> =&gt;</w:t>
+      </w:r>
+      <w:r>
+        <w:t>0/6</w:t>
+      </w:r>
+    </w:p>
+    <w:p>
+      <w:pPr>
+        <w:pStyle w:val="ListParagraph"/>
+        <w:numPr>
+          <w:ilvl w:val="1"/>
+          <w:numId w:val="5"/>
+        </w:numPr>
+      </w:pPr>
+      <w:r>
+        <w:t xml:space="preserve">Impure: </w:t>
+      </w:r>
+      <w:r>
+        <w:t>0,0,0,0</w:t>
+      </w:r>
+      <w:r>
+        <w:t xml:space="preserve"> =&gt;</w:t>
+      </w:r>
+      <w:r>
+        <w:t>0/6</w:t>
+      </w:r>
+    </w:p>
+    <w:p>
+      <w:pPr>
+        <w:pStyle w:val="ListParagraph"/>
+        <w:numPr>
+          <w:ilvl w:val="0"/>
+          <w:numId w:val="5"/>
+        </w:numPr>
+      </w:pPr>
+      <w:r>
+        <w:t xml:space="preserve">REMMA </w:t>
+      </w:r>
+    </w:p>
+    <w:p>
+      <w:pPr>
+        <w:pStyle w:val="ListParagraph"/>
+        <w:numPr>
+          <w:ilvl w:val="1"/>
+          <w:numId w:val="5"/>
+        </w:numPr>
+      </w:pPr>
+      <w:r>
+        <w:t xml:space="preserve">Interaction Alpha 8: </w:t>
+      </w:r>
+      <w:r>
+        <w:t>0, 947.5, 186, 430</w:t>
+      </w:r>
+      <w:r>
+        <w:t xml:space="preserve"> </w:t>
+      </w:r>
+      <w:r>
+        <w:t>=&gt;</w:t>
+      </w:r>
+      <w:r>
+        <w:t xml:space="preserve"> 4</w:t>
+      </w:r>
+      <w:r>
+        <w:t>/6</w:t>
+      </w:r>
+    </w:p>
+    <w:p>
+      <w:pPr>
+        <w:pStyle w:val="ListParagraph"/>
+        <w:numPr>
+          <w:ilvl w:val="1"/>
+          <w:numId w:val="5"/>
+        </w:numPr>
+      </w:pPr>
+      <w:r>
+        <w:lastRenderedPageBreak/>
+        <w:t xml:space="preserve">Interaction Alpha 16: </w:t>
+      </w:r>
+      <w:r>
+        <w:t>0, 1028.5, 175, 501.5</w:t>
+      </w:r>
+      <w:r>
+        <w:t xml:space="preserve"> </w:t>
+      </w:r>
+      <w:r>
+        <w:t>=&gt;</w:t>
+      </w:r>
+      <w:r>
+        <w:t>3</w:t>
+      </w:r>
+      <w:r>
+        <w:t>/6</w:t>
+      </w:r>
+    </w:p>
+    <w:p>
+      <w:pPr>
+        <w:pStyle w:val="ListParagraph"/>
+        <w:numPr>
+          <w:ilvl w:val="1"/>
+          <w:numId w:val="5"/>
+        </w:numPr>
+      </w:pPr>
+      <w:r>
+        <w:t xml:space="preserve">Pure: </w:t>
+      </w:r>
+      <w:r>
+        <w:t>175, 186, 501.5, 430</w:t>
+      </w:r>
+      <w:r>
+        <w:t xml:space="preserve"> </w:t>
+      </w:r>
+      <w:r>
+        <w:t>=&gt;</w:t>
+      </w:r>
+      <w:r>
+        <w:t xml:space="preserve"> 5</w:t>
+      </w:r>
+      <w:r>
+        <w:t>/6</w:t>
+      </w:r>
+    </w:p>
+    <w:p>
+      <w:pPr>
+        <w:pStyle w:val="ListParagraph"/>
+        <w:numPr>
+          <w:ilvl w:val="1"/>
+          <w:numId w:val="5"/>
+        </w:numPr>
+      </w:pPr>
+      <w:r>
+        <w:t xml:space="preserve">Impure: </w:t>
+      </w:r>
+      <w:r>
+        <w:t>0, 0, 1028.5, 947.5</w:t>
+      </w:r>
+      <w:r>
+        <w:t xml:space="preserve"> </w:t>
+      </w:r>
+      <w:r>
+        <w:t>=&gt;</w:t>
+      </w:r>
+      <w:r>
+        <w:t xml:space="preserve"> 2</w:t>
+      </w:r>
+      <w:r>
+        <w:t>/6</w:t>
+      </w:r>
+    </w:p>
+    <w:p/>
+    <w:p>
+      <w:r>
+        <w:t>Pure recessive interactions generally proved simpler to detect.</w:t>
+      </w:r>
+    </w:p>
+    <w:p>
+      <w:r>
+        <w:br w:type="page"/>
+      </w:r>
+    </w:p>
+    <w:p>
+      <w:pPr>
+        <w:pStyle w:val="Heading1"/>
+      </w:pPr>
+      <w:bookmarkStart w:id="8" w:name="_Toc141625624"/>
       <w:r>
         <w:lastRenderedPageBreak/>
         <w:t xml:space="preserve">SECTION </w:t>
       </w:r>
       <w:r>
-        <w:t>6</w:t>
+        <w:t>7</w:t>
       </w:r>
       <w:r>
         <w:t xml:space="preserve"> </w:t>
       </w:r>
       <w:r>
-        <w:t>RECESSIVE</w:t>
+        <w:t>XOR</w:t>
       </w:r>
       <w:r>
         <w:t xml:space="preserve"> PURITY, INTERACTION ALPHA IMPACT</w:t>
       </w:r>
-      <w:bookmarkEnd w:id="7"/>
+      <w:bookmarkEnd w:id="8"/>
     </w:p>
     <w:p>
       <w:r>
         <w:t xml:space="preserve">All average true positive positions in this section are penalized. Only </w:t>
       </w:r>
       <w:r>
-        <w:t>recessive</w:t>
+        <w:t>XOR</w:t>
       </w:r>
       <w:r>
         <w:t xml:space="preserve"> datasets are considered. Zero indicates no true positives were detected. </w:t>
@@ -5942,40 +7097,37 @@
         </w:numPr>
       </w:pPr>
       <w:r>
-        <w:t>Interaction Alpha 8:</w:t>
-      </w:r>
-      <w:r>
-        <w:t xml:space="preserve"> 0,0,0,0,</w:t>
-      </w:r>
-      <w:r>
-        <w:t xml:space="preserve"> =&gt;</w:t>
-      </w:r>
-      <w:r>
-        <w:t xml:space="preserve"> 0/6</w:t>
-      </w:r>
-    </w:p>
-    <w:p>
-      <w:pPr>
-        <w:pStyle w:val="ListParagraph"/>
-        <w:numPr>
-          <w:ilvl w:val="1"/>
-          <w:numId w:val="5"/>
-        </w:numPr>
-      </w:pPr>
-      <w:r>
-        <w:t>Interaction Alpha 16:</w:t>
-      </w:r>
-      <w:r>
-        <w:t xml:space="preserve"> </w:t>
-      </w:r>
-      <w:r>
-        <w:t>0,0,0,0</w:t>
-      </w:r>
-      <w:r>
-        <w:t xml:space="preserve"> =&gt;</w:t>
-      </w:r>
-      <w:r>
-        <w:t>0/6</w:t>
+        <w:t xml:space="preserve">Interaction Alpha 8: </w:t>
+      </w:r>
+      <w:r>
+        <w:t>85.37, 70.5</w:t>
+      </w:r>
+      <w:r>
+        <w:t xml:space="preserve"> =&gt;</w:t>
+      </w:r>
+      <w:r>
+        <w:t>7/16</w:t>
+      </w:r>
+    </w:p>
+    <w:p>
+      <w:pPr>
+        <w:pStyle w:val="ListParagraph"/>
+        <w:numPr>
+          <w:ilvl w:val="1"/>
+          <w:numId w:val="5"/>
+        </w:numPr>
+      </w:pPr>
+      <w:r>
+        <w:t xml:space="preserve">Interaction Alpha 16: </w:t>
+      </w:r>
+      <w:r>
+        <w:t>72, 60.875</w:t>
+      </w:r>
+      <w:r>
+        <w:t xml:space="preserve"> =&gt;</w:t>
+      </w:r>
+      <w:r>
+        <w:t>9/16</w:t>
       </w:r>
     </w:p>
     <w:p>
@@ -5990,16 +7142,13 @@
         <w:t xml:space="preserve">Pure: </w:t>
       </w:r>
       <w:r>
-        <w:t>0,0,0</w:t>
-      </w:r>
-      <w:r>
-        <w:t>, 0</w:t>
-      </w:r>
-      <w:r>
-        <w:t xml:space="preserve"> =&gt;</w:t>
-      </w:r>
-      <w:r>
-        <w:t>0/6</w:t>
+        <w:t>72, 85.37</w:t>
+      </w:r>
+      <w:r>
+        <w:t xml:space="preserve"> =&gt;</w:t>
+      </w:r>
+      <w:r>
+        <w:t>13/16</w:t>
       </w:r>
     </w:p>
     <w:p>
@@ -6014,16 +7163,13 @@
         <w:t xml:space="preserve">Impure: </w:t>
       </w:r>
       <w:r>
-        <w:t>0,0,0</w:t>
-      </w:r>
-      <w:r>
-        <w:t>,0</w:t>
-      </w:r>
-      <w:r>
-        <w:t xml:space="preserve"> =&gt;</w:t>
-      </w:r>
-      <w:r>
-        <w:t>0/6</w:t>
+        <w:t>60.875, 70.5</w:t>
+      </w:r>
+      <w:r>
+        <w:t xml:space="preserve"> =&gt;</w:t>
+      </w:r>
+      <w:r>
+        <w:t>3/16</w:t>
       </w:r>
     </w:p>
     <w:p>
@@ -6047,43 +7193,37 @@
         </w:numPr>
       </w:pPr>
       <w:r>
-        <w:t>Interaction Alpha 8:</w:t>
-      </w:r>
-      <w:r>
-        <w:t xml:space="preserve"> </w:t>
-      </w:r>
-      <w:r>
-        <w:t>0, 696, 192, 319.5</w:t>
-      </w:r>
-      <w:r>
-        <w:t xml:space="preserve"> =&gt;</w:t>
-      </w:r>
-      <w:r>
-        <w:t xml:space="preserve"> 3/6</w:t>
-      </w:r>
-    </w:p>
-    <w:p>
-      <w:pPr>
-        <w:pStyle w:val="ListParagraph"/>
-        <w:numPr>
-          <w:ilvl w:val="1"/>
-          <w:numId w:val="5"/>
-        </w:numPr>
-      </w:pPr>
-      <w:r>
-        <w:t>Interaction Alpha 16:</w:t>
-      </w:r>
-      <w:r>
-        <w:t xml:space="preserve"> </w:t>
-      </w:r>
-      <w:r>
-        <w:t>0, 682.5, 149, 276.5</w:t>
-      </w:r>
-      <w:r>
-        <w:t xml:space="preserve"> =&gt;</w:t>
-      </w:r>
-      <w:r>
-        <w:t xml:space="preserve"> 3/6</w:t>
+        <w:t xml:space="preserve">Interaction Alpha 8: </w:t>
+      </w:r>
+      <w:r>
+        <w:t>0,0</w:t>
+      </w:r>
+      <w:r>
+        <w:t xml:space="preserve"> =&gt;</w:t>
+      </w:r>
+      <w:r>
+        <w:t>0/16</w:t>
+      </w:r>
+    </w:p>
+    <w:p>
+      <w:pPr>
+        <w:pStyle w:val="ListParagraph"/>
+        <w:numPr>
+          <w:ilvl w:val="1"/>
+          <w:numId w:val="5"/>
+        </w:numPr>
+      </w:pPr>
+      <w:r>
+        <w:t xml:space="preserve">Interaction Alpha 16: </w:t>
+      </w:r>
+      <w:r>
+        <w:t>0,0</w:t>
+      </w:r>
+      <w:r>
+        <w:t xml:space="preserve"> =&gt;</w:t>
+      </w:r>
+      <w:r>
+        <w:t>0/16</w:t>
       </w:r>
     </w:p>
     <w:p>
@@ -6098,37 +7238,34 @@
         <w:t xml:space="preserve">Pure: </w:t>
       </w:r>
       <w:r>
-        <w:t>192, 149, 319.5, 276.5</w:t>
-      </w:r>
-      <w:r>
-        <w:t xml:space="preserve"> =&gt;</w:t>
-      </w:r>
-      <w:r>
-        <w:t xml:space="preserve"> 4/6</w:t>
-      </w:r>
-    </w:p>
-    <w:p>
-      <w:pPr>
-        <w:pStyle w:val="ListParagraph"/>
-        <w:numPr>
-          <w:ilvl w:val="1"/>
-          <w:numId w:val="5"/>
-        </w:numPr>
-      </w:pPr>
-      <w:r>
-        <w:t>Impure</w:t>
-      </w:r>
-      <w:r>
-        <w:t xml:space="preserve">: </w:t>
-      </w:r>
-      <w:r>
-        <w:t>0, 0, 696, 682.5</w:t>
-      </w:r>
-      <w:r>
-        <w:t xml:space="preserve"> =&gt;</w:t>
-      </w:r>
-      <w:r>
-        <w:t xml:space="preserve"> 2/6</w:t>
+        <w:t>0,0</w:t>
+      </w:r>
+      <w:r>
+        <w:t xml:space="preserve"> =&gt;</w:t>
+      </w:r>
+      <w:r>
+        <w:t>0/16</w:t>
+      </w:r>
+    </w:p>
+    <w:p>
+      <w:pPr>
+        <w:pStyle w:val="ListParagraph"/>
+        <w:numPr>
+          <w:ilvl w:val="1"/>
+          <w:numId w:val="5"/>
+        </w:numPr>
+      </w:pPr>
+      <w:r>
+        <w:t xml:space="preserve">Impure: </w:t>
+      </w:r>
+      <w:r>
+        <w:t>0,0</w:t>
+      </w:r>
+      <w:r>
+        <w:t xml:space="preserve"> =&gt;</w:t>
+      </w:r>
+      <w:r>
+        <w:t>0/16</w:t>
       </w:r>
     </w:p>
     <w:p>
@@ -6152,37 +7289,31 @@
         </w:numPr>
       </w:pPr>
       <w:r>
-        <w:t>Interaction Alpha 8:</w:t>
-      </w:r>
-      <w:r>
-        <w:t xml:space="preserve"> </w:t>
-      </w:r>
-      <w:r>
-        <w:t>0, 714, 191, 324</w:t>
-      </w:r>
-      <w:r>
-        <w:t xml:space="preserve"> =&gt; 3/6</w:t>
-      </w:r>
-    </w:p>
-    <w:p>
-      <w:pPr>
-        <w:pStyle w:val="ListParagraph"/>
-        <w:numPr>
-          <w:ilvl w:val="1"/>
-          <w:numId w:val="5"/>
-        </w:numPr>
-      </w:pPr>
-      <w:r>
-        <w:t>Interaction Alpha 16:</w:t>
-      </w:r>
-      <w:r>
-        <w:t xml:space="preserve"> </w:t>
-      </w:r>
-      <w:r>
-        <w:t>0, 696, 149, 286</w:t>
-      </w:r>
-      <w:r>
-        <w:t xml:space="preserve"> =&gt; 3/6</w:t>
+        <w:t>Interaction Alpha 8: 0,0</w:t>
+      </w:r>
+      <w:r>
+        <w:t xml:space="preserve"> =&gt;</w:t>
+      </w:r>
+      <w:r>
+        <w:t>0/16</w:t>
+      </w:r>
+    </w:p>
+    <w:p>
+      <w:pPr>
+        <w:pStyle w:val="ListParagraph"/>
+        <w:numPr>
+          <w:ilvl w:val="1"/>
+          <w:numId w:val="5"/>
+        </w:numPr>
+      </w:pPr>
+      <w:r>
+        <w:t>Interaction Alpha 16: 0,0</w:t>
+      </w:r>
+      <w:r>
+        <w:t xml:space="preserve"> =&gt;</w:t>
+      </w:r>
+      <w:r>
+        <w:t>0/16</w:t>
       </w:r>
     </w:p>
     <w:p>
@@ -6197,10 +7328,13 @@
         <w:t xml:space="preserve">Pure: </w:t>
       </w:r>
       <w:r>
-        <w:t>191, 149, 324, 286</w:t>
-      </w:r>
-      <w:r>
-        <w:t xml:space="preserve"> =&gt; 4/6</w:t>
+        <w:t>0,0</w:t>
+      </w:r>
+      <w:r>
+        <w:t xml:space="preserve"> =&gt;</w:t>
+      </w:r>
+      <w:r>
+        <w:t>0/16</w:t>
       </w:r>
     </w:p>
     <w:p>
@@ -6215,10 +7349,13 @@
         <w:t xml:space="preserve">Impure: </w:t>
       </w:r>
       <w:r>
-        <w:t>0, 0, 714, 696</w:t>
-      </w:r>
-      <w:r>
-        <w:t xml:space="preserve"> =&gt; 2/6</w:t>
+        <w:t>0,0</w:t>
+      </w:r>
+      <w:r>
+        <w:t xml:space="preserve"> =&gt;</w:t>
+      </w:r>
+      <w:r>
+        <w:t>0/16</w:t>
       </w:r>
     </w:p>
     <w:p>
@@ -6250,13 +7387,13 @@
         <w:t xml:space="preserve">Interaction Alpha 8: </w:t>
       </w:r>
       <w:r>
-        <w:t>22, 0, 25, 37</w:t>
-      </w:r>
-      <w:r>
-        <w:t xml:space="preserve"> =&gt;</w:t>
-      </w:r>
-      <w:r>
-        <w:t xml:space="preserve"> 3/6</w:t>
+        <w:t>0,0</w:t>
+      </w:r>
+      <w:r>
+        <w:t xml:space="preserve"> =&gt;</w:t>
+      </w:r>
+      <w:r>
+        <w:t>0/16</w:t>
       </w:r>
     </w:p>
     <w:p>
@@ -6271,13 +7408,13 @@
         <w:t xml:space="preserve">Interaction Alpha 16: </w:t>
       </w:r>
       <w:r>
-        <w:t>0, 0, 0, 22.5</w:t>
-      </w:r>
-      <w:r>
-        <w:t xml:space="preserve"> =&gt;</w:t>
-      </w:r>
-      <w:r>
-        <w:t xml:space="preserve"> 1/6</w:t>
+        <w:t>0,0</w:t>
+      </w:r>
+      <w:r>
+        <w:t xml:space="preserve"> =&gt;</w:t>
+      </w:r>
+      <w:r>
+        <w:t>0/16</w:t>
       </w:r>
     </w:p>
     <w:p>
@@ -6292,13 +7429,13 @@
         <w:t xml:space="preserve">Pure: </w:t>
       </w:r>
       <w:r>
-        <w:t>25, 0, 37, 22.5</w:t>
-      </w:r>
-      <w:r>
-        <w:t xml:space="preserve"> =&gt;</w:t>
-      </w:r>
-      <w:r>
-        <w:t xml:space="preserve"> 3/6</w:t>
+        <w:t>0,0</w:t>
+      </w:r>
+      <w:r>
+        <w:t xml:space="preserve"> =&gt;</w:t>
+      </w:r>
+      <w:r>
+        <w:t>0/16</w:t>
       </w:r>
     </w:p>
     <w:p>
@@ -6313,13 +7450,13 @@
         <w:t xml:space="preserve">Impure: </w:t>
       </w:r>
       <w:r>
-        <w:t>22, 0, 0, 0</w:t>
-      </w:r>
-      <w:r>
-        <w:t xml:space="preserve"> =&gt;</w:t>
-      </w:r>
-      <w:r>
-        <w:t xml:space="preserve"> 1/6</w:t>
+        <w:t>0,0</w:t>
+      </w:r>
+      <w:r>
+        <w:t xml:space="preserve"> =&gt;</w:t>
+      </w:r>
+      <w:r>
+        <w:t>0/16</w:t>
       </w:r>
     </w:p>
     <w:p>
@@ -6346,13 +7483,13 @@
         <w:t xml:space="preserve">Interaction Alpha 8: </w:t>
       </w:r>
       <w:r>
-        <w:t>0,0,0,0</w:t>
-      </w:r>
-      <w:r>
-        <w:t xml:space="preserve"> =&gt;</w:t>
-      </w:r>
-      <w:r>
-        <w:t>0/6</w:t>
+        <w:t>1.87, 2.62</w:t>
+      </w:r>
+      <w:r>
+        <w:t xml:space="preserve"> =&gt;</w:t>
+      </w:r>
+      <w:r>
+        <w:t>3/16</w:t>
       </w:r>
     </w:p>
     <w:p>
@@ -6367,13 +7504,13 @@
         <w:t xml:space="preserve">Interaction Alpha 16: </w:t>
       </w:r>
       <w:r>
-        <w:t>0,0,0,0</w:t>
-      </w:r>
-      <w:r>
-        <w:t xml:space="preserve"> =&gt;</w:t>
-      </w:r>
-      <w:r>
-        <w:t>0/6</w:t>
+        <w:t>1.87, 3.37</w:t>
+      </w:r>
+      <w:r>
+        <w:t xml:space="preserve"> =&gt;</w:t>
+      </w:r>
+      <w:r>
+        <w:t>3/16</w:t>
       </w:r>
     </w:p>
     <w:p>
@@ -6388,13 +7525,13 @@
         <w:t xml:space="preserve">Pure: </w:t>
       </w:r>
       <w:r>
-        <w:t>0,0,0,0</w:t>
-      </w:r>
-      <w:r>
-        <w:t xml:space="preserve"> =&gt;</w:t>
-      </w:r>
-      <w:r>
-        <w:t>0/6</w:t>
+        <w:t>1.87, 1.87</w:t>
+      </w:r>
+      <w:r>
+        <w:t xml:space="preserve"> =&gt;</w:t>
+      </w:r>
+      <w:r>
+        <w:t>2/16</w:t>
       </w:r>
     </w:p>
     <w:p>
@@ -6409,13 +7546,13 @@
         <w:t xml:space="preserve">Impure: </w:t>
       </w:r>
       <w:r>
-        <w:t>0,0,0,0</w:t>
-      </w:r>
-      <w:r>
-        <w:t xml:space="preserve"> =&gt;</w:t>
-      </w:r>
-      <w:r>
-        <w:t>0/6</w:t>
+        <w:t>3.37, 2.62</w:t>
+      </w:r>
+      <w:r>
+        <w:t xml:space="preserve"> =&gt;</w:t>
+      </w:r>
+      <w:r>
+        <w:t>4/16</w:t>
       </w:r>
     </w:p>
     <w:p>
@@ -6442,13 +7579,13 @@
         <w:t xml:space="preserve">Interaction Alpha 8: </w:t>
       </w:r>
       <w:r>
-        <w:t>0, 0, 70, 0</w:t>
-      </w:r>
-      <w:r>
-        <w:t xml:space="preserve"> =&gt;</w:t>
-      </w:r>
-      <w:r>
-        <w:t xml:space="preserve"> 1/6</w:t>
+        <w:t>169.12, 189</w:t>
+      </w:r>
+      <w:r>
+        <w:t xml:space="preserve"> =&gt;</w:t>
+      </w:r>
+      <w:r>
+        <w:t>13/16</w:t>
       </w:r>
     </w:p>
     <w:p>
@@ -6463,13 +7600,13 @@
         <w:t xml:space="preserve">Interaction Alpha 16: </w:t>
       </w:r>
       <w:r>
-        <w:t>0, 251, 131, 445.5</w:t>
-      </w:r>
-      <w:r>
-        <w:t xml:space="preserve"> =&gt;</w:t>
-      </w:r>
-      <w:r>
-        <w:t xml:space="preserve"> 3/6</w:t>
+        <w:t>63.75, 137.5</w:t>
+      </w:r>
+      <w:r>
+        <w:t xml:space="preserve"> =&gt;</w:t>
+      </w:r>
+      <w:r>
+        <w:t>14/16</w:t>
       </w:r>
     </w:p>
     <w:p>
@@ -6484,13 +7621,13 @@
         <w:t xml:space="preserve">Pure: </w:t>
       </w:r>
       <w:r>
-        <w:t>70, 131, 0, 445.5</w:t>
-      </w:r>
-      <w:r>
-        <w:t xml:space="preserve"> =&gt;</w:t>
-      </w:r>
-      <w:r>
-        <w:t xml:space="preserve"> 3/6</w:t>
+        <w:t>63.75, 169.12</w:t>
+      </w:r>
+      <w:r>
+        <w:t xml:space="preserve"> =&gt;</w:t>
+      </w:r>
+      <w:r>
+        <w:t>15/16</w:t>
       </w:r>
     </w:p>
     <w:p>
@@ -6505,13 +7642,13 @@
         <w:t xml:space="preserve">Impure: </w:t>
       </w:r>
       <w:r>
-        <w:t>0, 0, 0, 251</w:t>
-      </w:r>
-      <w:r>
-        <w:t xml:space="preserve"> =&gt;</w:t>
-      </w:r>
-      <w:r>
-        <w:t xml:space="preserve"> 1/6</w:t>
+        <w:t>137.5, 189</w:t>
+      </w:r>
+      <w:r>
+        <w:t xml:space="preserve"> =&gt;</w:t>
+      </w:r>
+      <w:r>
+        <w:t>12/16</w:t>
       </w:r>
     </w:p>
     <w:p>
@@ -6538,13 +7675,13 @@
         <w:t xml:space="preserve">Interaction Alpha 8: </w:t>
       </w:r>
       <w:r>
-        <w:t>0,0,0,0</w:t>
-      </w:r>
-      <w:r>
-        <w:t xml:space="preserve"> =&gt;</w:t>
-      </w:r>
-      <w:r>
-        <w:t>0/6</w:t>
+        <w:t>0,0</w:t>
+      </w:r>
+      <w:r>
+        <w:t xml:space="preserve"> =&gt;</w:t>
+      </w:r>
+      <w:r>
+        <w:t>0/16</w:t>
       </w:r>
     </w:p>
     <w:p>
@@ -6559,13 +7696,13 @@
         <w:t xml:space="preserve">Interaction Alpha 16: </w:t>
       </w:r>
       <w:r>
-        <w:t>0,0,0,0</w:t>
-      </w:r>
-      <w:r>
-        <w:t xml:space="preserve"> =&gt;</w:t>
-      </w:r>
-      <w:r>
-        <w:t>0/6</w:t>
+        <w:t>0,0</w:t>
+      </w:r>
+      <w:r>
+        <w:t xml:space="preserve"> =&gt;</w:t>
+      </w:r>
+      <w:r>
+        <w:t>0/16</w:t>
       </w:r>
     </w:p>
     <w:p>
@@ -6580,13 +7717,13 @@
         <w:t xml:space="preserve">Pure: </w:t>
       </w:r>
       <w:r>
-        <w:t>0,0,0,0</w:t>
-      </w:r>
-      <w:r>
-        <w:t xml:space="preserve"> =&gt;</w:t>
-      </w:r>
-      <w:r>
-        <w:t>0/6</w:t>
+        <w:t>0,0</w:t>
+      </w:r>
+      <w:r>
+        <w:t xml:space="preserve"> =&gt;</w:t>
+      </w:r>
+      <w:r>
+        <w:t>0/16</w:t>
       </w:r>
     </w:p>
     <w:p>
@@ -6601,760 +7738,110 @@
         <w:t xml:space="preserve">Impure: </w:t>
       </w:r>
       <w:r>
-        <w:t>0,0,0,0</w:t>
-      </w:r>
-      <w:r>
-        <w:t xml:space="preserve"> =&gt;</w:t>
-      </w:r>
-      <w:r>
-        <w:t>0/6</w:t>
-      </w:r>
-    </w:p>
-    <w:p/>
-    <w:p>
-      <w:r>
-        <w:t>Pure recessive interactions generally proved simpler to detect.</w:t>
-      </w:r>
-    </w:p>
-    <w:p>
-      <w:r>
-        <w:br w:type="page"/>
+        <w:t>0,0</w:t>
+      </w:r>
+      <w:r>
+        <w:t xml:space="preserve"> =&gt;</w:t>
+      </w:r>
+      <w:r>
+        <w:t>0/16</w:t>
+      </w:r>
+    </w:p>
+    <w:p>
+      <w:pPr>
+        <w:pStyle w:val="ListParagraph"/>
+        <w:numPr>
+          <w:ilvl w:val="0"/>
+          <w:numId w:val="5"/>
+        </w:numPr>
+      </w:pPr>
+      <w:r>
+        <w:t>REMMA</w:t>
+      </w:r>
+    </w:p>
+    <w:p>
+      <w:pPr>
+        <w:pStyle w:val="ListParagraph"/>
+        <w:numPr>
+          <w:ilvl w:val="1"/>
+          <w:numId w:val="5"/>
+        </w:numPr>
+      </w:pPr>
+      <w:r>
+        <w:t>Interaction Alpha 8: 0,0 =&gt;0/16</w:t>
+      </w:r>
+    </w:p>
+    <w:p>
+      <w:pPr>
+        <w:pStyle w:val="ListParagraph"/>
+        <w:numPr>
+          <w:ilvl w:val="1"/>
+          <w:numId w:val="5"/>
+        </w:numPr>
+      </w:pPr>
+      <w:r>
+        <w:t>Interaction Alpha 16: 0,0 =&gt;0/16</w:t>
+      </w:r>
+    </w:p>
+    <w:p>
+      <w:pPr>
+        <w:pStyle w:val="ListParagraph"/>
+        <w:numPr>
+          <w:ilvl w:val="1"/>
+          <w:numId w:val="5"/>
+        </w:numPr>
+      </w:pPr>
+      <w:r>
+        <w:t xml:space="preserve">Pure: </w:t>
+      </w:r>
+      <w:r>
+        <w:t>0,0 =&gt;0/16</w:t>
+      </w:r>
+    </w:p>
+    <w:p>
+      <w:pPr>
+        <w:pStyle w:val="ListParagraph"/>
+        <w:numPr>
+          <w:ilvl w:val="1"/>
+          <w:numId w:val="5"/>
+        </w:numPr>
+      </w:pPr>
+      <w:r>
+        <w:t xml:space="preserve">Impure: </w:t>
+      </w:r>
+      <w:r>
+        <w:t>0,0 =&gt;0/16</w:t>
+      </w:r>
+    </w:p>
+    <w:p>
+      <w:r>
+        <w:lastRenderedPageBreak/>
+        <w:t>Only MIDESP</w:t>
+      </w:r>
+      <w:r>
+        <w:t>, BOOST, and MDR</w:t>
+      </w:r>
+      <w:r>
+        <w:t xml:space="preserve"> could detect XOR interactions. Let us look further at </w:t>
+      </w:r>
+      <w:r>
+        <w:t>these tools</w:t>
+      </w:r>
+      <w:r>
+        <w:t xml:space="preserve"> in terms of number of true positives detected by interaction alpha and purity status. </w:t>
+      </w:r>
+    </w:p>
+    <w:p>
+      <w:r>
+        <w:t xml:space="preserve">For MIDESP larger alpha and pure XOR interactions are easier to detect. However, this pattern does not hold for BOOST or MDR. </w:t>
       </w:r>
     </w:p>
     <w:p>
       <w:pPr>
         <w:pStyle w:val="Heading1"/>
       </w:pPr>
-      <w:bookmarkStart w:id="8" w:name="_Toc141625624"/>
-      <w:r>
-        <w:lastRenderedPageBreak/>
-        <w:t xml:space="preserve">SECTION </w:t>
-      </w:r>
-      <w:r>
-        <w:t>7</w:t>
-      </w:r>
-      <w:r>
-        <w:t xml:space="preserve"> </w:t>
-      </w:r>
-      <w:r>
-        <w:t>XOR</w:t>
-      </w:r>
-      <w:r>
-        <w:t xml:space="preserve"> PURITY, INTERACTION ALPHA IMPACT</w:t>
-      </w:r>
-      <w:bookmarkEnd w:id="8"/>
-    </w:p>
-    <w:p>
-      <w:r>
-        <w:t xml:space="preserve">All average true positive positions in this section are penalized. Only </w:t>
-      </w:r>
-      <w:r>
-        <w:t>XOR</w:t>
-      </w:r>
-      <w:r>
-        <w:t xml:space="preserve"> datasets are considered. Zero indicates no true positives were detected. </w:t>
-      </w:r>
-    </w:p>
-    <w:p>
-      <w:pPr>
-        <w:pStyle w:val="ListParagraph"/>
-        <w:numPr>
-          <w:ilvl w:val="0"/>
-          <w:numId w:val="5"/>
-        </w:numPr>
-      </w:pPr>
-      <w:r>
-        <w:t>MIDESP</w:t>
-      </w:r>
-    </w:p>
-    <w:p>
-      <w:pPr>
-        <w:pStyle w:val="ListParagraph"/>
-        <w:numPr>
-          <w:ilvl w:val="1"/>
-          <w:numId w:val="5"/>
-        </w:numPr>
-      </w:pPr>
-      <w:r>
-        <w:t xml:space="preserve">Interaction Alpha 8: </w:t>
-      </w:r>
-      <w:r>
-        <w:t>85.37, 70.5</w:t>
-      </w:r>
-      <w:r>
-        <w:t xml:space="preserve"> =&gt;</w:t>
-      </w:r>
-      <w:r>
-        <w:t>7/16</w:t>
-      </w:r>
-    </w:p>
-    <w:p>
-      <w:pPr>
-        <w:pStyle w:val="ListParagraph"/>
-        <w:numPr>
-          <w:ilvl w:val="1"/>
-          <w:numId w:val="5"/>
-        </w:numPr>
-      </w:pPr>
-      <w:r>
-        <w:t xml:space="preserve">Interaction Alpha 16: </w:t>
-      </w:r>
-      <w:r>
-        <w:t>72, 60.875</w:t>
-      </w:r>
-      <w:r>
-        <w:t xml:space="preserve"> =&gt;</w:t>
-      </w:r>
-      <w:r>
-        <w:t>9/16</w:t>
-      </w:r>
-    </w:p>
-    <w:p>
-      <w:pPr>
-        <w:pStyle w:val="ListParagraph"/>
-        <w:numPr>
-          <w:ilvl w:val="1"/>
-          <w:numId w:val="5"/>
-        </w:numPr>
-      </w:pPr>
-      <w:r>
-        <w:t xml:space="preserve">Pure: </w:t>
-      </w:r>
-      <w:r>
-        <w:t>72, 85.37</w:t>
-      </w:r>
-      <w:r>
-        <w:t xml:space="preserve"> =&gt;</w:t>
-      </w:r>
-      <w:r>
-        <w:t>13/16</w:t>
-      </w:r>
-    </w:p>
-    <w:p>
-      <w:pPr>
-        <w:pStyle w:val="ListParagraph"/>
-        <w:numPr>
-          <w:ilvl w:val="1"/>
-          <w:numId w:val="5"/>
-        </w:numPr>
-      </w:pPr>
-      <w:r>
-        <w:t xml:space="preserve">Impure: </w:t>
-      </w:r>
-      <w:r>
-        <w:t>60.875, 70.5</w:t>
-      </w:r>
-      <w:r>
-        <w:t xml:space="preserve"> =&gt;</w:t>
-      </w:r>
-      <w:r>
-        <w:t>3/16</w:t>
-      </w:r>
-    </w:p>
-    <w:p>
-      <w:pPr>
-        <w:pStyle w:val="ListParagraph"/>
-        <w:numPr>
-          <w:ilvl w:val="0"/>
-          <w:numId w:val="5"/>
-        </w:numPr>
-      </w:pPr>
-      <w:r>
-        <w:t>Matrix Epistasis</w:t>
-      </w:r>
-    </w:p>
-    <w:p>
-      <w:pPr>
-        <w:pStyle w:val="ListParagraph"/>
-        <w:numPr>
-          <w:ilvl w:val="1"/>
-          <w:numId w:val="5"/>
-        </w:numPr>
-      </w:pPr>
-      <w:r>
-        <w:t xml:space="preserve">Interaction Alpha 8: </w:t>
-      </w:r>
-      <w:r>
-        <w:t>0,0</w:t>
-      </w:r>
-      <w:r>
-        <w:t xml:space="preserve"> =&gt;</w:t>
-      </w:r>
-      <w:r>
-        <w:t>0/16</w:t>
-      </w:r>
-    </w:p>
-    <w:p>
-      <w:pPr>
-        <w:pStyle w:val="ListParagraph"/>
-        <w:numPr>
-          <w:ilvl w:val="1"/>
-          <w:numId w:val="5"/>
-        </w:numPr>
-      </w:pPr>
-      <w:r>
-        <w:t xml:space="preserve">Interaction Alpha 16: </w:t>
-      </w:r>
-      <w:r>
-        <w:t>0,0</w:t>
-      </w:r>
-      <w:r>
-        <w:t xml:space="preserve"> =&gt;</w:t>
-      </w:r>
-      <w:r>
-        <w:t>0/16</w:t>
-      </w:r>
-    </w:p>
-    <w:p>
-      <w:pPr>
-        <w:pStyle w:val="ListParagraph"/>
-        <w:numPr>
-          <w:ilvl w:val="1"/>
-          <w:numId w:val="5"/>
-        </w:numPr>
-      </w:pPr>
-      <w:r>
-        <w:t xml:space="preserve">Pure: </w:t>
-      </w:r>
-      <w:r>
-        <w:t>0,0</w:t>
-      </w:r>
-      <w:r>
-        <w:t xml:space="preserve"> =&gt;</w:t>
-      </w:r>
-      <w:r>
-        <w:t>0/16</w:t>
-      </w:r>
-    </w:p>
-    <w:p>
-      <w:pPr>
-        <w:pStyle w:val="ListParagraph"/>
-        <w:numPr>
-          <w:ilvl w:val="1"/>
-          <w:numId w:val="5"/>
-        </w:numPr>
-      </w:pPr>
-      <w:r>
-        <w:t xml:space="preserve">Impure: </w:t>
-      </w:r>
-      <w:r>
-        <w:t>0,0</w:t>
-      </w:r>
-      <w:r>
-        <w:t xml:space="preserve"> =&gt;</w:t>
-      </w:r>
-      <w:r>
-        <w:t>0/16</w:t>
-      </w:r>
-    </w:p>
-    <w:p>
-      <w:pPr>
-        <w:pStyle w:val="ListParagraph"/>
-        <w:numPr>
-          <w:ilvl w:val="0"/>
-          <w:numId w:val="5"/>
-        </w:numPr>
-      </w:pPr>
-      <w:r>
-        <w:t>Plink Epistasis</w:t>
-      </w:r>
-    </w:p>
-    <w:p>
-      <w:pPr>
-        <w:pStyle w:val="ListParagraph"/>
-        <w:numPr>
-          <w:ilvl w:val="1"/>
-          <w:numId w:val="5"/>
-        </w:numPr>
-      </w:pPr>
-      <w:r>
-        <w:t>Interaction Alpha 8: 0,0</w:t>
-      </w:r>
-      <w:r>
-        <w:t xml:space="preserve"> =&gt;</w:t>
-      </w:r>
-      <w:r>
-        <w:t>0/16</w:t>
-      </w:r>
-    </w:p>
-    <w:p>
-      <w:pPr>
-        <w:pStyle w:val="ListParagraph"/>
-        <w:numPr>
-          <w:ilvl w:val="1"/>
-          <w:numId w:val="5"/>
-        </w:numPr>
-      </w:pPr>
-      <w:r>
-        <w:t>Interaction Alpha 16: 0,0</w:t>
-      </w:r>
-      <w:r>
-        <w:t xml:space="preserve"> =&gt;</w:t>
-      </w:r>
-      <w:r>
-        <w:t>0/16</w:t>
-      </w:r>
-    </w:p>
-    <w:p>
-      <w:pPr>
-        <w:pStyle w:val="ListParagraph"/>
-        <w:numPr>
-          <w:ilvl w:val="1"/>
-          <w:numId w:val="5"/>
-        </w:numPr>
-      </w:pPr>
-      <w:r>
-        <w:t xml:space="preserve">Pure: </w:t>
-      </w:r>
-      <w:r>
-        <w:t>0,0</w:t>
-      </w:r>
-      <w:r>
-        <w:t xml:space="preserve"> =&gt;</w:t>
-      </w:r>
-      <w:r>
-        <w:t>0/16</w:t>
-      </w:r>
-    </w:p>
-    <w:p>
-      <w:pPr>
-        <w:pStyle w:val="ListParagraph"/>
-        <w:numPr>
-          <w:ilvl w:val="1"/>
-          <w:numId w:val="5"/>
-        </w:numPr>
-      </w:pPr>
-      <w:r>
-        <w:t xml:space="preserve">Impure: </w:t>
-      </w:r>
-      <w:r>
-        <w:t>0,0</w:t>
-      </w:r>
-      <w:r>
-        <w:t xml:space="preserve"> =&gt;</w:t>
-      </w:r>
-      <w:r>
-        <w:t>0/16</w:t>
-      </w:r>
-    </w:p>
-    <w:p>
-      <w:pPr>
-        <w:pStyle w:val="ListParagraph"/>
-        <w:numPr>
-          <w:ilvl w:val="0"/>
-          <w:numId w:val="5"/>
-        </w:numPr>
-      </w:pPr>
-      <w:proofErr w:type="spellStart"/>
-      <w:r>
-        <w:t>EpiSNP</w:t>
-      </w:r>
-      <w:proofErr w:type="spellEnd"/>
-      <w:r>
-        <w:t xml:space="preserve"> Epistasis</w:t>
-      </w:r>
-    </w:p>
-    <w:p>
-      <w:pPr>
-        <w:pStyle w:val="ListParagraph"/>
-        <w:numPr>
-          <w:ilvl w:val="1"/>
-          <w:numId w:val="5"/>
-        </w:numPr>
-      </w:pPr>
-      <w:r>
-        <w:t xml:space="preserve">Interaction Alpha 8: </w:t>
-      </w:r>
-      <w:r>
-        <w:t>0,0</w:t>
-      </w:r>
-      <w:r>
-        <w:t xml:space="preserve"> =&gt;</w:t>
-      </w:r>
-      <w:r>
-        <w:t>0/16</w:t>
-      </w:r>
-    </w:p>
-    <w:p>
-      <w:pPr>
-        <w:pStyle w:val="ListParagraph"/>
-        <w:numPr>
-          <w:ilvl w:val="1"/>
-          <w:numId w:val="5"/>
-        </w:numPr>
-      </w:pPr>
-      <w:r>
-        <w:t xml:space="preserve">Interaction Alpha 16: </w:t>
-      </w:r>
-      <w:r>
-        <w:t>0,0</w:t>
-      </w:r>
-      <w:r>
-        <w:t xml:space="preserve"> =&gt;</w:t>
-      </w:r>
-      <w:r>
-        <w:t>0/16</w:t>
-      </w:r>
-    </w:p>
-    <w:p>
-      <w:pPr>
-        <w:pStyle w:val="ListParagraph"/>
-        <w:numPr>
-          <w:ilvl w:val="1"/>
-          <w:numId w:val="5"/>
-        </w:numPr>
-      </w:pPr>
-      <w:r>
-        <w:t xml:space="preserve">Pure: </w:t>
-      </w:r>
-      <w:r>
-        <w:t>0,0</w:t>
-      </w:r>
-      <w:r>
-        <w:t xml:space="preserve"> =&gt;</w:t>
-      </w:r>
-      <w:r>
-        <w:t>0/16</w:t>
-      </w:r>
-    </w:p>
-    <w:p>
-      <w:pPr>
-        <w:pStyle w:val="ListParagraph"/>
-        <w:numPr>
-          <w:ilvl w:val="1"/>
-          <w:numId w:val="5"/>
-        </w:numPr>
-      </w:pPr>
-      <w:r>
-        <w:t xml:space="preserve">Impure: </w:t>
-      </w:r>
-      <w:r>
-        <w:t>0,0</w:t>
-      </w:r>
-      <w:r>
-        <w:t xml:space="preserve"> =&gt;</w:t>
-      </w:r>
-      <w:r>
-        <w:t>0/16</w:t>
-      </w:r>
-    </w:p>
-    <w:p>
-      <w:pPr>
-        <w:pStyle w:val="ListParagraph"/>
-        <w:numPr>
-          <w:ilvl w:val="0"/>
-          <w:numId w:val="5"/>
-        </w:numPr>
-      </w:pPr>
-      <w:r>
-        <w:t>BOOST Epistasis</w:t>
-      </w:r>
-    </w:p>
-    <w:p>
-      <w:pPr>
-        <w:pStyle w:val="ListParagraph"/>
-        <w:numPr>
-          <w:ilvl w:val="1"/>
-          <w:numId w:val="5"/>
-        </w:numPr>
-      </w:pPr>
-      <w:r>
-        <w:t xml:space="preserve">Interaction Alpha 8: </w:t>
-      </w:r>
-      <w:r>
-        <w:t>1.87, 2.62</w:t>
-      </w:r>
-      <w:r>
-        <w:t xml:space="preserve"> =&gt;</w:t>
-      </w:r>
-      <w:r>
-        <w:t>3/16</w:t>
-      </w:r>
-    </w:p>
-    <w:p>
-      <w:pPr>
-        <w:pStyle w:val="ListParagraph"/>
-        <w:numPr>
-          <w:ilvl w:val="1"/>
-          <w:numId w:val="5"/>
-        </w:numPr>
-      </w:pPr>
-      <w:r>
-        <w:t xml:space="preserve">Interaction Alpha 16: </w:t>
-      </w:r>
-      <w:r>
-        <w:t>1.87, 3.37</w:t>
-      </w:r>
-      <w:r>
-        <w:t xml:space="preserve"> =&gt;</w:t>
-      </w:r>
-      <w:r>
-        <w:t>3/16</w:t>
-      </w:r>
-    </w:p>
-    <w:p>
-      <w:pPr>
-        <w:pStyle w:val="ListParagraph"/>
-        <w:numPr>
-          <w:ilvl w:val="1"/>
-          <w:numId w:val="5"/>
-        </w:numPr>
-      </w:pPr>
-      <w:r>
-        <w:t xml:space="preserve">Pure: </w:t>
-      </w:r>
-      <w:r>
-        <w:t>1.87, 1.87</w:t>
-      </w:r>
-      <w:r>
-        <w:t xml:space="preserve"> =&gt;</w:t>
-      </w:r>
-      <w:r>
-        <w:t>2/16</w:t>
-      </w:r>
-    </w:p>
-    <w:p>
-      <w:pPr>
-        <w:pStyle w:val="ListParagraph"/>
-        <w:numPr>
-          <w:ilvl w:val="1"/>
-          <w:numId w:val="5"/>
-        </w:numPr>
-      </w:pPr>
-      <w:r>
-        <w:t xml:space="preserve">Impure: </w:t>
-      </w:r>
-      <w:r>
-        <w:t>3.37, 2.62</w:t>
-      </w:r>
-      <w:r>
-        <w:t xml:space="preserve"> =&gt;</w:t>
-      </w:r>
-      <w:r>
-        <w:t>4/16</w:t>
-      </w:r>
-    </w:p>
-    <w:p>
-      <w:pPr>
-        <w:pStyle w:val="ListParagraph"/>
-        <w:numPr>
-          <w:ilvl w:val="0"/>
-          <w:numId w:val="5"/>
-        </w:numPr>
-      </w:pPr>
-      <w:r>
-        <w:t>MDR Epistasis</w:t>
-      </w:r>
-    </w:p>
-    <w:p>
-      <w:pPr>
-        <w:pStyle w:val="ListParagraph"/>
-        <w:numPr>
-          <w:ilvl w:val="1"/>
-          <w:numId w:val="5"/>
-        </w:numPr>
-      </w:pPr>
-      <w:r>
-        <w:t xml:space="preserve">Interaction Alpha 8: </w:t>
-      </w:r>
-      <w:r>
-        <w:t>169.12, 189</w:t>
-      </w:r>
-      <w:r>
-        <w:t xml:space="preserve"> =&gt;</w:t>
-      </w:r>
-      <w:r>
-        <w:t>13/16</w:t>
-      </w:r>
-    </w:p>
-    <w:p>
-      <w:pPr>
-        <w:pStyle w:val="ListParagraph"/>
-        <w:numPr>
-          <w:ilvl w:val="1"/>
-          <w:numId w:val="5"/>
-        </w:numPr>
-      </w:pPr>
-      <w:r>
-        <w:t xml:space="preserve">Interaction Alpha 16: </w:t>
-      </w:r>
-      <w:r>
-        <w:t>63.75, 137.5</w:t>
-      </w:r>
-      <w:r>
-        <w:t xml:space="preserve"> =&gt;</w:t>
-      </w:r>
-      <w:r>
-        <w:t>14/16</w:t>
-      </w:r>
-    </w:p>
-    <w:p>
-      <w:pPr>
-        <w:pStyle w:val="ListParagraph"/>
-        <w:numPr>
-          <w:ilvl w:val="1"/>
-          <w:numId w:val="5"/>
-        </w:numPr>
-      </w:pPr>
-      <w:r>
-        <w:t xml:space="preserve">Pure: </w:t>
-      </w:r>
-      <w:r>
-        <w:t>63.75, 169.12</w:t>
-      </w:r>
-      <w:r>
-        <w:t xml:space="preserve"> =&gt;</w:t>
-      </w:r>
-      <w:r>
-        <w:t>15/16</w:t>
-      </w:r>
-    </w:p>
-    <w:p>
-      <w:pPr>
-        <w:pStyle w:val="ListParagraph"/>
-        <w:numPr>
-          <w:ilvl w:val="1"/>
-          <w:numId w:val="5"/>
-        </w:numPr>
-      </w:pPr>
-      <w:r>
-        <w:t xml:space="preserve">Impure: </w:t>
-      </w:r>
-      <w:r>
-        <w:t>137.5, 189</w:t>
-      </w:r>
-      <w:r>
-        <w:t xml:space="preserve"> =&gt;</w:t>
-      </w:r>
-      <w:r>
-        <w:t>12/16</w:t>
-      </w:r>
-    </w:p>
-    <w:p>
-      <w:pPr>
-        <w:pStyle w:val="ListParagraph"/>
-        <w:numPr>
-          <w:ilvl w:val="0"/>
-          <w:numId w:val="5"/>
-        </w:numPr>
-      </w:pPr>
-      <w:r>
-        <w:t>QMDR Epistasis</w:t>
-      </w:r>
-    </w:p>
-    <w:p>
-      <w:pPr>
-        <w:pStyle w:val="ListParagraph"/>
-        <w:numPr>
-          <w:ilvl w:val="1"/>
-          <w:numId w:val="5"/>
-        </w:numPr>
-      </w:pPr>
-      <w:r>
-        <w:t xml:space="preserve">Interaction Alpha 8: </w:t>
-      </w:r>
-      <w:r>
-        <w:t>0,0</w:t>
-      </w:r>
-      <w:r>
-        <w:t xml:space="preserve"> =&gt;</w:t>
-      </w:r>
-      <w:r>
-        <w:t>0/16</w:t>
-      </w:r>
-    </w:p>
-    <w:p>
-      <w:pPr>
-        <w:pStyle w:val="ListParagraph"/>
-        <w:numPr>
-          <w:ilvl w:val="1"/>
-          <w:numId w:val="5"/>
-        </w:numPr>
-      </w:pPr>
-      <w:r>
-        <w:t xml:space="preserve">Interaction Alpha 16: </w:t>
-      </w:r>
-      <w:r>
-        <w:t>0,0</w:t>
-      </w:r>
-      <w:r>
-        <w:t xml:space="preserve"> =&gt;</w:t>
-      </w:r>
-      <w:r>
-        <w:t>0/16</w:t>
-      </w:r>
-    </w:p>
-    <w:p>
-      <w:pPr>
-        <w:pStyle w:val="ListParagraph"/>
-        <w:numPr>
-          <w:ilvl w:val="1"/>
-          <w:numId w:val="5"/>
-        </w:numPr>
-      </w:pPr>
-      <w:r>
-        <w:t xml:space="preserve">Pure: </w:t>
-      </w:r>
-      <w:r>
-        <w:t>0,0</w:t>
-      </w:r>
-      <w:r>
-        <w:t xml:space="preserve"> =&gt;</w:t>
-      </w:r>
-      <w:r>
-        <w:t>0/16</w:t>
-      </w:r>
-    </w:p>
-    <w:p>
-      <w:pPr>
-        <w:pStyle w:val="ListParagraph"/>
-        <w:numPr>
-          <w:ilvl w:val="1"/>
-          <w:numId w:val="5"/>
-        </w:numPr>
-      </w:pPr>
-      <w:r>
-        <w:t xml:space="preserve">Impure: </w:t>
-      </w:r>
-      <w:r>
-        <w:t>0,0</w:t>
-      </w:r>
-      <w:r>
-        <w:t xml:space="preserve"> =&gt;</w:t>
-      </w:r>
-      <w:r>
-        <w:t>0/16</w:t>
-      </w:r>
-    </w:p>
-    <w:p>
-      <w:r>
-        <w:t>Only MIDESP</w:t>
-      </w:r>
-      <w:r>
-        <w:t>, BOOST, and MDR</w:t>
-      </w:r>
-      <w:r>
-        <w:t xml:space="preserve"> could detect XOR interactions. Let us look further at </w:t>
-      </w:r>
-      <w:r>
-        <w:t>these tools</w:t>
-      </w:r>
-      <w:r>
-        <w:t xml:space="preserve"> in terms of number of true positives detected by interaction alpha and purity status. </w:t>
-      </w:r>
-    </w:p>
-    <w:p>
-      <w:r>
-        <w:t xml:space="preserve">For MIDESP larger alpha and pure XOR interactions are easier to detect. However, this pattern does not hold for BOOST or MDR. </w:t>
-      </w:r>
-    </w:p>
-    <w:p>
-      <w:pPr>
-        <w:pStyle w:val="Heading1"/>
-      </w:pPr>
       <w:bookmarkStart w:id="9" w:name="_Toc141625625"/>
       <w:r>
-        <w:lastRenderedPageBreak/>
         <w:t>SECTION 8 PURITY AND INTERACTION ALPHA COMPARISON</w:t>
       </w:r>
     </w:p>
@@ -7407,6 +7894,7 @@
         <w:rPr>
           <w:noProof/>
         </w:rPr>
+        <w:lastRenderedPageBreak/>
         <w:drawing>
           <wp:inline distT="0" distB="0" distL="0" distR="0" wp14:anchorId="54BE67EB" wp14:editId="27A5770B">
             <wp:extent cx="5701587" cy="3149206"/>
@@ -7449,7 +7937,6 @@
         <w:rPr>
           <w:noProof/>
         </w:rPr>
-        <w:lastRenderedPageBreak/>
         <w:drawing>
           <wp:inline distT="0" distB="0" distL="0" distR="0" wp14:anchorId="6A925EE6" wp14:editId="0C4F7ED1">
             <wp:extent cx="5422222" cy="3149206"/>
@@ -7493,6 +7980,7 @@
         <w:rPr>
           <w:noProof/>
         </w:rPr>
+        <w:lastRenderedPageBreak/>
         <w:drawing>
           <wp:inline distT="0" distB="0" distL="0" distR="0" wp14:anchorId="4C82E465" wp14:editId="5480CE82">
             <wp:extent cx="5498412" cy="3149206"/>

</xml_diff>

<commit_message>
new statistics after fixing config issues
</commit_message>
<xml_diff>
--- a/Epistasis_Detection_Tools/Epistasis_Tool_Comparisons.docx
+++ b/Epistasis_Detection_Tools/Epistasis_Tool_Comparisons.docx
@@ -1838,7 +1838,39 @@
           <w:color w:val="000000"/>
           <w:kern w:val="0"/>
         </w:rPr>
-        <w:t>Multiplicative: 11 (19.6%)</w:t>
+        <w:t xml:space="preserve">Multiplicative: </w:t>
+      </w:r>
+      <w:r>
+        <w:rPr>
+          <w:rFonts w:cstheme="minorHAnsi"/>
+          <w:color w:val="000000"/>
+          <w:kern w:val="0"/>
+        </w:rPr>
+        <w:t>13</w:t>
+      </w:r>
+      <w:r>
+        <w:rPr>
+          <w:rFonts w:cstheme="minorHAnsi"/>
+          <w:color w:val="000000"/>
+          <w:kern w:val="0"/>
+        </w:rPr>
+        <w:t xml:space="preserve"> (</w:t>
+      </w:r>
+      <w:r>
+        <w:rPr>
+          <w:rFonts w:cstheme="minorHAnsi"/>
+          <w:color w:val="000000"/>
+          <w:kern w:val="0"/>
+        </w:rPr>
+        <w:t>23.2</w:t>
+      </w:r>
+      <w:r>
+        <w:rPr>
+          <w:rFonts w:cstheme="minorHAnsi"/>
+          <w:color w:val="000000"/>
+          <w:kern w:val="0"/>
+        </w:rPr>
+        <w:t>%)</w:t>
       </w:r>
     </w:p>
     <w:p>
@@ -2717,7 +2749,23 @@
           <w:color w:val="000000"/>
           <w:kern w:val="0"/>
         </w:rPr>
-        <w:t>Multiplicative: 483.75</w:t>
+        <w:t xml:space="preserve">Multiplicative: </w:t>
+      </w:r>
+      <w:r>
+        <w:rPr>
+          <w:rFonts w:cstheme="minorHAnsi"/>
+          <w:color w:val="000000"/>
+          <w:kern w:val="0"/>
+        </w:rPr>
+        <w:t>899.</w:t>
+      </w:r>
+      <w:r>
+        <w:rPr>
+          <w:rFonts w:cstheme="minorHAnsi"/>
+          <w:color w:val="000000"/>
+          <w:kern w:val="0"/>
+        </w:rPr>
+        <w:t>95</w:t>
       </w:r>
     </w:p>
     <w:p>
@@ -2746,7 +2794,15 @@
           <w:color w:val="000000"/>
           <w:kern w:val="0"/>
         </w:rPr>
-        <w:t>Dominant: 1.375</w:t>
+        <w:t>Dominant: 1.</w:t>
+      </w:r>
+      <w:r>
+        <w:rPr>
+          <w:rFonts w:cstheme="minorHAnsi"/>
+          <w:color w:val="000000"/>
+          <w:kern w:val="0"/>
+        </w:rPr>
+        <w:t>8125</w:t>
       </w:r>
     </w:p>
     <w:p>
@@ -2775,7 +2831,15 @@
           <w:color w:val="000000"/>
           <w:kern w:val="0"/>
         </w:rPr>
-        <w:t>Recessive: 544.75</w:t>
+        <w:t xml:space="preserve">Recessive: </w:t>
+      </w:r>
+      <w:r>
+        <w:rPr>
+          <w:rFonts w:cstheme="minorHAnsi"/>
+          <w:color w:val="000000"/>
+          <w:kern w:val="0"/>
+        </w:rPr>
+        <w:t>1099.42</w:t>
       </w:r>
     </w:p>
     <w:p>
@@ -3520,7 +3584,47 @@
           <w:color w:val="000000"/>
           <w:kern w:val="0"/>
         </w:rPr>
-        <w:t>Multiplicative: 98.723; 18 - 2, 80, 18, 400, 106, 10, 11, 259.5, 2</w:t>
+        <w:t xml:space="preserve">Multiplicative: </w:t>
+      </w:r>
+      <w:r>
+        <w:rPr>
+          <w:rFonts w:cstheme="minorHAnsi"/>
+          <w:color w:val="000000"/>
+          <w:kern w:val="0"/>
+        </w:rPr>
+        <w:t>147.91</w:t>
+      </w:r>
+      <w:r>
+        <w:rPr>
+          <w:rFonts w:cstheme="minorHAnsi"/>
+          <w:color w:val="000000"/>
+          <w:kern w:val="0"/>
+        </w:rPr>
+        <w:t xml:space="preserve">; </w:t>
+      </w:r>
+      <w:r>
+        <w:rPr>
+          <w:rFonts w:cstheme="minorHAnsi"/>
+          <w:color w:val="000000"/>
+          <w:kern w:val="0"/>
+        </w:rPr>
+        <w:t>29</w:t>
+      </w:r>
+      <w:r>
+        <w:rPr>
+          <w:rFonts w:cstheme="minorHAnsi"/>
+          <w:color w:val="000000"/>
+          <w:kern w:val="0"/>
+        </w:rPr>
+        <w:t xml:space="preserve"> - </w:t>
+      </w:r>
+      <w:r>
+        <w:rPr>
+          <w:rFonts w:cstheme="minorHAnsi"/>
+          <w:color w:val="000000"/>
+          <w:kern w:val="0"/>
+        </w:rPr>
+        <w:t>268, 5, 39, 20, 711.5, 224, 17, 2, 29, 309.5, 2</w:t>
       </w:r>
     </w:p>
     <w:p>
@@ -3549,7 +3653,47 @@
           <w:color w:val="000000"/>
           <w:kern w:val="0"/>
         </w:rPr>
-        <w:t>Dominant: 1.375; 1.25 - 1, 1, 1.5, 2.5, 1, 1, 1.5, 1.5</w:t>
+        <w:t xml:space="preserve">Dominant: </w:t>
+      </w:r>
+      <w:r>
+        <w:rPr>
+          <w:rFonts w:cstheme="minorHAnsi"/>
+          <w:color w:val="000000"/>
+          <w:kern w:val="0"/>
+        </w:rPr>
+        <w:t>1.8125</w:t>
+      </w:r>
+      <w:r>
+        <w:rPr>
+          <w:rFonts w:cstheme="minorHAnsi"/>
+          <w:color w:val="000000"/>
+          <w:kern w:val="0"/>
+        </w:rPr>
+        <w:t xml:space="preserve">; </w:t>
+      </w:r>
+      <w:r>
+        <w:rPr>
+          <w:rFonts w:cstheme="minorHAnsi"/>
+          <w:color w:val="000000"/>
+          <w:kern w:val="0"/>
+        </w:rPr>
+        <w:t>2.0</w:t>
+      </w:r>
+      <w:r>
+        <w:rPr>
+          <w:rFonts w:cstheme="minorHAnsi"/>
+          <w:color w:val="000000"/>
+          <w:kern w:val="0"/>
+        </w:rPr>
+        <w:t xml:space="preserve"> - </w:t>
+      </w:r>
+      <w:r>
+        <w:rPr>
+          <w:rFonts w:cstheme="minorHAnsi"/>
+          <w:color w:val="000000"/>
+          <w:kern w:val="0"/>
+        </w:rPr>
+        <w:t>1, 2, 2, 3.5, 1, 1, 2, 2</w:t>
       </w:r>
     </w:p>
     <w:p>
@@ -3578,7 +3722,47 @@
           <w:color w:val="000000"/>
           <w:kern w:val="0"/>
         </w:rPr>
-        <w:t>Recessive: 145; 111.5 - 24, 48, 175, 186, 7, 430</w:t>
+        <w:t xml:space="preserve">Recessive: </w:t>
+      </w:r>
+      <w:r>
+        <w:rPr>
+          <w:rFonts w:cstheme="minorHAnsi"/>
+          <w:color w:val="000000"/>
+          <w:kern w:val="0"/>
+        </w:rPr>
+        <w:t>277.333</w:t>
+      </w:r>
+      <w:r>
+        <w:rPr>
+          <w:rFonts w:cstheme="minorHAnsi"/>
+          <w:color w:val="000000"/>
+          <w:kern w:val="0"/>
+        </w:rPr>
+        <w:t>; 1</w:t>
+      </w:r>
+      <w:r>
+        <w:rPr>
+          <w:rFonts w:cstheme="minorHAnsi"/>
+          <w:color w:val="000000"/>
+          <w:kern w:val="0"/>
+        </w:rPr>
+        <w:t>66</w:t>
+      </w:r>
+      <w:r>
+        <w:rPr>
+          <w:rFonts w:cstheme="minorHAnsi"/>
+          <w:color w:val="000000"/>
+          <w:kern w:val="0"/>
+        </w:rPr>
+        <w:t xml:space="preserve">.5 - </w:t>
+      </w:r>
+      <w:r>
+        <w:rPr>
+          <w:rFonts w:cstheme="minorHAnsi"/>
+          <w:color w:val="000000"/>
+          <w:kern w:val="0"/>
+        </w:rPr>
+        <w:t>38, 77, 256, 359, 11, 923</w:t>
       </w:r>
     </w:p>
     <w:p>
@@ -5221,13 +5405,13 @@
         <w:t xml:space="preserve">Interaction Alpha 1.25: </w:t>
       </w:r>
       <w:r>
-        <w:t>0, 0, 0, 0</w:t>
+        <w:t>268, 0, 0, 0</w:t>
       </w:r>
       <w:r>
         <w:t xml:space="preserve">=&gt; </w:t>
       </w:r>
       <w:r>
-        <w:t>0</w:t>
+        <w:t>1</w:t>
       </w:r>
       <w:r>
         <w:t>/6</w:t>
@@ -5245,13 +5429,13 @@
         <w:t xml:space="preserve">Interaction Alpha 1.5: </w:t>
       </w:r>
       <w:r>
-        <w:t>0, 0, 106, 0</w:t>
+        <w:t>0, 0, 224, 78</w:t>
       </w:r>
       <w:r>
         <w:t xml:space="preserve">=&gt; </w:t>
       </w:r>
       <w:r>
-        <w:t>1</w:t>
+        <w:t>2</w:t>
       </w:r>
       <w:r>
         <w:t>/6</w:t>
@@ -5269,7 +5453,49 @@
         <w:t xml:space="preserve">Interaction Alpha 2: </w:t>
       </w:r>
       <w:r>
-        <w:t>0, 0, 645.5, 1558, 10, 259.5</w:t>
+        <w:t>0, 0, 1437.5, 3566.375, 17, 309.5</w:t>
+      </w:r>
+      <w:r>
+        <w:t>=&gt; 5/22</w:t>
+      </w:r>
+    </w:p>
+    <w:p>
+      <w:pPr>
+        <w:pStyle w:val="ListParagraph"/>
+        <w:numPr>
+          <w:ilvl w:val="1"/>
+          <w:numId w:val="5"/>
+        </w:numPr>
+      </w:pPr>
+      <w:r>
+        <w:t xml:space="preserve">Interaction Alpha 3: </w:t>
+      </w:r>
+      <w:r>
+        <w:t>0, 5, 0, 2719.625, 2, 1272.5</w:t>
+      </w:r>
+      <w:r>
+        <w:t xml:space="preserve"> =&gt; </w:t>
+      </w:r>
+      <w:r>
+        <w:t>5</w:t>
+      </w:r>
+      <w:r>
+        <w:t>/22</w:t>
+      </w:r>
+    </w:p>
+    <w:p>
+      <w:pPr>
+        <w:pStyle w:val="ListParagraph"/>
+        <w:numPr>
+          <w:ilvl w:val="1"/>
+          <w:numId w:val="5"/>
+        </w:numPr>
+      </w:pPr>
+      <w:r>
+        <w:t xml:space="preserve">Pure: </w:t>
+      </w:r>
+      <w:r>
+        <w:t>3566.375, 2719.625, 0, 224, 17, 2, 0, 78, 309.5, 1272.5</w:t>
       </w:r>
       <w:r>
         <w:t xml:space="preserve"> </w:t>
@@ -5278,55 +5504,7 @@
         <w:t xml:space="preserve">=&gt; </w:t>
       </w:r>
       <w:r>
-        <w:t>5</w:t>
-      </w:r>
-      <w:r>
-        <w:t>/22</w:t>
-      </w:r>
-    </w:p>
-    <w:p>
-      <w:pPr>
-        <w:pStyle w:val="ListParagraph"/>
-        <w:numPr>
-          <w:ilvl w:val="1"/>
-          <w:numId w:val="5"/>
-        </w:numPr>
-      </w:pPr>
-      <w:r>
-        <w:t xml:space="preserve">Interaction Alpha 3: 2, </w:t>
-      </w:r>
-      <w:r>
-        <w:t>0, 2, 0, 1231.75, 11, 530</w:t>
-      </w:r>
-      <w:r>
-        <w:t xml:space="preserve"> </w:t>
-      </w:r>
-      <w:r>
-        <w:t>=&gt; /22</w:t>
-      </w:r>
-    </w:p>
-    <w:p>
-      <w:pPr>
-        <w:pStyle w:val="ListParagraph"/>
-        <w:numPr>
-          <w:ilvl w:val="1"/>
-          <w:numId w:val="5"/>
-        </w:numPr>
-      </w:pPr>
-      <w:r>
-        <w:t xml:space="preserve">Pure: </w:t>
-      </w:r>
-      <w:r>
-        <w:t>1558, 1231.75, 0, 106, 10, 11, 0, 0, 259.5, 530</w:t>
-      </w:r>
-      <w:r>
-        <w:t xml:space="preserve"> </w:t>
-      </w:r>
-      <w:r>
-        <w:t xml:space="preserve">=&gt; </w:t>
-      </w:r>
-      <w:r>
-        <w:t>9</w:t>
+        <w:t>10</w:t>
       </w:r>
       <w:r>
         <w:t>/28</w:t>
@@ -5347,16 +5525,13 @@
         <w:t xml:space="preserve">: </w:t>
       </w:r>
       <w:r>
-        <w:t>0, 0, 0, 0, 0, 2, 0, 0, 645.5, 0</w:t>
-      </w:r>
-      <w:r>
-        <w:t xml:space="preserve"> </w:t>
-      </w:r>
-      <w:r>
-        <w:t xml:space="preserve">=&gt; </w:t>
-      </w:r>
-      <w:r>
-        <w:t>2</w:t>
+        <w:t>0, 0, 268, 0, 0, 5, 0, 0, 1437.5, 0</w:t>
+      </w:r>
+      <w:r>
+        <w:t xml:space="preserve"> =&gt; </w:t>
+      </w:r>
+      <w:r>
+        <w:t>3</w:t>
       </w:r>
       <w:r>
         <w:t>/28</w:t>
@@ -6099,13 +6274,10 @@
         <w:t xml:space="preserve">Interaction Alpha 8: </w:t>
       </w:r>
       <w:r>
-        <w:t>1, 2.5, 1, 1.5</w:t>
-      </w:r>
-      <w:r>
-        <w:t xml:space="preserve"> </w:t>
-      </w:r>
-      <w:r>
-        <w:t>=&gt; 6/6</w:t>
+        <w:t>2, 3.5, 1, 2</w:t>
+      </w:r>
+      <w:r>
+        <w:t xml:space="preserve"> =&gt; 6/6</w:t>
       </w:r>
     </w:p>
     <w:p>
@@ -6120,37 +6292,28 @@
         <w:t xml:space="preserve">Interaction Alpha 16: </w:t>
       </w:r>
       <w:r>
-        <w:t>1, 1.5, 1, 1.5</w:t>
-      </w:r>
-      <w:r>
-        <w:t xml:space="preserve"> </w:t>
-      </w:r>
-      <w:r>
-        <w:t>=&gt; 6/6</w:t>
-      </w:r>
-    </w:p>
-    <w:p>
-      <w:pPr>
-        <w:pStyle w:val="ListParagraph"/>
-        <w:numPr>
-          <w:ilvl w:val="1"/>
-          <w:numId w:val="5"/>
-        </w:numPr>
-      </w:pPr>
-      <w:r>
-        <w:t>Pure: 1</w:t>
-      </w:r>
-      <w:r>
-        <w:t xml:space="preserve"> </w:t>
-      </w:r>
-      <w:r>
-        <w:t>1, 1, 1.5, 1.5</w:t>
-      </w:r>
-      <w:r>
-        <w:t xml:space="preserve"> </w:t>
-      </w:r>
-      <w:r>
-        <w:t>=&gt; 6/6</w:t>
+        <w:t>1, 2, 1, 2</w:t>
+      </w:r>
+      <w:r>
+        <w:t xml:space="preserve"> =&gt; 6/6</w:t>
+      </w:r>
+    </w:p>
+    <w:p>
+      <w:pPr>
+        <w:pStyle w:val="ListParagraph"/>
+        <w:numPr>
+          <w:ilvl w:val="1"/>
+          <w:numId w:val="5"/>
+        </w:numPr>
+      </w:pPr>
+      <w:r>
+        <w:t xml:space="preserve">Pure: </w:t>
+      </w:r>
+      <w:r>
+        <w:t>1, 1, 2, 2</w:t>
+      </w:r>
+      <w:r>
+        <w:t xml:space="preserve"> =&gt; 6/6</w:t>
       </w:r>
     </w:p>
     <w:p>
@@ -6168,7 +6331,7 @@
         <w:t xml:space="preserve">: </w:t>
       </w:r>
       <w:r>
-        <w:t>1, 1, 1.5, 2.5</w:t>
+        <w:t>1, 2, 2, 3.5</w:t>
       </w:r>
       <w:r>
         <w:t xml:space="preserve"> =&gt; 6/6</w:t>
@@ -6934,19 +7097,10 @@
         <w:t xml:space="preserve">Interaction Alpha 8: </w:t>
       </w:r>
       <w:r>
-        <w:t>0, 947.5, 186, 430</w:t>
-      </w:r>
-      <w:r>
-        <w:t xml:space="preserve"> </w:t>
-      </w:r>
-      <w:r>
-        <w:t>=&gt;</w:t>
-      </w:r>
-      <w:r>
-        <w:t xml:space="preserve"> 4</w:t>
-      </w:r>
-      <w:r>
-        <w:t>/6</w:t>
+        <w:t>0, 1840, 359, 923</w:t>
+      </w:r>
+      <w:r>
+        <w:t xml:space="preserve"> =&gt; 4/6</w:t>
       </w:r>
     </w:p>
     <w:p>
@@ -6962,19 +7116,13 @@
         <w:t xml:space="preserve">Interaction Alpha 16: </w:t>
       </w:r>
       <w:r>
-        <w:t>0, 1028.5, 175, 501.5</w:t>
+        <w:t>0, 2206, 256, 1012.5</w:t>
       </w:r>
       <w:r>
         <w:t xml:space="preserve"> </w:t>
       </w:r>
       <w:r>
-        <w:t>=&gt;</w:t>
-      </w:r>
-      <w:r>
-        <w:t>3</w:t>
-      </w:r>
-      <w:r>
-        <w:t>/6</w:t>
+        <w:t>=&gt;3/6</w:t>
       </w:r>
     </w:p>
     <w:p>
@@ -6989,19 +7137,13 @@
         <w:t xml:space="preserve">Pure: </w:t>
       </w:r>
       <w:r>
-        <w:t>175, 186, 501.5, 430</w:t>
+        <w:t>256, 359, 1012.5, 923</w:t>
       </w:r>
       <w:r>
         <w:t xml:space="preserve"> </w:t>
       </w:r>
       <w:r>
-        <w:t>=&gt;</w:t>
-      </w:r>
-      <w:r>
-        <w:t xml:space="preserve"> 5</w:t>
-      </w:r>
-      <w:r>
-        <w:t>/6</w:t>
+        <w:t>=&gt; 5/6</w:t>
       </w:r>
     </w:p>
     <w:p>
@@ -7016,19 +7158,10 @@
         <w:t xml:space="preserve">Impure: </w:t>
       </w:r>
       <w:r>
-        <w:t>0, 0, 1028.5, 947.5</w:t>
-      </w:r>
-      <w:r>
-        <w:t xml:space="preserve"> </w:t>
-      </w:r>
-      <w:r>
-        <w:t>=&gt;</w:t>
-      </w:r>
-      <w:r>
-        <w:t xml:space="preserve"> 2</w:t>
-      </w:r>
-      <w:r>
-        <w:t>/6</w:t>
+        <w:t>0, 0, 2206, 1840</w:t>
+      </w:r>
+      <w:r>
+        <w:t xml:space="preserve"> =&gt; 2/6</w:t>
       </w:r>
     </w:p>
     <w:p/>

</xml_diff>

<commit_message>
add pval threshold in REMMA analysis code, update results
</commit_message>
<xml_diff>
--- a/Epistasis_Detection_Tools/Epistasis_Tool_Comparisons.docx
+++ b/Epistasis_Detection_Tools/Epistasis_Tool_Comparisons.docx
@@ -1,6 +1,6 @@
 
 <file path=word/document.xml><?xml version="1.0" encoding="utf-8"?>
-<w:document xmlns:wpc="http://schemas.microsoft.com/office/word/2010/wordprocessingCanvas" xmlns:cx="http://schemas.microsoft.com/office/drawing/2014/chartex" xmlns:cx1="http://schemas.microsoft.com/office/drawing/2015/9/8/chartex" xmlns:cx2="http://schemas.microsoft.com/office/drawing/2015/10/21/chartex" xmlns:cx3="http://schemas.microsoft.com/office/drawing/2016/5/9/chartex" xmlns:cx4="http://schemas.microsoft.com/office/drawing/2016/5/10/chartex" xmlns:cx5="http://schemas.microsoft.com/office/drawing/2016/5/11/chartex" xmlns:cx6="http://schemas.microsoft.com/office/drawing/2016/5/12/chartex" xmlns:cx7="http://schemas.microsoft.com/office/drawing/2016/5/13/chartex" xmlns:cx8="http://schemas.microsoft.com/office/drawing/2016/5/14/chartex" xmlns:mc="http://schemas.openxmlformats.org/markup-compatibility/2006" xmlns:aink="http://schemas.microsoft.com/office/drawing/2016/ink" xmlns:am3d="http://schemas.microsoft.com/office/drawing/2017/model3d" xmlns:o="urn:schemas-microsoft-com:office:office" xmlns:oel="http://schemas.microsoft.com/office/2019/extlst" xmlns:r="http://schemas.openxmlformats.org/officeDocument/2006/relationships" xmlns:m="http://schemas.openxmlformats.org/officeDocument/2006/math" xmlns:v="urn:schemas-microsoft-com:vml" xmlns:wp14="http://schemas.microsoft.com/office/word/2010/wordprocessingDrawing" xmlns:wp="http://schemas.openxmlformats.org/drawingml/2006/wordprocessingDrawing" xmlns:w10="urn:schemas-microsoft-com:office:word" xmlns:w="http://schemas.openxmlformats.org/wordprocessingml/2006/main" xmlns:w14="http://schemas.microsoft.com/office/word/2010/wordml" xmlns:w15="http://schemas.microsoft.com/office/word/2012/wordml" xmlns:w16cex="http://schemas.microsoft.com/office/word/2018/wordml/cex" xmlns:w16cid="http://schemas.microsoft.com/office/word/2016/wordml/cid" xmlns:w16="http://schemas.microsoft.com/office/word/2018/wordml" xmlns:w16sdtdh="http://schemas.microsoft.com/office/word/2020/wordml/sdtdatahash" xmlns:w16se="http://schemas.microsoft.com/office/word/2015/wordml/symex" xmlns:wpg="http://schemas.microsoft.com/office/word/2010/wordprocessingGroup" xmlns:wpi="http://schemas.microsoft.com/office/word/2010/wordprocessingInk" xmlns:wne="http://schemas.microsoft.com/office/word/2006/wordml" xmlns:wps="http://schemas.microsoft.com/office/word/2010/wordprocessingShape" mc:Ignorable="w14 w15 w16se w16cid w16 w16cex w16sdtdh wp14">
+<w:document xmlns:wpc="http://schemas.microsoft.com/office/word/2010/wordprocessingCanvas" xmlns:cx="http://schemas.microsoft.com/office/drawing/2014/chartex" xmlns:cx1="http://schemas.microsoft.com/office/drawing/2015/9/8/chartex" xmlns:cx2="http://schemas.microsoft.com/office/drawing/2015/10/21/chartex" xmlns:cx3="http://schemas.microsoft.com/office/drawing/2016/5/9/chartex" xmlns:cx4="http://schemas.microsoft.com/office/drawing/2016/5/10/chartex" xmlns:cx5="http://schemas.microsoft.com/office/drawing/2016/5/11/chartex" xmlns:cx6="http://schemas.microsoft.com/office/drawing/2016/5/12/chartex" xmlns:cx7="http://schemas.microsoft.com/office/drawing/2016/5/13/chartex" xmlns:cx8="http://schemas.microsoft.com/office/drawing/2016/5/14/chartex" xmlns:mc="http://schemas.openxmlformats.org/markup-compatibility/2006" xmlns:aink="http://schemas.microsoft.com/office/drawing/2016/ink" xmlns:am3d="http://schemas.microsoft.com/office/drawing/2017/model3d" xmlns:o="urn:schemas-microsoft-com:office:office" xmlns:oel="http://schemas.microsoft.com/office/2019/extlst" xmlns:r="http://schemas.openxmlformats.org/officeDocument/2006/relationships" xmlns:m="http://schemas.openxmlformats.org/officeDocument/2006/math" xmlns:v="urn:schemas-microsoft-com:vml" xmlns:wp14="http://schemas.microsoft.com/office/word/2010/wordprocessingDrawing" xmlns:wp="http://schemas.openxmlformats.org/drawingml/2006/wordprocessingDrawing" xmlns:w10="urn:schemas-microsoft-com:office:word" xmlns:w="http://schemas.openxmlformats.org/wordprocessingml/2006/main" xmlns:w14="http://schemas.microsoft.com/office/word/2010/wordml" xmlns:w15="http://schemas.microsoft.com/office/word/2012/wordml" xmlns:w16cex="http://schemas.microsoft.com/office/word/2018/wordml/cex" xmlns:w16cid="http://schemas.microsoft.com/office/word/2016/wordml/cid" xmlns:w16="http://schemas.microsoft.com/office/word/2018/wordml" xmlns:w16du="http://schemas.microsoft.com/office/word/2023/wordml/word16du" xmlns:w16sdtdh="http://schemas.microsoft.com/office/word/2020/wordml/sdtdatahash" xmlns:w16sdtfl="http://schemas.microsoft.com/office/word/2024/wordml/sdtformatlock" xmlns:w16se="http://schemas.microsoft.com/office/word/2015/wordml/symex" xmlns:wpg="http://schemas.microsoft.com/office/word/2010/wordprocessingGroup" xmlns:wpi="http://schemas.microsoft.com/office/word/2010/wordprocessingInk" xmlns:wne="http://schemas.microsoft.com/office/word/2006/wordml" xmlns:wps="http://schemas.microsoft.com/office/word/2010/wordprocessingShape" mc:Ignorable="w14 w15 w16se w16cid w16 w16cex w16sdtdh w16sdtfl w16du wp14">
   <w:body>
     <w:p>
       <w:pPr>
@@ -1809,7 +1809,7 @@
           <w:color w:val="000000"/>
           <w:kern w:val="0"/>
         </w:rPr>
-        <w:t>REMMA: 3</w:t>
+        <w:t xml:space="preserve">REMMA: </w:t>
       </w:r>
       <w:r>
         <w:rPr>
@@ -1817,7 +1817,7 @@
           <w:color w:val="000000"/>
           <w:kern w:val="0"/>
         </w:rPr>
-        <w:t>2</w:t>
+        <w:t>28</w:t>
       </w:r>
       <w:r>
         <w:rPr>
@@ -1833,7 +1833,7 @@
           <w:color w:val="000000"/>
           <w:kern w:val="0"/>
         </w:rPr>
-        <w:t>8.6</w:t>
+        <w:t>5</w:t>
       </w:r>
       <w:r>
         <w:rPr>
@@ -1878,7 +1878,7 @@
           <w:color w:val="000000"/>
           <w:kern w:val="0"/>
         </w:rPr>
-        <w:t>13</w:t>
+        <w:t>1</w:t>
       </w:r>
       <w:r>
         <w:rPr>
@@ -1886,7 +1886,7 @@
           <w:color w:val="000000"/>
           <w:kern w:val="0"/>
         </w:rPr>
-        <w:t xml:space="preserve"> (</w:t>
+        <w:t>0</w:t>
       </w:r>
       <w:r>
         <w:rPr>
@@ -1894,7 +1894,15 @@
           <w:color w:val="000000"/>
           <w:kern w:val="0"/>
         </w:rPr>
-        <w:t>23.2</w:t>
+        <w:t xml:space="preserve"> (</w:t>
+      </w:r>
+      <w:r>
+        <w:rPr>
+          <w:rFonts w:cstheme="minorHAnsi"/>
+          <w:color w:val="000000"/>
+          <w:kern w:val="0"/>
+        </w:rPr>
+        <w:t>17.9</w:t>
       </w:r>
       <w:r>
         <w:rPr>
@@ -1960,7 +1968,39 @@
           <w:color w:val="000000"/>
           <w:kern w:val="0"/>
         </w:rPr>
-        <w:t>Recessive: 7 (58.3%)</w:t>
+        <w:t xml:space="preserve">Recessive: </w:t>
+      </w:r>
+      <w:r>
+        <w:rPr>
+          <w:rFonts w:cstheme="minorHAnsi"/>
+          <w:color w:val="000000"/>
+          <w:kern w:val="0"/>
+        </w:rPr>
+        <w:t>6</w:t>
+      </w:r>
+      <w:r>
+        <w:rPr>
+          <w:rFonts w:cstheme="minorHAnsi"/>
+          <w:color w:val="000000"/>
+          <w:kern w:val="0"/>
+        </w:rPr>
+        <w:t xml:space="preserve"> (5</w:t>
+      </w:r>
+      <w:r>
+        <w:rPr>
+          <w:rFonts w:cstheme="minorHAnsi"/>
+          <w:color w:val="000000"/>
+          <w:kern w:val="0"/>
+        </w:rPr>
+        <w:t>0</w:t>
+      </w:r>
+      <w:r>
+        <w:rPr>
+          <w:rFonts w:cstheme="minorHAnsi"/>
+          <w:color w:val="000000"/>
+          <w:kern w:val="0"/>
+        </w:rPr>
+        <w:t>%)</w:t>
       </w:r>
     </w:p>
     <w:p>
@@ -2789,15 +2829,7 @@
           <w:color w:val="000000"/>
           <w:kern w:val="0"/>
         </w:rPr>
-        <w:t>899.</w:t>
-      </w:r>
-      <w:r>
-        <w:rPr>
-          <w:rFonts w:cstheme="minorHAnsi"/>
-          <w:color w:val="000000"/>
-          <w:kern w:val="0"/>
-        </w:rPr>
-        <w:t>95</w:t>
+        <w:t>744.9375</w:t>
       </w:r>
     </w:p>
     <w:p>
@@ -2834,7 +2866,7 @@
           <w:color w:val="000000"/>
           <w:kern w:val="0"/>
         </w:rPr>
-        <w:t>8125</w:t>
+        <w:t>625</w:t>
       </w:r>
     </w:p>
     <w:p>
@@ -2871,7 +2903,7 @@
           <w:color w:val="000000"/>
           <w:kern w:val="0"/>
         </w:rPr>
-        <w:t>1099.42</w:t>
+        <w:t>604.3333</w:t>
       </w:r>
     </w:p>
     <w:p>
@@ -3624,7 +3656,7 @@
           <w:color w:val="000000"/>
           <w:kern w:val="0"/>
         </w:rPr>
-        <w:t>147.91</w:t>
+        <w:t>136.8125</w:t>
       </w:r>
       <w:r>
         <w:rPr>
@@ -3640,7 +3672,7 @@
           <w:color w:val="000000"/>
           <w:kern w:val="0"/>
         </w:rPr>
-        <w:t>29</w:t>
+        <w:t>17.5</w:t>
       </w:r>
       <w:r>
         <w:rPr>
@@ -3656,7 +3688,7 @@
           <w:color w:val="000000"/>
           <w:kern w:val="0"/>
         </w:rPr>
-        <w:t>268, 5, 39, 20, 711.5, 224, 17, 2, 29, 309.5, 2</w:t>
+        <w:t>2, 38, 20, 711.5, 15, 1, 305, 2</w:t>
       </w:r>
     </w:p>
     <w:p>
@@ -3693,7 +3725,7 @@
           <w:color w:val="000000"/>
           <w:kern w:val="0"/>
         </w:rPr>
-        <w:t>1.8125</w:t>
+        <w:t>1.</w:t>
       </w:r>
       <w:r>
         <w:rPr>
@@ -3701,7 +3733,7 @@
           <w:color w:val="000000"/>
           <w:kern w:val="0"/>
         </w:rPr>
-        <w:t xml:space="preserve">; </w:t>
+        <w:t>625</w:t>
       </w:r>
       <w:r>
         <w:rPr>
@@ -3709,7 +3741,7 @@
           <w:color w:val="000000"/>
           <w:kern w:val="0"/>
         </w:rPr>
-        <w:t>2.0</w:t>
+        <w:t xml:space="preserve">; </w:t>
       </w:r>
       <w:r>
         <w:rPr>
@@ -3717,7 +3749,7 @@
           <w:color w:val="000000"/>
           <w:kern w:val="0"/>
         </w:rPr>
-        <w:t xml:space="preserve"> - </w:t>
+        <w:t>1</w:t>
       </w:r>
       <w:r>
         <w:rPr>
@@ -3725,7 +3757,31 @@
           <w:color w:val="000000"/>
           <w:kern w:val="0"/>
         </w:rPr>
-        <w:t>1, 2, 2, 3.5, 1, 1, 2, 2</w:t>
+        <w:t>.</w:t>
+      </w:r>
+      <w:r>
+        <w:rPr>
+          <w:rFonts w:cstheme="minorHAnsi"/>
+          <w:color w:val="000000"/>
+          <w:kern w:val="0"/>
+        </w:rPr>
+        <w:t>5</w:t>
+      </w:r>
+      <w:r>
+        <w:rPr>
+          <w:rFonts w:cstheme="minorHAnsi"/>
+          <w:color w:val="000000"/>
+          <w:kern w:val="0"/>
+        </w:rPr>
+        <w:t xml:space="preserve"> - </w:t>
+      </w:r>
+      <w:r>
+        <w:rPr>
+          <w:rFonts w:cstheme="minorHAnsi"/>
+          <w:color w:val="000000"/>
+          <w:kern w:val="0"/>
+        </w:rPr>
+        <w:t>1, 1, 2, 3, 1, 1, 2, 2</w:t>
       </w:r>
     </w:p>
     <w:p>
@@ -3762,7 +3818,7 @@
           <w:color w:val="000000"/>
           <w:kern w:val="0"/>
         </w:rPr>
-        <w:t>277.333</w:t>
+        <w:t>154.5</w:t>
       </w:r>
       <w:r>
         <w:rPr>
@@ -3770,7 +3826,7 @@
           <w:color w:val="000000"/>
           <w:kern w:val="0"/>
         </w:rPr>
-        <w:t>; 1</w:t>
+        <w:t xml:space="preserve">; </w:t>
       </w:r>
       <w:r>
         <w:rPr>
@@ -3778,7 +3834,7 @@
           <w:color w:val="000000"/>
           <w:kern w:val="0"/>
         </w:rPr>
-        <w:t>66</w:t>
+        <w:t>131.5</w:t>
       </w:r>
       <w:r>
         <w:rPr>
@@ -3786,7 +3842,7 @@
           <w:color w:val="000000"/>
           <w:kern w:val="0"/>
         </w:rPr>
-        <w:t xml:space="preserve">.5 - </w:t>
+        <w:t xml:space="preserve"> - </w:t>
       </w:r>
       <w:r>
         <w:rPr>
@@ -3794,7 +3850,7 @@
           <w:color w:val="000000"/>
           <w:kern w:val="0"/>
         </w:rPr>
-        <w:t>38, 77, 256, 359, 11, 923</w:t>
+        <w:t>38, 77, 256, 359, 11, 186</w:t>
       </w:r>
     </w:p>
     <w:p>
@@ -5437,13 +5493,16 @@
         <w:t xml:space="preserve">Interaction Alpha 1.25: </w:t>
       </w:r>
       <w:r>
-        <w:t>268, 0, 0, 0</w:t>
+        <w:t>0</w:t>
+      </w:r>
+      <w:r>
+        <w:t>, 0, 0, 0</w:t>
       </w:r>
       <w:r>
         <w:t xml:space="preserve">=&gt; </w:t>
       </w:r>
       <w:r>
-        <w:t>1</w:t>
+        <w:t>0</w:t>
       </w:r>
       <w:r>
         <w:t>/6</w:t>
@@ -5461,109 +5520,124 @@
         <w:t xml:space="preserve">Interaction Alpha 1.5: </w:t>
       </w:r>
       <w:r>
-        <w:t>0, 0, 224, 78</w:t>
+        <w:t xml:space="preserve">0, 0, </w:t>
+      </w:r>
+      <w:r>
+        <w:t>0</w:t>
+      </w:r>
+      <w:r>
+        <w:t xml:space="preserve">, </w:t>
+      </w:r>
+      <w:r>
+        <w:t>0</w:t>
       </w:r>
       <w:r>
         <w:t xml:space="preserve">=&gt; </w:t>
       </w:r>
       <w:r>
+        <w:t>0</w:t>
+      </w:r>
+      <w:r>
+        <w:t>/6</w:t>
+      </w:r>
+    </w:p>
+    <w:p>
+      <w:pPr>
+        <w:pStyle w:val="ListParagraph"/>
+        <w:numPr>
+          <w:ilvl w:val="1"/>
+          <w:numId w:val="5"/>
+        </w:numPr>
+      </w:pPr>
+      <w:r>
+        <w:t xml:space="preserve">Interaction Alpha 2: </w:t>
+      </w:r>
+      <w:r>
+        <w:t>0, 0, 883, 2343.125, 15, 305</w:t>
+      </w:r>
+      <w:r>
+        <w:t xml:space="preserve"> </w:t>
+      </w:r>
+      <w:r>
+        <w:t>=&gt; 5/22</w:t>
+      </w:r>
+    </w:p>
+    <w:p>
+      <w:pPr>
+        <w:pStyle w:val="ListParagraph"/>
+        <w:numPr>
+          <w:ilvl w:val="1"/>
+          <w:numId w:val="5"/>
+        </w:numPr>
+      </w:pPr>
+      <w:r>
+        <w:t xml:space="preserve">Interaction Alpha 3: </w:t>
+      </w:r>
+      <w:r>
+        <w:t>0, 2, 0, 1788.875, 1, 621.5</w:t>
+      </w:r>
+      <w:r>
+        <w:t xml:space="preserve"> </w:t>
+      </w:r>
+      <w:r>
+        <w:t xml:space="preserve">=&gt; </w:t>
+      </w:r>
+      <w:r>
+        <w:t>5</w:t>
+      </w:r>
+      <w:r>
+        <w:t>/22</w:t>
+      </w:r>
+    </w:p>
+    <w:p>
+      <w:pPr>
+        <w:pStyle w:val="ListParagraph"/>
+        <w:numPr>
+          <w:ilvl w:val="1"/>
+          <w:numId w:val="5"/>
+        </w:numPr>
+      </w:pPr>
+      <w:r>
+        <w:t xml:space="preserve">Pure: </w:t>
+      </w:r>
+      <w:r>
+        <w:t>2343.125, 1788.875, 0, 0, 15, 1, 0, 0, 305, 621.5</w:t>
+      </w:r>
+      <w:r>
+        <w:t xml:space="preserve">=&gt; </w:t>
+      </w:r>
+      <w:r>
+        <w:t>8</w:t>
+      </w:r>
+      <w:r>
+        <w:t>/28</w:t>
+      </w:r>
+    </w:p>
+    <w:p>
+      <w:pPr>
+        <w:pStyle w:val="ListParagraph"/>
+        <w:numPr>
+          <w:ilvl w:val="1"/>
+          <w:numId w:val="5"/>
+        </w:numPr>
+      </w:pPr>
+      <w:r>
+        <w:t>Impure</w:t>
+      </w:r>
+      <w:r>
+        <w:t xml:space="preserve">: </w:t>
+      </w:r>
+      <w:r>
+        <w:t>0, 0, 0, 0, 0, 2, 0, 0, 883, 0</w:t>
+      </w:r>
+      <w:r>
+        <w:t xml:space="preserve"> </w:t>
+      </w:r>
+      <w:r>
+        <w:t xml:space="preserve">=&gt; </w:t>
+      </w:r>
+      <w:r>
         <w:t>2</w:t>
-      </w:r>
-      <w:r>
-        <w:t>/6</w:t>
-      </w:r>
-    </w:p>
-    <w:p>
-      <w:pPr>
-        <w:pStyle w:val="ListParagraph"/>
-        <w:numPr>
-          <w:ilvl w:val="1"/>
-          <w:numId w:val="5"/>
-        </w:numPr>
-      </w:pPr>
-      <w:r>
-        <w:t xml:space="preserve">Interaction Alpha 2: </w:t>
-      </w:r>
-      <w:r>
-        <w:t>0, 0, 1437.5, 3566.375, 17, 309.5</w:t>
-      </w:r>
-      <w:r>
-        <w:t>=&gt; 5/22</w:t>
-      </w:r>
-    </w:p>
-    <w:p>
-      <w:pPr>
-        <w:pStyle w:val="ListParagraph"/>
-        <w:numPr>
-          <w:ilvl w:val="1"/>
-          <w:numId w:val="5"/>
-        </w:numPr>
-      </w:pPr>
-      <w:r>
-        <w:t xml:space="preserve">Interaction Alpha 3: </w:t>
-      </w:r>
-      <w:r>
-        <w:t>0, 5, 0, 2719.625, 2, 1272.5</w:t>
-      </w:r>
-      <w:r>
-        <w:t xml:space="preserve"> =&gt; </w:t>
-      </w:r>
-      <w:r>
-        <w:t>5</w:t>
-      </w:r>
-      <w:r>
-        <w:t>/22</w:t>
-      </w:r>
-    </w:p>
-    <w:p>
-      <w:pPr>
-        <w:pStyle w:val="ListParagraph"/>
-        <w:numPr>
-          <w:ilvl w:val="1"/>
-          <w:numId w:val="5"/>
-        </w:numPr>
-      </w:pPr>
-      <w:r>
-        <w:t xml:space="preserve">Pure: </w:t>
-      </w:r>
-      <w:r>
-        <w:t>3566.375, 2719.625, 0, 224, 17, 2, 0, 78, 309.5, 1272.5</w:t>
-      </w:r>
-      <w:r>
-        <w:t xml:space="preserve"> </w:t>
-      </w:r>
-      <w:r>
-        <w:t xml:space="preserve">=&gt; </w:t>
-      </w:r>
-      <w:r>
-        <w:t>10</w:t>
-      </w:r>
-      <w:r>
-        <w:t>/28</w:t>
-      </w:r>
-    </w:p>
-    <w:p>
-      <w:pPr>
-        <w:pStyle w:val="ListParagraph"/>
-        <w:numPr>
-          <w:ilvl w:val="1"/>
-          <w:numId w:val="5"/>
-        </w:numPr>
-      </w:pPr>
-      <w:r>
-        <w:t>Impure</w:t>
-      </w:r>
-      <w:r>
-        <w:t xml:space="preserve">: </w:t>
-      </w:r>
-      <w:r>
-        <w:t>0, 0, 268, 0, 0, 5, 0, 0, 1437.5, 0</w:t>
-      </w:r>
-      <w:r>
-        <w:t xml:space="preserve"> =&gt; </w:t>
-      </w:r>
-      <w:r>
-        <w:t>3</w:t>
       </w:r>
       <w:r>
         <w:t>/28</w:t>
@@ -6306,7 +6380,10 @@
         <w:t xml:space="preserve">Interaction Alpha 8: </w:t>
       </w:r>
       <w:r>
-        <w:t>2, 3.5, 1, 2</w:t>
+        <w:t>1</w:t>
+      </w:r>
+      <w:r>
+        <w:t>, 3, 1, 2</w:t>
       </w:r>
       <w:r>
         <w:t xml:space="preserve"> =&gt; 6/6</w:t>
@@ -6363,7 +6440,7 @@
         <w:t xml:space="preserve">: </w:t>
       </w:r>
       <w:r>
-        <w:t>1, 2, 2, 3.5</w:t>
+        <w:t>1, 2, 2, 3</w:t>
       </w:r>
       <w:r>
         <w:t xml:space="preserve"> =&gt; 6/6</w:t>
@@ -7129,10 +7206,16 @@
         <w:t xml:space="preserve">Interaction Alpha 8: </w:t>
       </w:r>
       <w:r>
-        <w:t>0, 1840, 359, 923</w:t>
-      </w:r>
-      <w:r>
-        <w:t xml:space="preserve"> =&gt; 4/6</w:t>
+        <w:t>0, 924.5, 359, 597.5</w:t>
+      </w:r>
+      <w:r>
+        <w:t xml:space="preserve">=&gt; </w:t>
+      </w:r>
+      <w:r>
+        <w:t>3</w:t>
+      </w:r>
+      <w:r>
+        <w:t>/6</w:t>
       </w:r>
     </w:p>
     <w:p>
@@ -7148,7 +7231,7 @@
         <w:t xml:space="preserve">Interaction Alpha 16: </w:t>
       </w:r>
       <w:r>
-        <w:t>0, 2206, 256, 1012.5</w:t>
+        <w:t>0, 924.5, 359, 597.5</w:t>
       </w:r>
       <w:r>
         <w:t xml:space="preserve"> </w:t>
@@ -7169,13 +7252,19 @@
         <w:t xml:space="preserve">Pure: </w:t>
       </w:r>
       <w:r>
-        <w:t>256, 359, 1012.5, 923</w:t>
+        <w:t>256, 359, 414.5, 597.5</w:t>
       </w:r>
       <w:r>
         <w:t xml:space="preserve"> </w:t>
       </w:r>
       <w:r>
-        <w:t>=&gt; 5/6</w:t>
+        <w:t xml:space="preserve">=&gt; </w:t>
+      </w:r>
+      <w:r>
+        <w:t>4</w:t>
+      </w:r>
+      <w:r>
+        <w:t>/6</w:t>
       </w:r>
     </w:p>
     <w:p>
@@ -7190,10 +7279,13 @@
         <w:t xml:space="preserve">Impure: </w:t>
       </w:r>
       <w:r>
-        <w:t>0, 0, 2206, 1840</w:t>
-      </w:r>
-      <w:r>
-        <w:t xml:space="preserve"> =&gt; 2/6</w:t>
+        <w:t>0, 0, 1074.5, 924.5</w:t>
+      </w:r>
+      <w:r>
+        <w:t xml:space="preserve"> </w:t>
+      </w:r>
+      <w:r>
+        <w:t>=&gt; 2/6</w:t>
       </w:r>
     </w:p>
     <w:p/>
@@ -8257,7 +8349,7 @@
 </file>
 
 <file path=word/comments.xml><?xml version="1.0" encoding="utf-8"?>
-<w:comments xmlns:wpc="http://schemas.microsoft.com/office/word/2010/wordprocessingCanvas" xmlns:cx="http://schemas.microsoft.com/office/drawing/2014/chartex" xmlns:cx1="http://schemas.microsoft.com/office/drawing/2015/9/8/chartex" xmlns:cx2="http://schemas.microsoft.com/office/drawing/2015/10/21/chartex" xmlns:cx3="http://schemas.microsoft.com/office/drawing/2016/5/9/chartex" xmlns:cx4="http://schemas.microsoft.com/office/drawing/2016/5/10/chartex" xmlns:cx5="http://schemas.microsoft.com/office/drawing/2016/5/11/chartex" xmlns:cx6="http://schemas.microsoft.com/office/drawing/2016/5/12/chartex" xmlns:cx7="http://schemas.microsoft.com/office/drawing/2016/5/13/chartex" xmlns:cx8="http://schemas.microsoft.com/office/drawing/2016/5/14/chartex" xmlns:mc="http://schemas.openxmlformats.org/markup-compatibility/2006" xmlns:aink="http://schemas.microsoft.com/office/drawing/2016/ink" xmlns:am3d="http://schemas.microsoft.com/office/drawing/2017/model3d" xmlns:o="urn:schemas-microsoft-com:office:office" xmlns:oel="http://schemas.microsoft.com/office/2019/extlst" xmlns:r="http://schemas.openxmlformats.org/officeDocument/2006/relationships" xmlns:m="http://schemas.openxmlformats.org/officeDocument/2006/math" xmlns:v="urn:schemas-microsoft-com:vml" xmlns:wp14="http://schemas.microsoft.com/office/word/2010/wordprocessingDrawing" xmlns:wp="http://schemas.openxmlformats.org/drawingml/2006/wordprocessingDrawing" xmlns:w10="urn:schemas-microsoft-com:office:word" xmlns:w="http://schemas.openxmlformats.org/wordprocessingml/2006/main" xmlns:w14="http://schemas.microsoft.com/office/word/2010/wordml" xmlns:w15="http://schemas.microsoft.com/office/word/2012/wordml" xmlns:w16cex="http://schemas.microsoft.com/office/word/2018/wordml/cex" xmlns:w16cid="http://schemas.microsoft.com/office/word/2016/wordml/cid" xmlns:w16="http://schemas.microsoft.com/office/word/2018/wordml" xmlns:w16sdtdh="http://schemas.microsoft.com/office/word/2020/wordml/sdtdatahash" xmlns:w16se="http://schemas.microsoft.com/office/word/2015/wordml/symex" xmlns:wpg="http://schemas.microsoft.com/office/word/2010/wordprocessingGroup" xmlns:wpi="http://schemas.microsoft.com/office/word/2010/wordprocessingInk" xmlns:wne="http://schemas.microsoft.com/office/word/2006/wordml" xmlns:wps="http://schemas.microsoft.com/office/word/2010/wordprocessingShape" mc:Ignorable="w14 w15 w16se w16cid w16 w16cex w16sdtdh wp14">
+<w:comments xmlns:wpc="http://schemas.microsoft.com/office/word/2010/wordprocessingCanvas" xmlns:cx="http://schemas.microsoft.com/office/drawing/2014/chartex" xmlns:cx1="http://schemas.microsoft.com/office/drawing/2015/9/8/chartex" xmlns:cx2="http://schemas.microsoft.com/office/drawing/2015/10/21/chartex" xmlns:cx3="http://schemas.microsoft.com/office/drawing/2016/5/9/chartex" xmlns:cx4="http://schemas.microsoft.com/office/drawing/2016/5/10/chartex" xmlns:cx5="http://schemas.microsoft.com/office/drawing/2016/5/11/chartex" xmlns:cx6="http://schemas.microsoft.com/office/drawing/2016/5/12/chartex" xmlns:cx7="http://schemas.microsoft.com/office/drawing/2016/5/13/chartex" xmlns:cx8="http://schemas.microsoft.com/office/drawing/2016/5/14/chartex" xmlns:mc="http://schemas.openxmlformats.org/markup-compatibility/2006" xmlns:aink="http://schemas.microsoft.com/office/drawing/2016/ink" xmlns:am3d="http://schemas.microsoft.com/office/drawing/2017/model3d" xmlns:o="urn:schemas-microsoft-com:office:office" xmlns:oel="http://schemas.microsoft.com/office/2019/extlst" xmlns:r="http://schemas.openxmlformats.org/officeDocument/2006/relationships" xmlns:m="http://schemas.openxmlformats.org/officeDocument/2006/math" xmlns:v="urn:schemas-microsoft-com:vml" xmlns:wp14="http://schemas.microsoft.com/office/word/2010/wordprocessingDrawing" xmlns:wp="http://schemas.openxmlformats.org/drawingml/2006/wordprocessingDrawing" xmlns:w10="urn:schemas-microsoft-com:office:word" xmlns:w="http://schemas.openxmlformats.org/wordprocessingml/2006/main" xmlns:w14="http://schemas.microsoft.com/office/word/2010/wordml" xmlns:w15="http://schemas.microsoft.com/office/word/2012/wordml" xmlns:w16cex="http://schemas.microsoft.com/office/word/2018/wordml/cex" xmlns:w16cid="http://schemas.microsoft.com/office/word/2016/wordml/cid" xmlns:w16="http://schemas.microsoft.com/office/word/2018/wordml" xmlns:w16du="http://schemas.microsoft.com/office/word/2023/wordml/word16du" xmlns:w16sdtdh="http://schemas.microsoft.com/office/word/2020/wordml/sdtdatahash" xmlns:w16sdtfl="http://schemas.microsoft.com/office/word/2024/wordml/sdtformatlock" xmlns:w16se="http://schemas.microsoft.com/office/word/2015/wordml/symex" xmlns:wpg="http://schemas.microsoft.com/office/word/2010/wordprocessingGroup" xmlns:wpi="http://schemas.microsoft.com/office/word/2010/wordprocessingInk" xmlns:wne="http://schemas.microsoft.com/office/word/2006/wordml" xmlns:wps="http://schemas.microsoft.com/office/word/2010/wordprocessingShape" mc:Ignorable="w14 w15 w16se w16cid w16 w16cex w16sdtdh w16sdtfl w16du wp14">
   <w:comment w:id="0" w:author="Stanislav Listopad" w:date="2023-07-25T07:03:00Z" w:initials="SL">
     <w:p>
       <w:pPr>
@@ -8294,28 +8386,28 @@
 </file>
 
 <file path=word/commentsExtended.xml><?xml version="1.0" encoding="utf-8"?>
-<w15:commentsEx xmlns:wpc="http://schemas.microsoft.com/office/word/2010/wordprocessingCanvas" xmlns:cx="http://schemas.microsoft.com/office/drawing/2014/chartex" xmlns:cx1="http://schemas.microsoft.com/office/drawing/2015/9/8/chartex" xmlns:cx2="http://schemas.microsoft.com/office/drawing/2015/10/21/chartex" xmlns:cx3="http://schemas.microsoft.com/office/drawing/2016/5/9/chartex" xmlns:cx4="http://schemas.microsoft.com/office/drawing/2016/5/10/chartex" xmlns:cx5="http://schemas.microsoft.com/office/drawing/2016/5/11/chartex" xmlns:cx6="http://schemas.microsoft.com/office/drawing/2016/5/12/chartex" xmlns:cx7="http://schemas.microsoft.com/office/drawing/2016/5/13/chartex" xmlns:cx8="http://schemas.microsoft.com/office/drawing/2016/5/14/chartex" xmlns:mc="http://schemas.openxmlformats.org/markup-compatibility/2006" xmlns:aink="http://schemas.microsoft.com/office/drawing/2016/ink" xmlns:am3d="http://schemas.microsoft.com/office/drawing/2017/model3d" xmlns:o="urn:schemas-microsoft-com:office:office" xmlns:oel="http://schemas.microsoft.com/office/2019/extlst" xmlns:r="http://schemas.openxmlformats.org/officeDocument/2006/relationships" xmlns:m="http://schemas.openxmlformats.org/officeDocument/2006/math" xmlns:v="urn:schemas-microsoft-com:vml" xmlns:wp14="http://schemas.microsoft.com/office/word/2010/wordprocessingDrawing" xmlns:wp="http://schemas.openxmlformats.org/drawingml/2006/wordprocessingDrawing" xmlns:w10="urn:schemas-microsoft-com:office:word" xmlns:w="http://schemas.openxmlformats.org/wordprocessingml/2006/main" xmlns:w14="http://schemas.microsoft.com/office/word/2010/wordml" xmlns:w15="http://schemas.microsoft.com/office/word/2012/wordml" xmlns:w16cex="http://schemas.microsoft.com/office/word/2018/wordml/cex" xmlns:w16cid="http://schemas.microsoft.com/office/word/2016/wordml/cid" xmlns:w16="http://schemas.microsoft.com/office/word/2018/wordml" xmlns:w16sdtdh="http://schemas.microsoft.com/office/word/2020/wordml/sdtdatahash" xmlns:w16se="http://schemas.microsoft.com/office/word/2015/wordml/symex" xmlns:wpg="http://schemas.microsoft.com/office/word/2010/wordprocessingGroup" xmlns:wpi="http://schemas.microsoft.com/office/word/2010/wordprocessingInk" xmlns:wne="http://schemas.microsoft.com/office/word/2006/wordml" xmlns:wps="http://schemas.microsoft.com/office/word/2010/wordprocessingShape" mc:Ignorable="w14 w15 w16se w16cid w16 w16cex w16sdtdh wp14">
+<w15:commentsEx xmlns:wpc="http://schemas.microsoft.com/office/word/2010/wordprocessingCanvas" xmlns:cx="http://schemas.microsoft.com/office/drawing/2014/chartex" xmlns:cx1="http://schemas.microsoft.com/office/drawing/2015/9/8/chartex" xmlns:cx2="http://schemas.microsoft.com/office/drawing/2015/10/21/chartex" xmlns:cx3="http://schemas.microsoft.com/office/drawing/2016/5/9/chartex" xmlns:cx4="http://schemas.microsoft.com/office/drawing/2016/5/10/chartex" xmlns:cx5="http://schemas.microsoft.com/office/drawing/2016/5/11/chartex" xmlns:cx6="http://schemas.microsoft.com/office/drawing/2016/5/12/chartex" xmlns:cx7="http://schemas.microsoft.com/office/drawing/2016/5/13/chartex" xmlns:cx8="http://schemas.microsoft.com/office/drawing/2016/5/14/chartex" xmlns:mc="http://schemas.openxmlformats.org/markup-compatibility/2006" xmlns:aink="http://schemas.microsoft.com/office/drawing/2016/ink" xmlns:am3d="http://schemas.microsoft.com/office/drawing/2017/model3d" xmlns:o="urn:schemas-microsoft-com:office:office" xmlns:oel="http://schemas.microsoft.com/office/2019/extlst" xmlns:r="http://schemas.openxmlformats.org/officeDocument/2006/relationships" xmlns:m="http://schemas.openxmlformats.org/officeDocument/2006/math" xmlns:v="urn:schemas-microsoft-com:vml" xmlns:wp14="http://schemas.microsoft.com/office/word/2010/wordprocessingDrawing" xmlns:wp="http://schemas.openxmlformats.org/drawingml/2006/wordprocessingDrawing" xmlns:w10="urn:schemas-microsoft-com:office:word" xmlns:w="http://schemas.openxmlformats.org/wordprocessingml/2006/main" xmlns:w14="http://schemas.microsoft.com/office/word/2010/wordml" xmlns:w15="http://schemas.microsoft.com/office/word/2012/wordml" xmlns:w16cex="http://schemas.microsoft.com/office/word/2018/wordml/cex" xmlns:w16cid="http://schemas.microsoft.com/office/word/2016/wordml/cid" xmlns:w16="http://schemas.microsoft.com/office/word/2018/wordml" xmlns:w16du="http://schemas.microsoft.com/office/word/2023/wordml/word16du" xmlns:w16sdtdh="http://schemas.microsoft.com/office/word/2020/wordml/sdtdatahash" xmlns:w16sdtfl="http://schemas.microsoft.com/office/word/2024/wordml/sdtformatlock" xmlns:w16se="http://schemas.microsoft.com/office/word/2015/wordml/symex" xmlns:wpg="http://schemas.microsoft.com/office/word/2010/wordprocessingGroup" xmlns:wpi="http://schemas.microsoft.com/office/word/2010/wordprocessingInk" xmlns:wne="http://schemas.microsoft.com/office/word/2006/wordml" xmlns:wps="http://schemas.microsoft.com/office/word/2010/wordprocessingShape" mc:Ignorable="w14 w15 w16se w16cid w16 w16cex w16sdtdh w16sdtfl w16du wp14">
   <w15:commentEx w15:paraId="73C5E3F7" w15:done="0"/>
   <w15:commentEx w15:paraId="7C029F97" w15:paraIdParent="73C5E3F7" w15:done="0"/>
 </w15:commentsEx>
 </file>
 
 <file path=word/commentsExtensible.xml><?xml version="1.0" encoding="utf-8"?>
-<w16cex:commentsExtensible xmlns:wpc="http://schemas.microsoft.com/office/word/2010/wordprocessingCanvas" xmlns:cx="http://schemas.microsoft.com/office/drawing/2014/chartex" xmlns:cx1="http://schemas.microsoft.com/office/drawing/2015/9/8/chartex" xmlns:cx2="http://schemas.microsoft.com/office/drawing/2015/10/21/chartex" xmlns:cx3="http://schemas.microsoft.com/office/drawing/2016/5/9/chartex" xmlns:cx4="http://schemas.microsoft.com/office/drawing/2016/5/10/chartex" xmlns:cx5="http://schemas.microsoft.com/office/drawing/2016/5/11/chartex" xmlns:cx6="http://schemas.microsoft.com/office/drawing/2016/5/12/chartex" xmlns:cx7="http://schemas.microsoft.com/office/drawing/2016/5/13/chartex" xmlns:cx8="http://schemas.microsoft.com/office/drawing/2016/5/14/chartex" xmlns:cr="http://schemas.microsoft.com/office/comments/2020/reactions" xmlns:mc="http://schemas.openxmlformats.org/markup-compatibility/2006" xmlns:aink="http://schemas.microsoft.com/office/drawing/2016/ink" xmlns:am3d="http://schemas.microsoft.com/office/drawing/2017/model3d" xmlns:o="urn:schemas-microsoft-com:office:office" xmlns:oel="http://schemas.microsoft.com/office/2019/extlst" xmlns:r="http://schemas.openxmlformats.org/officeDocument/2006/relationships" xmlns:m="http://schemas.openxmlformats.org/officeDocument/2006/math" xmlns:v="urn:schemas-microsoft-com:vml" xmlns:wp14="http://schemas.microsoft.com/office/word/2010/wordprocessingDrawing" xmlns:wp="http://schemas.openxmlformats.org/drawingml/2006/wordprocessingDrawing" xmlns:w10="urn:schemas-microsoft-com:office:word" xmlns:w="http://schemas.openxmlformats.org/wordprocessingml/2006/main" xmlns:w14="http://schemas.microsoft.com/office/word/2010/wordml" xmlns:w15="http://schemas.microsoft.com/office/word/2012/wordml" xmlns:w16cex="http://schemas.microsoft.com/office/word/2018/wordml/cex" xmlns:w16cid="http://schemas.microsoft.com/office/word/2016/wordml/cid" xmlns:w16="http://schemas.microsoft.com/office/word/2018/wordml" xmlns:w16sdtdh="http://schemas.microsoft.com/office/word/2020/wordml/sdtdatahash" xmlns:w16se="http://schemas.microsoft.com/office/word/2015/wordml/symex" xmlns:wpg="http://schemas.microsoft.com/office/word/2010/wordprocessingGroup" xmlns:wpi="http://schemas.microsoft.com/office/word/2010/wordprocessingInk" xmlns:wne="http://schemas.microsoft.com/office/word/2006/wordml" xmlns:wps="http://schemas.microsoft.com/office/word/2010/wordprocessingShape" mc:Ignorable="w14 w15 w16se w16cid w16 w16cex w16sdtdh cr wp14">
+<w16cex:commentsExtensible xmlns:wpc="http://schemas.microsoft.com/office/word/2010/wordprocessingCanvas" xmlns:cx="http://schemas.microsoft.com/office/drawing/2014/chartex" xmlns:cx1="http://schemas.microsoft.com/office/drawing/2015/9/8/chartex" xmlns:cx2="http://schemas.microsoft.com/office/drawing/2015/10/21/chartex" xmlns:cx3="http://schemas.microsoft.com/office/drawing/2016/5/9/chartex" xmlns:cx4="http://schemas.microsoft.com/office/drawing/2016/5/10/chartex" xmlns:cx5="http://schemas.microsoft.com/office/drawing/2016/5/11/chartex" xmlns:cx6="http://schemas.microsoft.com/office/drawing/2016/5/12/chartex" xmlns:cx7="http://schemas.microsoft.com/office/drawing/2016/5/13/chartex" xmlns:cx8="http://schemas.microsoft.com/office/drawing/2016/5/14/chartex" xmlns:cr="http://schemas.microsoft.com/office/comments/2020/reactions" xmlns:mc="http://schemas.openxmlformats.org/markup-compatibility/2006" xmlns:aink="http://schemas.microsoft.com/office/drawing/2016/ink" xmlns:am3d="http://schemas.microsoft.com/office/drawing/2017/model3d" xmlns:o="urn:schemas-microsoft-com:office:office" xmlns:oel="http://schemas.microsoft.com/office/2019/extlst" xmlns:r="http://schemas.openxmlformats.org/officeDocument/2006/relationships" xmlns:m="http://schemas.openxmlformats.org/officeDocument/2006/math" xmlns:v="urn:schemas-microsoft-com:vml" xmlns:wp14="http://schemas.microsoft.com/office/word/2010/wordprocessingDrawing" xmlns:wp="http://schemas.openxmlformats.org/drawingml/2006/wordprocessingDrawing" xmlns:w10="urn:schemas-microsoft-com:office:word" xmlns:w="http://schemas.openxmlformats.org/wordprocessingml/2006/main" xmlns:w14="http://schemas.microsoft.com/office/word/2010/wordml" xmlns:w15="http://schemas.microsoft.com/office/word/2012/wordml" xmlns:w16cex="http://schemas.microsoft.com/office/word/2018/wordml/cex" xmlns:w16cid="http://schemas.microsoft.com/office/word/2016/wordml/cid" xmlns:w16="http://schemas.microsoft.com/office/word/2018/wordml" xmlns:w16du="http://schemas.microsoft.com/office/word/2023/wordml/word16du" xmlns:w16sdtdh="http://schemas.microsoft.com/office/word/2020/wordml/sdtdatahash" xmlns:w16sdtfl="http://schemas.microsoft.com/office/word/2024/wordml/sdtformatlock" xmlns:w16se="http://schemas.microsoft.com/office/word/2015/wordml/symex" xmlns:wpg="http://schemas.microsoft.com/office/word/2010/wordprocessingGroup" xmlns:wpi="http://schemas.microsoft.com/office/word/2010/wordprocessingInk" xmlns:wne="http://schemas.microsoft.com/office/word/2006/wordml" xmlns:wps="http://schemas.microsoft.com/office/word/2010/wordprocessingShape" mc:Ignorable="w14 w15 w16se w16cid w16 w16cex w16sdtdh w16sdtfl cr w16du wp14">
   <w16cex:commentExtensible w16cex:durableId="2869F248" w16cex:dateUtc="2023-07-25T14:03:00Z"/>
   <w16cex:commentExtensible w16cex:durableId="287108F9" w16cex:dateUtc="2023-07-30T23:06:00Z"/>
 </w16cex:commentsExtensible>
 </file>
 
 <file path=word/commentsIds.xml><?xml version="1.0" encoding="utf-8"?>
-<w16cid:commentsIds xmlns:wpc="http://schemas.microsoft.com/office/word/2010/wordprocessingCanvas" xmlns:cx="http://schemas.microsoft.com/office/drawing/2014/chartex" xmlns:cx1="http://schemas.microsoft.com/office/drawing/2015/9/8/chartex" xmlns:cx2="http://schemas.microsoft.com/office/drawing/2015/10/21/chartex" xmlns:cx3="http://schemas.microsoft.com/office/drawing/2016/5/9/chartex" xmlns:cx4="http://schemas.microsoft.com/office/drawing/2016/5/10/chartex" xmlns:cx5="http://schemas.microsoft.com/office/drawing/2016/5/11/chartex" xmlns:cx6="http://schemas.microsoft.com/office/drawing/2016/5/12/chartex" xmlns:cx7="http://schemas.microsoft.com/office/drawing/2016/5/13/chartex" xmlns:cx8="http://schemas.microsoft.com/office/drawing/2016/5/14/chartex" xmlns:mc="http://schemas.openxmlformats.org/markup-compatibility/2006" xmlns:aink="http://schemas.microsoft.com/office/drawing/2016/ink" xmlns:am3d="http://schemas.microsoft.com/office/drawing/2017/model3d" xmlns:o="urn:schemas-microsoft-com:office:office" xmlns:oel="http://schemas.microsoft.com/office/2019/extlst" xmlns:r="http://schemas.openxmlformats.org/officeDocument/2006/relationships" xmlns:m="http://schemas.openxmlformats.org/officeDocument/2006/math" xmlns:v="urn:schemas-microsoft-com:vml" xmlns:wp14="http://schemas.microsoft.com/office/word/2010/wordprocessingDrawing" xmlns:wp="http://schemas.openxmlformats.org/drawingml/2006/wordprocessingDrawing" xmlns:w10="urn:schemas-microsoft-com:office:word" xmlns:w="http://schemas.openxmlformats.org/wordprocessingml/2006/main" xmlns:w14="http://schemas.microsoft.com/office/word/2010/wordml" xmlns:w15="http://schemas.microsoft.com/office/word/2012/wordml" xmlns:w16cex="http://schemas.microsoft.com/office/word/2018/wordml/cex" xmlns:w16cid="http://schemas.microsoft.com/office/word/2016/wordml/cid" xmlns:w16="http://schemas.microsoft.com/office/word/2018/wordml" xmlns:w16sdtdh="http://schemas.microsoft.com/office/word/2020/wordml/sdtdatahash" xmlns:w16se="http://schemas.microsoft.com/office/word/2015/wordml/symex" xmlns:wpg="http://schemas.microsoft.com/office/word/2010/wordprocessingGroup" xmlns:wpi="http://schemas.microsoft.com/office/word/2010/wordprocessingInk" xmlns:wne="http://schemas.microsoft.com/office/word/2006/wordml" xmlns:wps="http://schemas.microsoft.com/office/word/2010/wordprocessingShape" mc:Ignorable="w14 w15 w16se w16cid w16 w16cex w16sdtdh wp14">
+<w16cid:commentsIds xmlns:wpc="http://schemas.microsoft.com/office/word/2010/wordprocessingCanvas" xmlns:cx="http://schemas.microsoft.com/office/drawing/2014/chartex" xmlns:cx1="http://schemas.microsoft.com/office/drawing/2015/9/8/chartex" xmlns:cx2="http://schemas.microsoft.com/office/drawing/2015/10/21/chartex" xmlns:cx3="http://schemas.microsoft.com/office/drawing/2016/5/9/chartex" xmlns:cx4="http://schemas.microsoft.com/office/drawing/2016/5/10/chartex" xmlns:cx5="http://schemas.microsoft.com/office/drawing/2016/5/11/chartex" xmlns:cx6="http://schemas.microsoft.com/office/drawing/2016/5/12/chartex" xmlns:cx7="http://schemas.microsoft.com/office/drawing/2016/5/13/chartex" xmlns:cx8="http://schemas.microsoft.com/office/drawing/2016/5/14/chartex" xmlns:mc="http://schemas.openxmlformats.org/markup-compatibility/2006" xmlns:aink="http://schemas.microsoft.com/office/drawing/2016/ink" xmlns:am3d="http://schemas.microsoft.com/office/drawing/2017/model3d" xmlns:o="urn:schemas-microsoft-com:office:office" xmlns:oel="http://schemas.microsoft.com/office/2019/extlst" xmlns:r="http://schemas.openxmlformats.org/officeDocument/2006/relationships" xmlns:m="http://schemas.openxmlformats.org/officeDocument/2006/math" xmlns:v="urn:schemas-microsoft-com:vml" xmlns:wp14="http://schemas.microsoft.com/office/word/2010/wordprocessingDrawing" xmlns:wp="http://schemas.openxmlformats.org/drawingml/2006/wordprocessingDrawing" xmlns:w10="urn:schemas-microsoft-com:office:word" xmlns:w="http://schemas.openxmlformats.org/wordprocessingml/2006/main" xmlns:w14="http://schemas.microsoft.com/office/word/2010/wordml" xmlns:w15="http://schemas.microsoft.com/office/word/2012/wordml" xmlns:w16cex="http://schemas.microsoft.com/office/word/2018/wordml/cex" xmlns:w16cid="http://schemas.microsoft.com/office/word/2016/wordml/cid" xmlns:w16="http://schemas.microsoft.com/office/word/2018/wordml" xmlns:w16du="http://schemas.microsoft.com/office/word/2023/wordml/word16du" xmlns:w16sdtdh="http://schemas.microsoft.com/office/word/2020/wordml/sdtdatahash" xmlns:w16sdtfl="http://schemas.microsoft.com/office/word/2024/wordml/sdtformatlock" xmlns:w16se="http://schemas.microsoft.com/office/word/2015/wordml/symex" xmlns:wpg="http://schemas.microsoft.com/office/word/2010/wordprocessingGroup" xmlns:wpi="http://schemas.microsoft.com/office/word/2010/wordprocessingInk" xmlns:wne="http://schemas.microsoft.com/office/word/2006/wordml" xmlns:wps="http://schemas.microsoft.com/office/word/2010/wordprocessingShape" mc:Ignorable="w14 w15 w16se w16cid w16 w16cex w16sdtdh w16sdtfl w16du wp14">
   <w16cid:commentId w16cid:paraId="73C5E3F7" w16cid:durableId="2869F248"/>
   <w16cid:commentId w16cid:paraId="7C029F97" w16cid:durableId="287108F9"/>
 </w16cid:commentsIds>
 </file>
 
 <file path=word/endnotes.xml><?xml version="1.0" encoding="utf-8"?>
-<w:endnotes xmlns:wpc="http://schemas.microsoft.com/office/word/2010/wordprocessingCanvas" xmlns:cx="http://schemas.microsoft.com/office/drawing/2014/chartex" xmlns:cx1="http://schemas.microsoft.com/office/drawing/2015/9/8/chartex" xmlns:cx2="http://schemas.microsoft.com/office/drawing/2015/10/21/chartex" xmlns:cx3="http://schemas.microsoft.com/office/drawing/2016/5/9/chartex" xmlns:cx4="http://schemas.microsoft.com/office/drawing/2016/5/10/chartex" xmlns:cx5="http://schemas.microsoft.com/office/drawing/2016/5/11/chartex" xmlns:cx6="http://schemas.microsoft.com/office/drawing/2016/5/12/chartex" xmlns:cx7="http://schemas.microsoft.com/office/drawing/2016/5/13/chartex" xmlns:cx8="http://schemas.microsoft.com/office/drawing/2016/5/14/chartex" xmlns:mc="http://schemas.openxmlformats.org/markup-compatibility/2006" xmlns:aink="http://schemas.microsoft.com/office/drawing/2016/ink" xmlns:am3d="http://schemas.microsoft.com/office/drawing/2017/model3d" xmlns:o="urn:schemas-microsoft-com:office:office" xmlns:oel="http://schemas.microsoft.com/office/2019/extlst" xmlns:r="http://schemas.openxmlformats.org/officeDocument/2006/relationships" xmlns:m="http://schemas.openxmlformats.org/officeDocument/2006/math" xmlns:v="urn:schemas-microsoft-com:vml" xmlns:wp14="http://schemas.microsoft.com/office/word/2010/wordprocessingDrawing" xmlns:wp="http://schemas.openxmlformats.org/drawingml/2006/wordprocessingDrawing" xmlns:w10="urn:schemas-microsoft-com:office:word" xmlns:w="http://schemas.openxmlformats.org/wordprocessingml/2006/main" xmlns:w14="http://schemas.microsoft.com/office/word/2010/wordml" xmlns:w15="http://schemas.microsoft.com/office/word/2012/wordml" xmlns:w16cex="http://schemas.microsoft.com/office/word/2018/wordml/cex" xmlns:w16cid="http://schemas.microsoft.com/office/word/2016/wordml/cid" xmlns:w16="http://schemas.microsoft.com/office/word/2018/wordml" xmlns:w16sdtdh="http://schemas.microsoft.com/office/word/2020/wordml/sdtdatahash" xmlns:w16se="http://schemas.microsoft.com/office/word/2015/wordml/symex" xmlns:wpg="http://schemas.microsoft.com/office/word/2010/wordprocessingGroup" xmlns:wpi="http://schemas.microsoft.com/office/word/2010/wordprocessingInk" xmlns:wne="http://schemas.microsoft.com/office/word/2006/wordml" xmlns:wps="http://schemas.microsoft.com/office/word/2010/wordprocessingShape" mc:Ignorable="w14 w15 w16se w16cid w16 w16cex w16sdtdh wp14">
+<w:endnotes xmlns:wpc="http://schemas.microsoft.com/office/word/2010/wordprocessingCanvas" xmlns:cx="http://schemas.microsoft.com/office/drawing/2014/chartex" xmlns:cx1="http://schemas.microsoft.com/office/drawing/2015/9/8/chartex" xmlns:cx2="http://schemas.microsoft.com/office/drawing/2015/10/21/chartex" xmlns:cx3="http://schemas.microsoft.com/office/drawing/2016/5/9/chartex" xmlns:cx4="http://schemas.microsoft.com/office/drawing/2016/5/10/chartex" xmlns:cx5="http://schemas.microsoft.com/office/drawing/2016/5/11/chartex" xmlns:cx6="http://schemas.microsoft.com/office/drawing/2016/5/12/chartex" xmlns:cx7="http://schemas.microsoft.com/office/drawing/2016/5/13/chartex" xmlns:cx8="http://schemas.microsoft.com/office/drawing/2016/5/14/chartex" xmlns:mc="http://schemas.openxmlformats.org/markup-compatibility/2006" xmlns:aink="http://schemas.microsoft.com/office/drawing/2016/ink" xmlns:am3d="http://schemas.microsoft.com/office/drawing/2017/model3d" xmlns:o="urn:schemas-microsoft-com:office:office" xmlns:oel="http://schemas.microsoft.com/office/2019/extlst" xmlns:r="http://schemas.openxmlformats.org/officeDocument/2006/relationships" xmlns:m="http://schemas.openxmlformats.org/officeDocument/2006/math" xmlns:v="urn:schemas-microsoft-com:vml" xmlns:wp14="http://schemas.microsoft.com/office/word/2010/wordprocessingDrawing" xmlns:wp="http://schemas.openxmlformats.org/drawingml/2006/wordprocessingDrawing" xmlns:w10="urn:schemas-microsoft-com:office:word" xmlns:w="http://schemas.openxmlformats.org/wordprocessingml/2006/main" xmlns:w14="http://schemas.microsoft.com/office/word/2010/wordml" xmlns:w15="http://schemas.microsoft.com/office/word/2012/wordml" xmlns:w16cex="http://schemas.microsoft.com/office/word/2018/wordml/cex" xmlns:w16cid="http://schemas.microsoft.com/office/word/2016/wordml/cid" xmlns:w16="http://schemas.microsoft.com/office/word/2018/wordml" xmlns:w16du="http://schemas.microsoft.com/office/word/2023/wordml/word16du" xmlns:w16sdtdh="http://schemas.microsoft.com/office/word/2020/wordml/sdtdatahash" xmlns:w16sdtfl="http://schemas.microsoft.com/office/word/2024/wordml/sdtformatlock" xmlns:w16se="http://schemas.microsoft.com/office/word/2015/wordml/symex" xmlns:wpg="http://schemas.microsoft.com/office/word/2010/wordprocessingGroup" xmlns:wpi="http://schemas.microsoft.com/office/word/2010/wordprocessingInk" xmlns:wne="http://schemas.microsoft.com/office/word/2006/wordml" xmlns:wps="http://schemas.microsoft.com/office/word/2010/wordprocessingShape" mc:Ignorable="w14 w15 w16se w16cid w16 w16cex w16sdtdh w16sdtfl w16du wp14">
   <w:endnote w:type="separator" w:id="-1">
     <w:p>
       <w:pPr>
@@ -8340,7 +8432,7 @@
 </file>
 
 <file path=word/footer1.xml><?xml version="1.0" encoding="utf-8"?>
-<w:ftr xmlns:wpc="http://schemas.microsoft.com/office/word/2010/wordprocessingCanvas" xmlns:cx="http://schemas.microsoft.com/office/drawing/2014/chartex" xmlns:cx1="http://schemas.microsoft.com/office/drawing/2015/9/8/chartex" xmlns:cx2="http://schemas.microsoft.com/office/drawing/2015/10/21/chartex" xmlns:cx3="http://schemas.microsoft.com/office/drawing/2016/5/9/chartex" xmlns:cx4="http://schemas.microsoft.com/office/drawing/2016/5/10/chartex" xmlns:cx5="http://schemas.microsoft.com/office/drawing/2016/5/11/chartex" xmlns:cx6="http://schemas.microsoft.com/office/drawing/2016/5/12/chartex" xmlns:cx7="http://schemas.microsoft.com/office/drawing/2016/5/13/chartex" xmlns:cx8="http://schemas.microsoft.com/office/drawing/2016/5/14/chartex" xmlns:mc="http://schemas.openxmlformats.org/markup-compatibility/2006" xmlns:aink="http://schemas.microsoft.com/office/drawing/2016/ink" xmlns:am3d="http://schemas.microsoft.com/office/drawing/2017/model3d" xmlns:o="urn:schemas-microsoft-com:office:office" xmlns:oel="http://schemas.microsoft.com/office/2019/extlst" xmlns:r="http://schemas.openxmlformats.org/officeDocument/2006/relationships" xmlns:m="http://schemas.openxmlformats.org/officeDocument/2006/math" xmlns:v="urn:schemas-microsoft-com:vml" xmlns:wp14="http://schemas.microsoft.com/office/word/2010/wordprocessingDrawing" xmlns:wp="http://schemas.openxmlformats.org/drawingml/2006/wordprocessingDrawing" xmlns:w10="urn:schemas-microsoft-com:office:word" xmlns:w="http://schemas.openxmlformats.org/wordprocessingml/2006/main" xmlns:w14="http://schemas.microsoft.com/office/word/2010/wordml" xmlns:w15="http://schemas.microsoft.com/office/word/2012/wordml" xmlns:w16cex="http://schemas.microsoft.com/office/word/2018/wordml/cex" xmlns:w16cid="http://schemas.microsoft.com/office/word/2016/wordml/cid" xmlns:w16="http://schemas.microsoft.com/office/word/2018/wordml" xmlns:w16sdtdh="http://schemas.microsoft.com/office/word/2020/wordml/sdtdatahash" xmlns:w16se="http://schemas.microsoft.com/office/word/2015/wordml/symex" xmlns:wpg="http://schemas.microsoft.com/office/word/2010/wordprocessingGroup" xmlns:wpi="http://schemas.microsoft.com/office/word/2010/wordprocessingInk" xmlns:wne="http://schemas.microsoft.com/office/word/2006/wordml" xmlns:wps="http://schemas.microsoft.com/office/word/2010/wordprocessingShape" mc:Ignorable="w14 w15 w16se w16cid w16 w16cex w16sdtdh wp14">
+<w:ftr xmlns:wpc="http://schemas.microsoft.com/office/word/2010/wordprocessingCanvas" xmlns:cx="http://schemas.microsoft.com/office/drawing/2014/chartex" xmlns:cx1="http://schemas.microsoft.com/office/drawing/2015/9/8/chartex" xmlns:cx2="http://schemas.microsoft.com/office/drawing/2015/10/21/chartex" xmlns:cx3="http://schemas.microsoft.com/office/drawing/2016/5/9/chartex" xmlns:cx4="http://schemas.microsoft.com/office/drawing/2016/5/10/chartex" xmlns:cx5="http://schemas.microsoft.com/office/drawing/2016/5/11/chartex" xmlns:cx6="http://schemas.microsoft.com/office/drawing/2016/5/12/chartex" xmlns:cx7="http://schemas.microsoft.com/office/drawing/2016/5/13/chartex" xmlns:cx8="http://schemas.microsoft.com/office/drawing/2016/5/14/chartex" xmlns:mc="http://schemas.openxmlformats.org/markup-compatibility/2006" xmlns:aink="http://schemas.microsoft.com/office/drawing/2016/ink" xmlns:am3d="http://schemas.microsoft.com/office/drawing/2017/model3d" xmlns:o="urn:schemas-microsoft-com:office:office" xmlns:oel="http://schemas.microsoft.com/office/2019/extlst" xmlns:r="http://schemas.openxmlformats.org/officeDocument/2006/relationships" xmlns:m="http://schemas.openxmlformats.org/officeDocument/2006/math" xmlns:v="urn:schemas-microsoft-com:vml" xmlns:wp14="http://schemas.microsoft.com/office/word/2010/wordprocessingDrawing" xmlns:wp="http://schemas.openxmlformats.org/drawingml/2006/wordprocessingDrawing" xmlns:w10="urn:schemas-microsoft-com:office:word" xmlns:w="http://schemas.openxmlformats.org/wordprocessingml/2006/main" xmlns:w14="http://schemas.microsoft.com/office/word/2010/wordml" xmlns:w15="http://schemas.microsoft.com/office/word/2012/wordml" xmlns:w16cex="http://schemas.microsoft.com/office/word/2018/wordml/cex" xmlns:w16cid="http://schemas.microsoft.com/office/word/2016/wordml/cid" xmlns:w16="http://schemas.microsoft.com/office/word/2018/wordml" xmlns:w16du="http://schemas.microsoft.com/office/word/2023/wordml/word16du" xmlns:w16sdtdh="http://schemas.microsoft.com/office/word/2020/wordml/sdtdatahash" xmlns:w16sdtfl="http://schemas.microsoft.com/office/word/2024/wordml/sdtformatlock" xmlns:w16se="http://schemas.microsoft.com/office/word/2015/wordml/symex" xmlns:wpg="http://schemas.microsoft.com/office/word/2010/wordprocessingGroup" xmlns:wpi="http://schemas.microsoft.com/office/word/2010/wordprocessingInk" xmlns:wne="http://schemas.microsoft.com/office/word/2006/wordml" xmlns:wps="http://schemas.microsoft.com/office/word/2010/wordprocessingShape" mc:Ignorable="w14 w15 w16se w16cid w16 w16cex w16sdtdh w16sdtfl w16du wp14">
   <w:sdt>
     <w:sdtPr>
       <w:id w:val="-1737545141"/>
@@ -8393,7 +8485,7 @@
 </file>
 
 <file path=word/footnotes.xml><?xml version="1.0" encoding="utf-8"?>
-<w:footnotes xmlns:wpc="http://schemas.microsoft.com/office/word/2010/wordprocessingCanvas" xmlns:cx="http://schemas.microsoft.com/office/drawing/2014/chartex" xmlns:cx1="http://schemas.microsoft.com/office/drawing/2015/9/8/chartex" xmlns:cx2="http://schemas.microsoft.com/office/drawing/2015/10/21/chartex" xmlns:cx3="http://schemas.microsoft.com/office/drawing/2016/5/9/chartex" xmlns:cx4="http://schemas.microsoft.com/office/drawing/2016/5/10/chartex" xmlns:cx5="http://schemas.microsoft.com/office/drawing/2016/5/11/chartex" xmlns:cx6="http://schemas.microsoft.com/office/drawing/2016/5/12/chartex" xmlns:cx7="http://schemas.microsoft.com/office/drawing/2016/5/13/chartex" xmlns:cx8="http://schemas.microsoft.com/office/drawing/2016/5/14/chartex" xmlns:mc="http://schemas.openxmlformats.org/markup-compatibility/2006" xmlns:aink="http://schemas.microsoft.com/office/drawing/2016/ink" xmlns:am3d="http://schemas.microsoft.com/office/drawing/2017/model3d" xmlns:o="urn:schemas-microsoft-com:office:office" xmlns:oel="http://schemas.microsoft.com/office/2019/extlst" xmlns:r="http://schemas.openxmlformats.org/officeDocument/2006/relationships" xmlns:m="http://schemas.openxmlformats.org/officeDocument/2006/math" xmlns:v="urn:schemas-microsoft-com:vml" xmlns:wp14="http://schemas.microsoft.com/office/word/2010/wordprocessingDrawing" xmlns:wp="http://schemas.openxmlformats.org/drawingml/2006/wordprocessingDrawing" xmlns:w10="urn:schemas-microsoft-com:office:word" xmlns:w="http://schemas.openxmlformats.org/wordprocessingml/2006/main" xmlns:w14="http://schemas.microsoft.com/office/word/2010/wordml" xmlns:w15="http://schemas.microsoft.com/office/word/2012/wordml" xmlns:w16cex="http://schemas.microsoft.com/office/word/2018/wordml/cex" xmlns:w16cid="http://schemas.microsoft.com/office/word/2016/wordml/cid" xmlns:w16="http://schemas.microsoft.com/office/word/2018/wordml" xmlns:w16sdtdh="http://schemas.microsoft.com/office/word/2020/wordml/sdtdatahash" xmlns:w16se="http://schemas.microsoft.com/office/word/2015/wordml/symex" xmlns:wpg="http://schemas.microsoft.com/office/word/2010/wordprocessingGroup" xmlns:wpi="http://schemas.microsoft.com/office/word/2010/wordprocessingInk" xmlns:wne="http://schemas.microsoft.com/office/word/2006/wordml" xmlns:wps="http://schemas.microsoft.com/office/word/2010/wordprocessingShape" mc:Ignorable="w14 w15 w16se w16cid w16 w16cex w16sdtdh wp14">
+<w:footnotes xmlns:wpc="http://schemas.microsoft.com/office/word/2010/wordprocessingCanvas" xmlns:cx="http://schemas.microsoft.com/office/drawing/2014/chartex" xmlns:cx1="http://schemas.microsoft.com/office/drawing/2015/9/8/chartex" xmlns:cx2="http://schemas.microsoft.com/office/drawing/2015/10/21/chartex" xmlns:cx3="http://schemas.microsoft.com/office/drawing/2016/5/9/chartex" xmlns:cx4="http://schemas.microsoft.com/office/drawing/2016/5/10/chartex" xmlns:cx5="http://schemas.microsoft.com/office/drawing/2016/5/11/chartex" xmlns:cx6="http://schemas.microsoft.com/office/drawing/2016/5/12/chartex" xmlns:cx7="http://schemas.microsoft.com/office/drawing/2016/5/13/chartex" xmlns:cx8="http://schemas.microsoft.com/office/drawing/2016/5/14/chartex" xmlns:mc="http://schemas.openxmlformats.org/markup-compatibility/2006" xmlns:aink="http://schemas.microsoft.com/office/drawing/2016/ink" xmlns:am3d="http://schemas.microsoft.com/office/drawing/2017/model3d" xmlns:o="urn:schemas-microsoft-com:office:office" xmlns:oel="http://schemas.microsoft.com/office/2019/extlst" xmlns:r="http://schemas.openxmlformats.org/officeDocument/2006/relationships" xmlns:m="http://schemas.openxmlformats.org/officeDocument/2006/math" xmlns:v="urn:schemas-microsoft-com:vml" xmlns:wp14="http://schemas.microsoft.com/office/word/2010/wordprocessingDrawing" xmlns:wp="http://schemas.openxmlformats.org/drawingml/2006/wordprocessingDrawing" xmlns:w10="urn:schemas-microsoft-com:office:word" xmlns:w="http://schemas.openxmlformats.org/wordprocessingml/2006/main" xmlns:w14="http://schemas.microsoft.com/office/word/2010/wordml" xmlns:w15="http://schemas.microsoft.com/office/word/2012/wordml" xmlns:w16cex="http://schemas.microsoft.com/office/word/2018/wordml/cex" xmlns:w16cid="http://schemas.microsoft.com/office/word/2016/wordml/cid" xmlns:w16="http://schemas.microsoft.com/office/word/2018/wordml" xmlns:w16du="http://schemas.microsoft.com/office/word/2023/wordml/word16du" xmlns:w16sdtdh="http://schemas.microsoft.com/office/word/2020/wordml/sdtdatahash" xmlns:w16sdtfl="http://schemas.microsoft.com/office/word/2024/wordml/sdtformatlock" xmlns:w16se="http://schemas.microsoft.com/office/word/2015/wordml/symex" xmlns:wpg="http://schemas.microsoft.com/office/word/2010/wordprocessingGroup" xmlns:wpi="http://schemas.microsoft.com/office/word/2010/wordprocessingInk" xmlns:wne="http://schemas.microsoft.com/office/word/2006/wordml" xmlns:wps="http://schemas.microsoft.com/office/word/2010/wordprocessingShape" mc:Ignorable="w14 w15 w16se w16cid w16 w16cex w16sdtdh w16sdtfl w16du wp14">
   <w:footnote w:type="separator" w:id="-1">
     <w:p>
       <w:pPr>
@@ -8418,7 +8510,7 @@
 </file>
 
 <file path=word/numbering.xml><?xml version="1.0" encoding="utf-8"?>
-<w:numbering xmlns:wpc="http://schemas.microsoft.com/office/word/2010/wordprocessingCanvas" xmlns:cx="http://schemas.microsoft.com/office/drawing/2014/chartex" xmlns:cx1="http://schemas.microsoft.com/office/drawing/2015/9/8/chartex" xmlns:cx2="http://schemas.microsoft.com/office/drawing/2015/10/21/chartex" xmlns:cx3="http://schemas.microsoft.com/office/drawing/2016/5/9/chartex" xmlns:cx4="http://schemas.microsoft.com/office/drawing/2016/5/10/chartex" xmlns:cx5="http://schemas.microsoft.com/office/drawing/2016/5/11/chartex" xmlns:cx6="http://schemas.microsoft.com/office/drawing/2016/5/12/chartex" xmlns:cx7="http://schemas.microsoft.com/office/drawing/2016/5/13/chartex" xmlns:cx8="http://schemas.microsoft.com/office/drawing/2016/5/14/chartex" xmlns:mc="http://schemas.openxmlformats.org/markup-compatibility/2006" xmlns:aink="http://schemas.microsoft.com/office/drawing/2016/ink" xmlns:am3d="http://schemas.microsoft.com/office/drawing/2017/model3d" xmlns:o="urn:schemas-microsoft-com:office:office" xmlns:oel="http://schemas.microsoft.com/office/2019/extlst" xmlns:r="http://schemas.openxmlformats.org/officeDocument/2006/relationships" xmlns:m="http://schemas.openxmlformats.org/officeDocument/2006/math" xmlns:v="urn:schemas-microsoft-com:vml" xmlns:wp14="http://schemas.microsoft.com/office/word/2010/wordprocessingDrawing" xmlns:wp="http://schemas.openxmlformats.org/drawingml/2006/wordprocessingDrawing" xmlns:w10="urn:schemas-microsoft-com:office:word" xmlns:w="http://schemas.openxmlformats.org/wordprocessingml/2006/main" xmlns:w14="http://schemas.microsoft.com/office/word/2010/wordml" xmlns:w15="http://schemas.microsoft.com/office/word/2012/wordml" xmlns:w16cex="http://schemas.microsoft.com/office/word/2018/wordml/cex" xmlns:w16cid="http://schemas.microsoft.com/office/word/2016/wordml/cid" xmlns:w16="http://schemas.microsoft.com/office/word/2018/wordml" xmlns:w16sdtdh="http://schemas.microsoft.com/office/word/2020/wordml/sdtdatahash" xmlns:w16se="http://schemas.microsoft.com/office/word/2015/wordml/symex" xmlns:wpg="http://schemas.microsoft.com/office/word/2010/wordprocessingGroup" xmlns:wpi="http://schemas.microsoft.com/office/word/2010/wordprocessingInk" xmlns:wne="http://schemas.microsoft.com/office/word/2006/wordml" xmlns:wps="http://schemas.microsoft.com/office/word/2010/wordprocessingShape" mc:Ignorable="w14 w15 w16se w16cid w16 w16cex w16sdtdh wp14">
+<w:numbering xmlns:wpc="http://schemas.microsoft.com/office/word/2010/wordprocessingCanvas" xmlns:cx="http://schemas.microsoft.com/office/drawing/2014/chartex" xmlns:cx1="http://schemas.microsoft.com/office/drawing/2015/9/8/chartex" xmlns:cx2="http://schemas.microsoft.com/office/drawing/2015/10/21/chartex" xmlns:cx3="http://schemas.microsoft.com/office/drawing/2016/5/9/chartex" xmlns:cx4="http://schemas.microsoft.com/office/drawing/2016/5/10/chartex" xmlns:cx5="http://schemas.microsoft.com/office/drawing/2016/5/11/chartex" xmlns:cx6="http://schemas.microsoft.com/office/drawing/2016/5/12/chartex" xmlns:cx7="http://schemas.microsoft.com/office/drawing/2016/5/13/chartex" xmlns:cx8="http://schemas.microsoft.com/office/drawing/2016/5/14/chartex" xmlns:mc="http://schemas.openxmlformats.org/markup-compatibility/2006" xmlns:aink="http://schemas.microsoft.com/office/drawing/2016/ink" xmlns:am3d="http://schemas.microsoft.com/office/drawing/2017/model3d" xmlns:o="urn:schemas-microsoft-com:office:office" xmlns:oel="http://schemas.microsoft.com/office/2019/extlst" xmlns:r="http://schemas.openxmlformats.org/officeDocument/2006/relationships" xmlns:m="http://schemas.openxmlformats.org/officeDocument/2006/math" xmlns:v="urn:schemas-microsoft-com:vml" xmlns:wp14="http://schemas.microsoft.com/office/word/2010/wordprocessingDrawing" xmlns:wp="http://schemas.openxmlformats.org/drawingml/2006/wordprocessingDrawing" xmlns:w10="urn:schemas-microsoft-com:office:word" xmlns:w="http://schemas.openxmlformats.org/wordprocessingml/2006/main" xmlns:w14="http://schemas.microsoft.com/office/word/2010/wordml" xmlns:w15="http://schemas.microsoft.com/office/word/2012/wordml" xmlns:w16cex="http://schemas.microsoft.com/office/word/2018/wordml/cex" xmlns:w16cid="http://schemas.microsoft.com/office/word/2016/wordml/cid" xmlns:w16="http://schemas.microsoft.com/office/word/2018/wordml" xmlns:w16du="http://schemas.microsoft.com/office/word/2023/wordml/word16du" xmlns:w16sdtdh="http://schemas.microsoft.com/office/word/2020/wordml/sdtdatahash" xmlns:w16sdtfl="http://schemas.microsoft.com/office/word/2024/wordml/sdtformatlock" xmlns:w16se="http://schemas.microsoft.com/office/word/2015/wordml/symex" xmlns:wpg="http://schemas.microsoft.com/office/word/2010/wordprocessingGroup" xmlns:wpi="http://schemas.microsoft.com/office/word/2010/wordprocessingInk" xmlns:wne="http://schemas.microsoft.com/office/word/2006/wordml" xmlns:wps="http://schemas.microsoft.com/office/word/2010/wordprocessingShape" mc:Ignorable="w14 w15 w16se w16cid w16 w16cex w16sdtdh w16sdtfl w16du wp14">
   <w:abstractNum w:abstractNumId="0" w15:restartNumberingAfterBreak="0">
     <w:nsid w:val="00000001"/>
     <w:multiLevelType w:val="hybridMultilevel"/>
@@ -9596,7 +9688,7 @@
 </file>
 
 <file path=word/people.xml><?xml version="1.0" encoding="utf-8"?>
-<w15:people xmlns:wpc="http://schemas.microsoft.com/office/word/2010/wordprocessingCanvas" xmlns:cx="http://schemas.microsoft.com/office/drawing/2014/chartex" xmlns:cx1="http://schemas.microsoft.com/office/drawing/2015/9/8/chartex" xmlns:cx2="http://schemas.microsoft.com/office/drawing/2015/10/21/chartex" xmlns:cx3="http://schemas.microsoft.com/office/drawing/2016/5/9/chartex" xmlns:cx4="http://schemas.microsoft.com/office/drawing/2016/5/10/chartex" xmlns:cx5="http://schemas.microsoft.com/office/drawing/2016/5/11/chartex" xmlns:cx6="http://schemas.microsoft.com/office/drawing/2016/5/12/chartex" xmlns:cx7="http://schemas.microsoft.com/office/drawing/2016/5/13/chartex" xmlns:cx8="http://schemas.microsoft.com/office/drawing/2016/5/14/chartex" xmlns:mc="http://schemas.openxmlformats.org/markup-compatibility/2006" xmlns:aink="http://schemas.microsoft.com/office/drawing/2016/ink" xmlns:am3d="http://schemas.microsoft.com/office/drawing/2017/model3d" xmlns:o="urn:schemas-microsoft-com:office:office" xmlns:oel="http://schemas.microsoft.com/office/2019/extlst" xmlns:r="http://schemas.openxmlformats.org/officeDocument/2006/relationships" xmlns:m="http://schemas.openxmlformats.org/officeDocument/2006/math" xmlns:v="urn:schemas-microsoft-com:vml" xmlns:wp14="http://schemas.microsoft.com/office/word/2010/wordprocessingDrawing" xmlns:wp="http://schemas.openxmlformats.org/drawingml/2006/wordprocessingDrawing" xmlns:w10="urn:schemas-microsoft-com:office:word" xmlns:w="http://schemas.openxmlformats.org/wordprocessingml/2006/main" xmlns:w14="http://schemas.microsoft.com/office/word/2010/wordml" xmlns:w15="http://schemas.microsoft.com/office/word/2012/wordml" xmlns:w16cex="http://schemas.microsoft.com/office/word/2018/wordml/cex" xmlns:w16cid="http://schemas.microsoft.com/office/word/2016/wordml/cid" xmlns:w16="http://schemas.microsoft.com/office/word/2018/wordml" xmlns:w16sdtdh="http://schemas.microsoft.com/office/word/2020/wordml/sdtdatahash" xmlns:w16se="http://schemas.microsoft.com/office/word/2015/wordml/symex" xmlns:wpg="http://schemas.microsoft.com/office/word/2010/wordprocessingGroup" xmlns:wpi="http://schemas.microsoft.com/office/word/2010/wordprocessingInk" xmlns:wne="http://schemas.microsoft.com/office/word/2006/wordml" xmlns:wps="http://schemas.microsoft.com/office/word/2010/wordprocessingShape" mc:Ignorable="w14 w15 w16se w16cid w16 w16cex w16sdtdh wp14">
+<w15:people xmlns:wpc="http://schemas.microsoft.com/office/word/2010/wordprocessingCanvas" xmlns:cx="http://schemas.microsoft.com/office/drawing/2014/chartex" xmlns:cx1="http://schemas.microsoft.com/office/drawing/2015/9/8/chartex" xmlns:cx2="http://schemas.microsoft.com/office/drawing/2015/10/21/chartex" xmlns:cx3="http://schemas.microsoft.com/office/drawing/2016/5/9/chartex" xmlns:cx4="http://schemas.microsoft.com/office/drawing/2016/5/10/chartex" xmlns:cx5="http://schemas.microsoft.com/office/drawing/2016/5/11/chartex" xmlns:cx6="http://schemas.microsoft.com/office/drawing/2016/5/12/chartex" xmlns:cx7="http://schemas.microsoft.com/office/drawing/2016/5/13/chartex" xmlns:cx8="http://schemas.microsoft.com/office/drawing/2016/5/14/chartex" xmlns:mc="http://schemas.openxmlformats.org/markup-compatibility/2006" xmlns:aink="http://schemas.microsoft.com/office/drawing/2016/ink" xmlns:am3d="http://schemas.microsoft.com/office/drawing/2017/model3d" xmlns:o="urn:schemas-microsoft-com:office:office" xmlns:oel="http://schemas.microsoft.com/office/2019/extlst" xmlns:r="http://schemas.openxmlformats.org/officeDocument/2006/relationships" xmlns:m="http://schemas.openxmlformats.org/officeDocument/2006/math" xmlns:v="urn:schemas-microsoft-com:vml" xmlns:wp14="http://schemas.microsoft.com/office/word/2010/wordprocessingDrawing" xmlns:wp="http://schemas.openxmlformats.org/drawingml/2006/wordprocessingDrawing" xmlns:w10="urn:schemas-microsoft-com:office:word" xmlns:w="http://schemas.openxmlformats.org/wordprocessingml/2006/main" xmlns:w14="http://schemas.microsoft.com/office/word/2010/wordml" xmlns:w15="http://schemas.microsoft.com/office/word/2012/wordml" xmlns:w16cex="http://schemas.microsoft.com/office/word/2018/wordml/cex" xmlns:w16cid="http://schemas.microsoft.com/office/word/2016/wordml/cid" xmlns:w16="http://schemas.microsoft.com/office/word/2018/wordml" xmlns:w16du="http://schemas.microsoft.com/office/word/2023/wordml/word16du" xmlns:w16sdtdh="http://schemas.microsoft.com/office/word/2020/wordml/sdtdatahash" xmlns:w16sdtfl="http://schemas.microsoft.com/office/word/2024/wordml/sdtformatlock" xmlns:w16se="http://schemas.microsoft.com/office/word/2015/wordml/symex" xmlns:wpg="http://schemas.microsoft.com/office/word/2010/wordprocessingGroup" xmlns:wpi="http://schemas.microsoft.com/office/word/2010/wordprocessingInk" xmlns:wne="http://schemas.microsoft.com/office/word/2006/wordml" xmlns:wps="http://schemas.microsoft.com/office/word/2010/wordprocessingShape" mc:Ignorable="w14 w15 w16se w16cid w16 w16cex w16sdtdh w16sdtfl w16du wp14">
   <w15:person w15:author="Stanislav Listopad">
     <w15:presenceInfo w15:providerId="AD" w15:userId="S::slistopa@PersonalMicrosoftSoftware.uci.edu::d6cfc85b-f513-4798-bfed-bb82b7c27530"/>
   </w15:person>
@@ -9604,7 +9696,7 @@
 </file>
 
 <file path=word/styles.xml><?xml version="1.0" encoding="utf-8"?>
-<w:styles xmlns:mc="http://schemas.openxmlformats.org/markup-compatibility/2006" xmlns:r="http://schemas.openxmlformats.org/officeDocument/2006/relationships" xmlns:w="http://schemas.openxmlformats.org/wordprocessingml/2006/main" xmlns:w14="http://schemas.microsoft.com/office/word/2010/wordml" xmlns:w15="http://schemas.microsoft.com/office/word/2012/wordml" xmlns:w16cex="http://schemas.microsoft.com/office/word/2018/wordml/cex" xmlns:w16cid="http://schemas.microsoft.com/office/word/2016/wordml/cid" xmlns:w16="http://schemas.microsoft.com/office/word/2018/wordml" xmlns:w16sdtdh="http://schemas.microsoft.com/office/word/2020/wordml/sdtdatahash" xmlns:w16se="http://schemas.microsoft.com/office/word/2015/wordml/symex" mc:Ignorable="w14 w15 w16se w16cid w16 w16cex w16sdtdh">
+<w:styles xmlns:mc="http://schemas.openxmlformats.org/markup-compatibility/2006" xmlns:r="http://schemas.openxmlformats.org/officeDocument/2006/relationships" xmlns:w="http://schemas.openxmlformats.org/wordprocessingml/2006/main" xmlns:w14="http://schemas.microsoft.com/office/word/2010/wordml" xmlns:w15="http://schemas.microsoft.com/office/word/2012/wordml" xmlns:w16cex="http://schemas.microsoft.com/office/word/2018/wordml/cex" xmlns:w16cid="http://schemas.microsoft.com/office/word/2016/wordml/cid" xmlns:w16="http://schemas.microsoft.com/office/word/2018/wordml" xmlns:w16du="http://schemas.microsoft.com/office/word/2023/wordml/word16du" xmlns:w16sdtdh="http://schemas.microsoft.com/office/word/2020/wordml/sdtdatahash" xmlns:w16sdtfl="http://schemas.microsoft.com/office/word/2024/wordml/sdtformatlock" xmlns:w16se="http://schemas.microsoft.com/office/word/2015/wordml/symex" mc:Ignorable="w14 w15 w16se w16cid w16 w16cex w16sdtdh w16sdtfl w16du">
   <w:docDefaults>
     <w:rPrDefault>
       <w:rPr>

</xml_diff>